<commit_message>
Virtual timetable:Documentation WIP, A001 -A005 finished
</commit_message>
<xml_diff>
--- a/doc/JannisReis_Modul318_VirtualTimetable.docx
+++ b/doc/JannisReis_Modul318_VirtualTimetable.docx
@@ -2386,16 +2386,57 @@
         <w:t>ü</w:t>
       </w:r>
       <w:r>
-        <w:t xml:space="preserve">llen. Dabei hilft einem eine Autocomplete-Funktion dazu aber mehr bei A004. </w:t>
-      </w:r>
-      <w:r>
-        <w:t>Wird der Search-Knopf gedr</w:t>
+        <w:t xml:space="preserve">llen. Dabei hilft einem eine Autocomplete-Funktion dazu aber mehr </w:t>
+      </w:r>
+      <w:r>
+        <w:t xml:space="preserve">bei </w:t>
+      </w:r>
+      <w:hyperlink w:anchor="_A004" w:history="1">
+        <w:r>
+          <w:rPr>
+            <w:rStyle w:val="Hyperlink"/>
+            <w:color w:val="auto"/>
+            <w:u w:val="none"/>
+          </w:rPr>
+          <w:t>A</w:t>
+        </w:r>
+        <w:r>
+          <w:rPr>
+            <w:rStyle w:val="Hyperlink"/>
+            <w:color w:val="auto"/>
+            <w:u w:val="none"/>
+          </w:rPr>
+          <w:t>0</w:t>
+        </w:r>
+        <w:r>
+          <w:rPr>
+            <w:rStyle w:val="Hyperlink"/>
+            <w:color w:val="auto"/>
+            <w:u w:val="none"/>
+          </w:rPr>
+          <w:t>04</w:t>
+        </w:r>
+      </w:hyperlink>
+      <w:r>
+        <w:t xml:space="preserve">. </w:t>
+      </w:r>
+      <w:r>
+        <w:t>Wird</w:t>
+      </w:r>
+      <w:r>
+        <w:t xml:space="preserve"> der Search-Knopf gedr</w:t>
       </w:r>
       <w:r>
         <w:t>ü</w:t>
       </w:r>
       <w:r>
-        <w:t xml:space="preserve">ckt, wenn eine oder sogar beide Eingabefelder leer sind </w:t>
+        <w:t>ckt, wenn eine oder sogar beide Eingabefelder leer sind</w:t>
+      </w:r>
+      <w:r>
+        <w:t>, so</w:t>
+      </w:r>
+      <w:r>
+        <w:t xml:space="preserve"> </w:t>
       </w:r>
       <w:r>
         <w:t>ö</w:t>
@@ -2420,7 +2461,15 @@
         <w:t>ü</w:t>
       </w:r>
       <w:r>
-        <w:t xml:space="preserve">ckt, wenn alle Angaben korrekt und vorhanden sind wird die Suche gestartet. Im untersten Teil des Fensters erscheinen nun, der obenstehenden Zeit entsprechend, vier </w:t>
+        <w:t>ckt, wenn alle Angaben korrekt und vorhanden sind</w:t>
+      </w:r>
+      <w:r>
+        <w:t>,</w:t>
+      </w:r>
+      <w:bookmarkStart w:id="9" w:name="_GoBack"/>
+      <w:bookmarkEnd w:id="9"/>
+      <w:r>
+        <w:t xml:space="preserve"> wird die Suche gestartet. Im untersten Teil des Fensters erscheinen nun, der obenstehenden Zeit entsprechend, vier </w:t>
       </w:r>
       <w:r>
         <w:t>Ergebnisse. Diese beinhalten die Startstation, die Endstation, die Dauer der Reise, der Abfahrtszeitpunkt am Startort sowie den Ankunftszeitpunkt am Ziel. Die Ergebnisse sind ebenfalls nummeriert.</w:t>
@@ -2447,8 +2496,138 @@
       <w:r>
         <w:t xml:space="preserve">vrieren. Wenn man auf der zweiten Seite ist, sieht man im Gegensatz zur ersten nur ein Eingabefeld. </w:t>
       </w:r>
-      <w:bookmarkStart w:id="9" w:name="_GoBack"/>
-      <w:bookmarkEnd w:id="9"/>
+      <w:r>
+        <w:t xml:space="preserve">In dieses Eingabefeld kann man einen Stationsnamen eingeben. Auch hier wird einem von der Autocomplete-Funktion </w:t>
+      </w:r>
+      <w:r>
+        <w:t xml:space="preserve">von </w:t>
+      </w:r>
+      <w:hyperlink w:anchor="_A004" w:history="1">
+        <w:r>
+          <w:rPr>
+            <w:rStyle w:val="Hyperlink"/>
+            <w:color w:val="auto"/>
+            <w:u w:val="none"/>
+          </w:rPr>
+          <w:t>A004</w:t>
+        </w:r>
+      </w:hyperlink>
+      <w:r>
+        <w:t xml:space="preserve"> geholfen</w:t>
+      </w:r>
+      <w:r>
+        <w:t>. Wenn keine Station angegeben, der Search-Knopf aber trotzdem gedr</w:t>
+      </w:r>
+      <w:r>
+        <w:t>ü</w:t>
+      </w:r>
+      <w:r>
+        <w:t xml:space="preserve">ckt wurde erscheint auch hier </w:t>
+      </w:r>
+      <w:r>
+        <w:t xml:space="preserve">eine entsprechende Fehlermeldung. Wurde aber alles richtig eingegeben, so zeigt es einem im unteren Teil der Applikation alle Verbindungen welche von einem Ort losfahren. </w:t>
+      </w:r>
+    </w:p>
+    <w:p>
+      <w:pPr>
+        <w:pStyle w:val="berschrift2"/>
+      </w:pPr>
+      <w:bookmarkStart w:id="10" w:name="_A004"/>
+      <w:bookmarkEnd w:id="10"/>
+      <w:r>
+        <w:t>A004</w:t>
+      </w:r>
+    </w:p>
+    <w:p>
+      <w:r>
+        <w:t>Wie o</w:t>
+      </w:r>
+      <w:r>
+        <w:t>ben bereits geschrieben</w:t>
+      </w:r>
+      <w:r>
+        <w:t>,</w:t>
+      </w:r>
+      <w:r>
+        <w:t xml:space="preserve"> wird</w:t>
+      </w:r>
+      <w:r>
+        <w:t xml:space="preserve"> A004 </w:t>
+      </w:r>
+      <w:r>
+        <w:t>verwendet um das in die Eingabe</w:t>
+      </w:r>
+      <w:r>
+        <w:t>felder getippt</w:t>
+      </w:r>
+      <w:r>
+        <w:t>e automatisch</w:t>
+      </w:r>
+      <w:r>
+        <w:t xml:space="preserve"> zu vervollst</w:t>
+      </w:r>
+      <w:r>
+        <w:t>ä</w:t>
+      </w:r>
+      <w:r>
+        <w:t xml:space="preserve">ndigen. </w:t>
+      </w:r>
+      <w:r>
+        <w:t xml:space="preserve">Hier ist mir ein kleiner Bug aufgefallen. Zwar erscheint, sobald man </w:t>
+      </w:r>
+      <w:r>
+        <w:lastRenderedPageBreak/>
+        <w:t>mehr als drei Zeichen eingegeben hat, ein Dropdownmenu in welchem passende Vorschl</w:t>
+      </w:r>
+      <w:r>
+        <w:t>ä</w:t>
+      </w:r>
+      <w:r>
+        <w:t>ge angezeigt werden. Diese Vorschl</w:t>
+      </w:r>
+      <w:r>
+        <w:t>ä</w:t>
+      </w:r>
+      <w:r>
+        <w:t>ge k</w:t>
+      </w:r>
+      <w:r>
+        <w:t>ö</w:t>
+      </w:r>
+      <w:r>
+        <w:t>nnen mit den Pfeiltasten ausgew</w:t>
+      </w:r>
+      <w:r>
+        <w:t>ä</w:t>
+      </w:r>
+      <w:r>
+        <w:t>hlt werden.</w:t>
+      </w:r>
+    </w:p>
+    <w:p>
+      <w:pPr>
+        <w:pStyle w:val="berschrift2"/>
+      </w:pPr>
+      <w:r>
+        <w:t>A005</w:t>
+      </w:r>
+    </w:p>
+    <w:p>
+      <w:r>
+        <w:t>Im ersten Fenster findet man wie bereits erw</w:t>
+      </w:r>
+      <w:r>
+        <w:t>ä</w:t>
+      </w:r>
+      <w:r>
+        <w:t>hnt als unterstes Eingabefeld ein bereits ausgef</w:t>
+      </w:r>
+      <w:r>
+        <w:t>ü</w:t>
+      </w:r>
+      <w:r>
+        <w:t>lltes. In diesem Feld stehen die aktuelle Zeit sowie das heutige Datum. Will man nun eine Verbindung, welche in der Zukunft liegt auslesen so kann man das Datum und auch die Uhrzeit wechseln.</w:t>
+      </w:r>
     </w:p>
     <w:p>
       <w:r>
@@ -2478,7 +2657,7 @@
           <w:lang w:val="en-GB"/>
         </w:rPr>
       </w:pPr>
-      <w:bookmarkStart w:id="10" w:name="_Toc481668744"/>
+      <w:bookmarkStart w:id="11" w:name="_Toc481668744"/>
       <w:r>
         <w:rPr>
           <w:lang w:val="en-GB"/>
@@ -2491,7 +2670,7 @@
         </w:rPr>
         <w:t>fall A001, A002, A004 &amp; A005:</w:t>
       </w:r>
-      <w:bookmarkEnd w:id="10"/>
+      <w:bookmarkEnd w:id="11"/>
     </w:p>
     <w:p>
       <w:r>
@@ -4271,6 +4450,30 @@
       </w:tblBorders>
     </w:tblPr>
   </w:style>
+  <w:style w:type="character" w:styleId="Erwhnung">
+    <w:name w:val="Mention"/>
+    <w:basedOn w:val="Absatz-Standardschriftart"/>
+    <w:uiPriority w:val="99"/>
+    <w:semiHidden/>
+    <w:unhideWhenUsed/>
+    <w:rsid w:val="009C6CCE"/>
+    <w:rPr>
+      <w:color w:val="2B579A"/>
+      <w:shd w:val="clear" w:color="auto" w:fill="E6E6E6"/>
+    </w:rPr>
+  </w:style>
+  <w:style w:type="character" w:styleId="BesuchterLink">
+    <w:name w:val="FollowedHyperlink"/>
+    <w:basedOn w:val="Absatz-Standardschriftart"/>
+    <w:uiPriority w:val="99"/>
+    <w:semiHidden/>
+    <w:unhideWhenUsed/>
+    <w:rsid w:val="009C6CCE"/>
+    <w:rPr>
+      <w:color w:val="954F72" w:themeColor="followedHyperlink"/>
+      <w:u w:val="single"/>
+    </w:rPr>
+  </w:style>
 </w:styles>
 </file>
 
@@ -4540,7 +4743,7 @@
 </file>
 
 <file path=customXml/itemProps1.xml><?xml version="1.0" encoding="utf-8"?>
-<ds:datastoreItem xmlns:ds="http://schemas.openxmlformats.org/officeDocument/2006/customXml" ds:itemID="{F3FD8F7B-57B9-423B-96D4-2B233D3AFBC6}">
+<ds:datastoreItem xmlns:ds="http://schemas.openxmlformats.org/officeDocument/2006/customXml" ds:itemID="{1ED3435B-77C6-46E2-9048-615D1F03218C}">
   <ds:schemaRefs>
     <ds:schemaRef ds:uri="http://schemas.openxmlformats.org/officeDocument/2006/bibliography"/>
   </ds:schemaRefs>

</xml_diff>

<commit_message>
Virtual Timetable: Bug fixes, continued on documentation
</commit_message>
<xml_diff>
--- a/doc/JannisReis_Modul318_VirtualTimetable.docx
+++ b/doc/JannisReis_Modul318_VirtualTimetable.docx
@@ -2466,8 +2466,6 @@
       <w:r>
         <w:t>,</w:t>
       </w:r>
-      <w:bookmarkStart w:id="9" w:name="_GoBack"/>
-      <w:bookmarkEnd w:id="9"/>
       <w:r>
         <w:t xml:space="preserve"> wird die Suche gestartet. Im untersten Teil des Fensters erscheinen nun, der obenstehenden Zeit entsprechend, vier </w:t>
       </w:r>
@@ -2532,8 +2530,8 @@
       <w:pPr>
         <w:pStyle w:val="berschrift2"/>
       </w:pPr>
-      <w:bookmarkStart w:id="10" w:name="_A004"/>
-      <w:bookmarkEnd w:id="10"/>
+      <w:bookmarkStart w:id="9" w:name="_A004"/>
+      <w:bookmarkEnd w:id="9"/>
       <w:r>
         <w:t>A004</w:t>
       </w:r>
@@ -2628,6 +2626,60 @@
       <w:r>
         <w:t>lltes. In diesem Feld stehen die aktuelle Zeit sowie das heutige Datum. Will man nun eine Verbindung, welche in der Zukunft liegt auslesen so kann man das Datum und auch die Uhrzeit wechseln.</w:t>
       </w:r>
+    </w:p>
+    <w:p>
+      <w:pPr>
+        <w:pStyle w:val="berschrift1"/>
+      </w:pPr>
+      <w:r>
+        <w:t>Aktivitätsdiagramm</w:t>
+      </w:r>
+    </w:p>
+    <w:p>
+      <w:r>
+        <w:rPr>
+          <w:noProof/>
+        </w:rPr>
+        <w:drawing>
+          <wp:inline distT="0" distB="0" distL="0" distR="0" wp14:anchorId="61684A1E" wp14:editId="02193E46">
+            <wp:extent cx="5760720" cy="965835"/>
+            <wp:effectExtent l="0" t="0" r="0" b="5715"/>
+            <wp:docPr id="2" name="Grafik 2"/>
+            <wp:cNvGraphicFramePr>
+              <a:graphicFrameLocks xmlns:a="http://schemas.openxmlformats.org/drawingml/2006/main" noChangeAspect="1"/>
+            </wp:cNvGraphicFramePr>
+            <a:graphic xmlns:a="http://schemas.openxmlformats.org/drawingml/2006/main">
+              <a:graphicData uri="http://schemas.openxmlformats.org/drawingml/2006/picture">
+                <pic:pic xmlns:pic="http://schemas.openxmlformats.org/drawingml/2006/picture">
+                  <pic:nvPicPr>
+                    <pic:cNvPr id="1" name=""/>
+                    <pic:cNvPicPr/>
+                  </pic:nvPicPr>
+                  <pic:blipFill>
+                    <a:blip r:embed="rId9"/>
+                    <a:stretch>
+                      <a:fillRect/>
+                    </a:stretch>
+                  </pic:blipFill>
+                  <pic:spPr>
+                    <a:xfrm>
+                      <a:off x="0" y="0"/>
+                      <a:ext cx="5760720" cy="965835"/>
+                    </a:xfrm>
+                    <a:prstGeom prst="rect">
+                      <a:avLst/>
+                    </a:prstGeom>
+                  </pic:spPr>
+                </pic:pic>
+              </a:graphicData>
+            </a:graphic>
+          </wp:inline>
+        </w:drawing>
+      </w:r>
+    </w:p>
+    <w:p>
+      <w:bookmarkStart w:id="10" w:name="_GoBack"/>
+      <w:bookmarkEnd w:id="10"/>
     </w:p>
     <w:p>
       <w:r>
@@ -2778,11 +2830,7 @@
           <w:tcPr>
             <w:tcW w:w="2940" w:type="dxa"/>
           </w:tcPr>
-          <w:p>
-            <w:r>
-              <w:t>Ja</w:t>
-            </w:r>
-          </w:p>
+          <w:p/>
         </w:tc>
       </w:tr>
       <w:tr>
@@ -2834,11 +2882,7 @@
           <w:tcPr>
             <w:tcW w:w="2940" w:type="dxa"/>
           </w:tcPr>
-          <w:p>
-            <w:r>
-              <w:t>Ja</w:t>
-            </w:r>
-          </w:p>
+          <w:p/>
         </w:tc>
       </w:tr>
       <w:tr>
@@ -2890,11 +2934,7 @@
           <w:tcPr>
             <w:tcW w:w="2940" w:type="dxa"/>
           </w:tcPr>
-          <w:p>
-            <w:r>
-              <w:t>Ja</w:t>
-            </w:r>
-          </w:p>
+          <w:p/>
         </w:tc>
       </w:tr>
       <w:tr>
@@ -2964,11 +3004,7 @@
           <w:tcPr>
             <w:tcW w:w="2940" w:type="dxa"/>
           </w:tcPr>
-          <w:p>
-            <w:r>
-              <w:t>Ja</w:t>
-            </w:r>
-          </w:p>
+          <w:p/>
         </w:tc>
       </w:tr>
       <w:tr>
@@ -3008,11 +3044,7 @@
           <w:tcPr>
             <w:tcW w:w="2940" w:type="dxa"/>
           </w:tcPr>
-          <w:p>
-            <w:r>
-              <w:t>Ja</w:t>
-            </w:r>
-          </w:p>
+          <w:p/>
         </w:tc>
       </w:tr>
       <w:tr>
@@ -3064,11 +3096,7 @@
           <w:tcPr>
             <w:tcW w:w="2940" w:type="dxa"/>
           </w:tcPr>
-          <w:p>
-            <w:r>
-              <w:t>Ja</w:t>
-            </w:r>
-          </w:p>
+          <w:p/>
         </w:tc>
       </w:tr>
       <w:tr>
@@ -3120,11 +3148,7 @@
           <w:tcPr>
             <w:tcW w:w="2940" w:type="dxa"/>
           </w:tcPr>
-          <w:p>
-            <w:r>
-              <w:t>Ja</w:t>
-            </w:r>
-          </w:p>
+          <w:p/>
         </w:tc>
       </w:tr>
       <w:tr>
@@ -3170,11 +3194,7 @@
           <w:tcPr>
             <w:tcW w:w="2940" w:type="dxa"/>
           </w:tcPr>
-          <w:p>
-            <w:r>
-              <w:t>Ja</w:t>
-            </w:r>
-          </w:p>
+          <w:p/>
         </w:tc>
       </w:tr>
     </w:tbl>
@@ -3275,11 +3295,7 @@
           <w:tcPr>
             <w:tcW w:w="3021" w:type="dxa"/>
           </w:tcPr>
-          <w:p>
-            <w:r>
-              <w:t>Ja</w:t>
-            </w:r>
-          </w:p>
+          <w:p/>
         </w:tc>
       </w:tr>
       <w:tr>
@@ -3338,11 +3354,7 @@
           <w:tcPr>
             <w:tcW w:w="3021" w:type="dxa"/>
           </w:tcPr>
-          <w:p>
-            <w:r>
-              <w:t>Ja</w:t>
-            </w:r>
-          </w:p>
+          <w:p/>
         </w:tc>
       </w:tr>
       <w:tr>
@@ -3394,11 +3406,7 @@
           <w:tcPr>
             <w:tcW w:w="3021" w:type="dxa"/>
           </w:tcPr>
-          <w:p>
-            <w:r>
-              <w:t>Ja</w:t>
-            </w:r>
-          </w:p>
+          <w:p/>
         </w:tc>
       </w:tr>
       <w:tr>
@@ -3426,11 +3434,7 @@
           <w:tcPr>
             <w:tcW w:w="3021" w:type="dxa"/>
           </w:tcPr>
-          <w:p>
-            <w:r>
-              <w:t>Ja</w:t>
-            </w:r>
-          </w:p>
+          <w:p/>
         </w:tc>
       </w:tr>
     </w:tbl>
@@ -4743,7 +4747,7 @@
 </file>
 
 <file path=customXml/itemProps1.xml><?xml version="1.0" encoding="utf-8"?>
-<ds:datastoreItem xmlns:ds="http://schemas.openxmlformats.org/officeDocument/2006/customXml" ds:itemID="{1ED3435B-77C6-46E2-9048-615D1F03218C}">
+<ds:datastoreItem xmlns:ds="http://schemas.openxmlformats.org/officeDocument/2006/customXml" ds:itemID="{F27217D5-523C-4870-B20B-17414930AD5E}">
   <ds:schemaRefs>
     <ds:schemaRef ds:uri="http://schemas.openxmlformats.org/officeDocument/2006/bibliography"/>
   </ds:schemaRefs>

</xml_diff>

<commit_message>
Virtual Timetable: everything except for the installation
</commit_message>
<xml_diff>
--- a/doc/JannisReis_Modul318_VirtualTimetable.docx
+++ b/doc/JannisReis_Modul318_VirtualTimetable.docx
@@ -1128,7 +1128,7 @@
           <w:r>
             <w:fldChar w:fldCharType="separate"/>
           </w:r>
-          <w:hyperlink w:anchor="_Toc481668735" w:history="1">
+          <w:hyperlink w:anchor="_Toc481754420" w:history="1">
             <w:r>
               <w:rPr>
                 <w:rStyle w:val="Hyperlink"/>
@@ -1155,7 +1155,7 @@
                 <w:noProof/>
                 <w:webHidden/>
               </w:rPr>
-              <w:instrText xml:space="preserve"> PAGEREF _Toc481668735 \h </w:instrText>
+              <w:instrText xml:space="preserve"> PAGEREF _Toc481754420 \h </w:instrText>
             </w:r>
             <w:r>
               <w:rPr>
@@ -1197,7 +1197,7 @@
               <w:noProof/>
             </w:rPr>
           </w:pPr>
-          <w:hyperlink w:anchor="_Toc481668736" w:history="1">
+          <w:hyperlink w:anchor="_Toc481754421" w:history="1">
             <w:r>
               <w:rPr>
                 <w:rStyle w:val="Hyperlink"/>
@@ -1224,7 +1224,7 @@
                 <w:noProof/>
                 <w:webHidden/>
               </w:rPr>
-              <w:instrText xml:space="preserve"> PAGEREF _Toc481668736 \h </w:instrText>
+              <w:instrText xml:space="preserve"> PAGEREF _Toc481754421 \h </w:instrText>
             </w:r>
             <w:r>
               <w:rPr>
@@ -1266,7 +1266,7 @@
               <w:noProof/>
             </w:rPr>
           </w:pPr>
-          <w:hyperlink w:anchor="_Toc481668737" w:history="1">
+          <w:hyperlink w:anchor="_Toc481754422" w:history="1">
             <w:r>
               <w:rPr>
                 <w:rStyle w:val="Hyperlink"/>
@@ -1293,7 +1293,7 @@
                 <w:noProof/>
                 <w:webHidden/>
               </w:rPr>
-              <w:instrText xml:space="preserve"> PAGEREF _Toc481668737 \h </w:instrText>
+              <w:instrText xml:space="preserve"> PAGEREF _Toc481754422 \h </w:instrText>
             </w:r>
             <w:r>
               <w:rPr>
@@ -1335,7 +1335,7 @@
               <w:noProof/>
             </w:rPr>
           </w:pPr>
-          <w:hyperlink w:anchor="_Toc481668738" w:history="1">
+          <w:hyperlink w:anchor="_Toc481754423" w:history="1">
             <w:r>
               <w:rPr>
                 <w:rStyle w:val="Hyperlink"/>
@@ -1362,7 +1362,7 @@
                 <w:noProof/>
                 <w:webHidden/>
               </w:rPr>
-              <w:instrText xml:space="preserve"> PAGEREF _Toc481668738 \h </w:instrText>
+              <w:instrText xml:space="preserve"> PAGEREF _Toc481754423 \h </w:instrText>
             </w:r>
             <w:r>
               <w:rPr>
@@ -1404,7 +1404,7 @@
               <w:noProof/>
             </w:rPr>
           </w:pPr>
-          <w:hyperlink w:anchor="_Toc481668739" w:history="1">
+          <w:hyperlink w:anchor="_Toc481754424" w:history="1">
             <w:r>
               <w:rPr>
                 <w:rStyle w:val="Hyperlink"/>
@@ -1431,7 +1431,7 @@
                 <w:noProof/>
                 <w:webHidden/>
               </w:rPr>
-              <w:instrText xml:space="preserve"> PAGEREF _Toc481668739 \h </w:instrText>
+              <w:instrText xml:space="preserve"> PAGEREF _Toc481754424 \h </w:instrText>
             </w:r>
             <w:r>
               <w:rPr>
@@ -1473,7 +1473,7 @@
               <w:noProof/>
             </w:rPr>
           </w:pPr>
-          <w:hyperlink w:anchor="_Toc481668740" w:history="1">
+          <w:hyperlink w:anchor="_Toc481754425" w:history="1">
             <w:r>
               <w:rPr>
                 <w:rStyle w:val="Hyperlink"/>
@@ -1501,7 +1501,7 @@
                 <w:noProof/>
                 <w:webHidden/>
               </w:rPr>
-              <w:instrText xml:space="preserve"> PAGEREF _Toc481668740 \h </w:instrText>
+              <w:instrText xml:space="preserve"> PAGEREF _Toc481754425 \h </w:instrText>
             </w:r>
             <w:r>
               <w:rPr>
@@ -1543,7 +1543,7 @@
               <w:noProof/>
             </w:rPr>
           </w:pPr>
-          <w:hyperlink w:anchor="_Toc481668741" w:history="1">
+          <w:hyperlink w:anchor="_Toc481754426" w:history="1">
             <w:r>
               <w:rPr>
                 <w:rStyle w:val="Hyperlink"/>
@@ -1571,7 +1571,7 @@
                 <w:noProof/>
                 <w:webHidden/>
               </w:rPr>
-              <w:instrText xml:space="preserve"> PAGEREF _Toc481668741 \h </w:instrText>
+              <w:instrText xml:space="preserve"> PAGEREF _Toc481754426 \h </w:instrText>
             </w:r>
             <w:r>
               <w:rPr>
@@ -1613,7 +1613,7 @@
               <w:noProof/>
             </w:rPr>
           </w:pPr>
-          <w:hyperlink w:anchor="_Toc481668742" w:history="1">
+          <w:hyperlink w:anchor="_Toc481754427" w:history="1">
             <w:r>
               <w:rPr>
                 <w:rStyle w:val="Hyperlink"/>
@@ -1641,7 +1641,7 @@
                 <w:noProof/>
                 <w:webHidden/>
               </w:rPr>
-              <w:instrText xml:space="preserve"> PAGEREF _Toc481668742 \h </w:instrText>
+              <w:instrText xml:space="preserve"> PAGEREF _Toc481754427 \h </w:instrText>
             </w:r>
             <w:r>
               <w:rPr>
@@ -1683,20 +1683,87 @@
               <w:noProof/>
             </w:rPr>
           </w:pPr>
-          <w:hyperlink w:anchor="_Toc481668743" w:history="1">
+          <w:hyperlink w:anchor="_Toc481754428" w:history="1">
             <w:r>
               <w:rPr>
                 <w:rStyle w:val="Hyperlink"/>
                 <w:noProof/>
-                <w:lang w:val="en-GB"/>
-              </w:rPr>
-              <w:t>Testf</w:t>
-            </w:r>
+              </w:rPr>
+              <w:t>Use Case</w:t>
+            </w:r>
+            <w:r>
+              <w:rPr>
+                <w:noProof/>
+                <w:webHidden/>
+              </w:rPr>
+              <w:tab/>
+            </w:r>
+            <w:r>
+              <w:rPr>
+                <w:noProof/>
+                <w:webHidden/>
+              </w:rPr>
+              <w:fldChar w:fldCharType="begin"/>
+            </w:r>
+            <w:r>
+              <w:rPr>
+                <w:noProof/>
+                <w:webHidden/>
+              </w:rPr>
+              <w:instrText xml:space="preserve"> PAGEREF _Toc481754428 \h </w:instrText>
+            </w:r>
+            <w:r>
+              <w:rPr>
+                <w:noProof/>
+                <w:webHidden/>
+              </w:rPr>
+            </w:r>
+            <w:r>
+              <w:rPr>
+                <w:noProof/>
+                <w:webHidden/>
+              </w:rPr>
+              <w:fldChar w:fldCharType="separate"/>
+            </w:r>
+            <w:r>
+              <w:rPr>
+                <w:noProof/>
+                <w:webHidden/>
+              </w:rPr>
+              <w:t>4</w:t>
+            </w:r>
+            <w:r>
+              <w:rPr>
+                <w:noProof/>
+                <w:webHidden/>
+              </w:rPr>
+              <w:fldChar w:fldCharType="end"/>
+            </w:r>
+          </w:hyperlink>
+        </w:p>
+        <w:p>
+          <w:pPr>
+            <w:pStyle w:val="Verzeichnis1"/>
+            <w:tabs>
+              <w:tab w:val="right" w:leader="dot" w:pos="9062"/>
+            </w:tabs>
+            <w:rPr>
+              <w:rFonts w:eastAsiaTheme="minorEastAsia" w:hAnsiTheme="minorHAnsi" w:cstheme="minorBidi"/>
+              <w:noProof/>
+            </w:rPr>
+          </w:pPr>
+          <w:hyperlink w:anchor="_Toc481754429" w:history="1">
             <w:r>
               <w:rPr>
                 <w:rStyle w:val="Hyperlink"/>
                 <w:noProof/>
-                <w:lang w:val="en-GB"/>
+              </w:rPr>
+              <w:t>Funktionalit</w:t>
+            </w:r>
+            <w:r>
+              <w:rPr>
+                <w:rStyle w:val="Hyperlink"/>
+                <w:noProof/>
               </w:rPr>
               <w:t>ä</w:t>
             </w:r>
@@ -1704,9 +1771,8 @@
               <w:rPr>
                 <w:rStyle w:val="Hyperlink"/>
                 <w:noProof/>
-                <w:lang w:val="en-GB"/>
-              </w:rPr>
-              <w:t>lle</w:t>
+              </w:rPr>
+              <w:t>t</w:t>
             </w:r>
             <w:r>
               <w:rPr>
@@ -1727,7 +1793,7 @@
                 <w:noProof/>
                 <w:webHidden/>
               </w:rPr>
-              <w:instrText xml:space="preserve"> PAGEREF _Toc481668743 \h </w:instrText>
+              <w:instrText xml:space="preserve"> PAGEREF _Toc481754429 \h </w:instrText>
             </w:r>
             <w:r>
               <w:rPr>
@@ -1747,7 +1813,7 @@
                 <w:noProof/>
                 <w:webHidden/>
               </w:rPr>
-              <w:t>3</w:t>
+              <w:t>4</w:t>
             </w:r>
             <w:r>
               <w:rPr>
@@ -1769,14 +1835,580 @@
               <w:noProof/>
             </w:rPr>
           </w:pPr>
-          <w:hyperlink w:anchor="_Toc481668744" w:history="1">
+          <w:hyperlink w:anchor="_Toc481754430" w:history="1">
             <w:r>
               <w:rPr>
                 <w:rStyle w:val="Hyperlink"/>
                 <w:noProof/>
+              </w:rPr>
+              <w:t>A001</w:t>
+            </w:r>
+            <w:r>
+              <w:rPr>
+                <w:noProof/>
+                <w:webHidden/>
+              </w:rPr>
+              <w:tab/>
+            </w:r>
+            <w:r>
+              <w:rPr>
+                <w:noProof/>
+                <w:webHidden/>
+              </w:rPr>
+              <w:fldChar w:fldCharType="begin"/>
+            </w:r>
+            <w:r>
+              <w:rPr>
+                <w:noProof/>
+                <w:webHidden/>
+              </w:rPr>
+              <w:instrText xml:space="preserve"> PAGEREF _Toc481754430 \h </w:instrText>
+            </w:r>
+            <w:r>
+              <w:rPr>
+                <w:noProof/>
+                <w:webHidden/>
+              </w:rPr>
+            </w:r>
+            <w:r>
+              <w:rPr>
+                <w:noProof/>
+                <w:webHidden/>
+              </w:rPr>
+              <w:fldChar w:fldCharType="separate"/>
+            </w:r>
+            <w:r>
+              <w:rPr>
+                <w:noProof/>
+                <w:webHidden/>
+              </w:rPr>
+              <w:t>4</w:t>
+            </w:r>
+            <w:r>
+              <w:rPr>
+                <w:noProof/>
+                <w:webHidden/>
+              </w:rPr>
+              <w:fldChar w:fldCharType="end"/>
+            </w:r>
+          </w:hyperlink>
+        </w:p>
+        <w:p>
+          <w:pPr>
+            <w:pStyle w:val="Verzeichnis2"/>
+            <w:tabs>
+              <w:tab w:val="right" w:leader="dot" w:pos="9062"/>
+            </w:tabs>
+            <w:rPr>
+              <w:rFonts w:eastAsiaTheme="minorEastAsia" w:hAnsiTheme="minorHAnsi" w:cstheme="minorBidi"/>
+              <w:noProof/>
+            </w:rPr>
+          </w:pPr>
+          <w:hyperlink w:anchor="_Toc481754431" w:history="1">
+            <w:r>
+              <w:rPr>
+                <w:rStyle w:val="Hyperlink"/>
+                <w:noProof/>
+              </w:rPr>
+              <w:t>A002</w:t>
+            </w:r>
+            <w:r>
+              <w:rPr>
+                <w:noProof/>
+                <w:webHidden/>
+              </w:rPr>
+              <w:tab/>
+            </w:r>
+            <w:r>
+              <w:rPr>
+                <w:noProof/>
+                <w:webHidden/>
+              </w:rPr>
+              <w:fldChar w:fldCharType="begin"/>
+            </w:r>
+            <w:r>
+              <w:rPr>
+                <w:noProof/>
+                <w:webHidden/>
+              </w:rPr>
+              <w:instrText xml:space="preserve"> PAGEREF _Toc481754431 \h </w:instrText>
+            </w:r>
+            <w:r>
+              <w:rPr>
+                <w:noProof/>
+                <w:webHidden/>
+              </w:rPr>
+            </w:r>
+            <w:r>
+              <w:rPr>
+                <w:noProof/>
+                <w:webHidden/>
+              </w:rPr>
+              <w:fldChar w:fldCharType="separate"/>
+            </w:r>
+            <w:r>
+              <w:rPr>
+                <w:noProof/>
+                <w:webHidden/>
+              </w:rPr>
+              <w:t>4</w:t>
+            </w:r>
+            <w:r>
+              <w:rPr>
+                <w:noProof/>
+                <w:webHidden/>
+              </w:rPr>
+              <w:fldChar w:fldCharType="end"/>
+            </w:r>
+          </w:hyperlink>
+        </w:p>
+        <w:p>
+          <w:pPr>
+            <w:pStyle w:val="Verzeichnis2"/>
+            <w:tabs>
+              <w:tab w:val="right" w:leader="dot" w:pos="9062"/>
+            </w:tabs>
+            <w:rPr>
+              <w:rFonts w:eastAsiaTheme="minorEastAsia" w:hAnsiTheme="minorHAnsi" w:cstheme="minorBidi"/>
+              <w:noProof/>
+            </w:rPr>
+          </w:pPr>
+          <w:hyperlink w:anchor="_Toc481754432" w:history="1">
+            <w:r>
+              <w:rPr>
+                <w:rStyle w:val="Hyperlink"/>
+                <w:noProof/>
+              </w:rPr>
+              <w:t>A003</w:t>
+            </w:r>
+            <w:r>
+              <w:rPr>
+                <w:noProof/>
+                <w:webHidden/>
+              </w:rPr>
+              <w:tab/>
+            </w:r>
+            <w:r>
+              <w:rPr>
+                <w:noProof/>
+                <w:webHidden/>
+              </w:rPr>
+              <w:fldChar w:fldCharType="begin"/>
+            </w:r>
+            <w:r>
+              <w:rPr>
+                <w:noProof/>
+                <w:webHidden/>
+              </w:rPr>
+              <w:instrText xml:space="preserve"> PAGEREF _Toc481754432 \h </w:instrText>
+            </w:r>
+            <w:r>
+              <w:rPr>
+                <w:noProof/>
+                <w:webHidden/>
+              </w:rPr>
+            </w:r>
+            <w:r>
+              <w:rPr>
+                <w:noProof/>
+                <w:webHidden/>
+              </w:rPr>
+              <w:fldChar w:fldCharType="separate"/>
+            </w:r>
+            <w:r>
+              <w:rPr>
+                <w:noProof/>
+                <w:webHidden/>
+              </w:rPr>
+              <w:t>4</w:t>
+            </w:r>
+            <w:r>
+              <w:rPr>
+                <w:noProof/>
+                <w:webHidden/>
+              </w:rPr>
+              <w:fldChar w:fldCharType="end"/>
+            </w:r>
+          </w:hyperlink>
+        </w:p>
+        <w:p>
+          <w:pPr>
+            <w:pStyle w:val="Verzeichnis2"/>
+            <w:tabs>
+              <w:tab w:val="right" w:leader="dot" w:pos="9062"/>
+            </w:tabs>
+            <w:rPr>
+              <w:rFonts w:eastAsiaTheme="minorEastAsia" w:hAnsiTheme="minorHAnsi" w:cstheme="minorBidi"/>
+              <w:noProof/>
+            </w:rPr>
+          </w:pPr>
+          <w:hyperlink w:anchor="_Toc481754433" w:history="1">
+            <w:r>
+              <w:rPr>
+                <w:rStyle w:val="Hyperlink"/>
+                <w:noProof/>
+              </w:rPr>
+              <w:t>A004</w:t>
+            </w:r>
+            <w:r>
+              <w:rPr>
+                <w:noProof/>
+                <w:webHidden/>
+              </w:rPr>
+              <w:tab/>
+            </w:r>
+            <w:r>
+              <w:rPr>
+                <w:noProof/>
+                <w:webHidden/>
+              </w:rPr>
+              <w:fldChar w:fldCharType="begin"/>
+            </w:r>
+            <w:r>
+              <w:rPr>
+                <w:noProof/>
+                <w:webHidden/>
+              </w:rPr>
+              <w:instrText xml:space="preserve"> PAGEREF _Toc481754433 \h </w:instrText>
+            </w:r>
+            <w:r>
+              <w:rPr>
+                <w:noProof/>
+                <w:webHidden/>
+              </w:rPr>
+            </w:r>
+            <w:r>
+              <w:rPr>
+                <w:noProof/>
+                <w:webHidden/>
+              </w:rPr>
+              <w:fldChar w:fldCharType="separate"/>
+            </w:r>
+            <w:r>
+              <w:rPr>
+                <w:noProof/>
+                <w:webHidden/>
+              </w:rPr>
+              <w:t>4</w:t>
+            </w:r>
+            <w:r>
+              <w:rPr>
+                <w:noProof/>
+                <w:webHidden/>
+              </w:rPr>
+              <w:fldChar w:fldCharType="end"/>
+            </w:r>
+          </w:hyperlink>
+        </w:p>
+        <w:p>
+          <w:pPr>
+            <w:pStyle w:val="Verzeichnis2"/>
+            <w:tabs>
+              <w:tab w:val="right" w:leader="dot" w:pos="9062"/>
+            </w:tabs>
+            <w:rPr>
+              <w:rFonts w:eastAsiaTheme="minorEastAsia" w:hAnsiTheme="minorHAnsi" w:cstheme="minorBidi"/>
+              <w:noProof/>
+            </w:rPr>
+          </w:pPr>
+          <w:hyperlink w:anchor="_Toc481754434" w:history="1">
+            <w:r>
+              <w:rPr>
+                <w:rStyle w:val="Hyperlink"/>
+                <w:noProof/>
+              </w:rPr>
+              <w:t>A005</w:t>
+            </w:r>
+            <w:r>
+              <w:rPr>
+                <w:noProof/>
+                <w:webHidden/>
+              </w:rPr>
+              <w:tab/>
+            </w:r>
+            <w:r>
+              <w:rPr>
+                <w:noProof/>
+                <w:webHidden/>
+              </w:rPr>
+              <w:fldChar w:fldCharType="begin"/>
+            </w:r>
+            <w:r>
+              <w:rPr>
+                <w:noProof/>
+                <w:webHidden/>
+              </w:rPr>
+              <w:instrText xml:space="preserve"> PAGEREF _Toc481754434 \h </w:instrText>
+            </w:r>
+            <w:r>
+              <w:rPr>
+                <w:noProof/>
+                <w:webHidden/>
+              </w:rPr>
+            </w:r>
+            <w:r>
+              <w:rPr>
+                <w:noProof/>
+                <w:webHidden/>
+              </w:rPr>
+              <w:fldChar w:fldCharType="separate"/>
+            </w:r>
+            <w:r>
+              <w:rPr>
+                <w:noProof/>
+                <w:webHidden/>
+              </w:rPr>
+              <w:t>5</w:t>
+            </w:r>
+            <w:r>
+              <w:rPr>
+                <w:noProof/>
+                <w:webHidden/>
+              </w:rPr>
+              <w:fldChar w:fldCharType="end"/>
+            </w:r>
+          </w:hyperlink>
+        </w:p>
+        <w:p>
+          <w:pPr>
+            <w:pStyle w:val="Verzeichnis1"/>
+            <w:tabs>
+              <w:tab w:val="right" w:leader="dot" w:pos="9062"/>
+            </w:tabs>
+            <w:rPr>
+              <w:rFonts w:eastAsiaTheme="minorEastAsia" w:hAnsiTheme="minorHAnsi" w:cstheme="minorBidi"/>
+              <w:noProof/>
+            </w:rPr>
+          </w:pPr>
+          <w:hyperlink w:anchor="_Toc481754435" w:history="1">
+            <w:r>
+              <w:rPr>
+                <w:rStyle w:val="Hyperlink"/>
+                <w:noProof/>
+              </w:rPr>
+              <w:t>Aktivit</w:t>
+            </w:r>
+            <w:r>
+              <w:rPr>
+                <w:rStyle w:val="Hyperlink"/>
+                <w:noProof/>
+              </w:rPr>
+              <w:t>ä</w:t>
+            </w:r>
+            <w:r>
+              <w:rPr>
+                <w:rStyle w:val="Hyperlink"/>
+                <w:noProof/>
+              </w:rPr>
+              <w:t>tsdiagramm</w:t>
+            </w:r>
+            <w:r>
+              <w:rPr>
+                <w:noProof/>
+                <w:webHidden/>
+              </w:rPr>
+              <w:tab/>
+            </w:r>
+            <w:r>
+              <w:rPr>
+                <w:noProof/>
+                <w:webHidden/>
+              </w:rPr>
+              <w:fldChar w:fldCharType="begin"/>
+            </w:r>
+            <w:r>
+              <w:rPr>
+                <w:noProof/>
+                <w:webHidden/>
+              </w:rPr>
+              <w:instrText xml:space="preserve"> PAGEREF _Toc481754435 \h </w:instrText>
+            </w:r>
+            <w:r>
+              <w:rPr>
+                <w:noProof/>
+                <w:webHidden/>
+              </w:rPr>
+            </w:r>
+            <w:r>
+              <w:rPr>
+                <w:noProof/>
+                <w:webHidden/>
+              </w:rPr>
+              <w:fldChar w:fldCharType="separate"/>
+            </w:r>
+            <w:r>
+              <w:rPr>
+                <w:noProof/>
+                <w:webHidden/>
+              </w:rPr>
+              <w:t>5</w:t>
+            </w:r>
+            <w:r>
+              <w:rPr>
+                <w:noProof/>
+                <w:webHidden/>
+              </w:rPr>
+              <w:fldChar w:fldCharType="end"/>
+            </w:r>
+          </w:hyperlink>
+        </w:p>
+        <w:p>
+          <w:pPr>
+            <w:pStyle w:val="Verzeichnis1"/>
+            <w:tabs>
+              <w:tab w:val="right" w:leader="dot" w:pos="9062"/>
+            </w:tabs>
+            <w:rPr>
+              <w:rFonts w:eastAsiaTheme="minorEastAsia" w:hAnsiTheme="minorHAnsi" w:cstheme="minorBidi"/>
+              <w:noProof/>
+            </w:rPr>
+          </w:pPr>
+          <w:hyperlink w:anchor="_Toc481754436" w:history="1">
+            <w:r>
+              <w:rPr>
+                <w:rStyle w:val="Hyperlink"/>
+                <w:noProof/>
+              </w:rPr>
+              <w:t>Installations- und Deinstallationsanleitung</w:t>
+            </w:r>
+            <w:r>
+              <w:rPr>
+                <w:noProof/>
+                <w:webHidden/>
+              </w:rPr>
+              <w:tab/>
+            </w:r>
+            <w:r>
+              <w:rPr>
+                <w:noProof/>
+                <w:webHidden/>
+              </w:rPr>
+              <w:fldChar w:fldCharType="begin"/>
+            </w:r>
+            <w:r>
+              <w:rPr>
+                <w:noProof/>
+                <w:webHidden/>
+              </w:rPr>
+              <w:instrText xml:space="preserve"> PAGEREF _Toc481754436 \h </w:instrText>
+            </w:r>
+            <w:r>
+              <w:rPr>
+                <w:noProof/>
+                <w:webHidden/>
+              </w:rPr>
+            </w:r>
+            <w:r>
+              <w:rPr>
+                <w:noProof/>
+                <w:webHidden/>
+              </w:rPr>
+              <w:fldChar w:fldCharType="separate"/>
+            </w:r>
+            <w:r>
+              <w:rPr>
+                <w:noProof/>
+                <w:webHidden/>
+              </w:rPr>
+              <w:t>5</w:t>
+            </w:r>
+            <w:r>
+              <w:rPr>
+                <w:noProof/>
+                <w:webHidden/>
+              </w:rPr>
+              <w:fldChar w:fldCharType="end"/>
+            </w:r>
+          </w:hyperlink>
+        </w:p>
+        <w:p>
+          <w:pPr>
+            <w:pStyle w:val="Verzeichnis1"/>
+            <w:tabs>
+              <w:tab w:val="right" w:leader="dot" w:pos="9062"/>
+            </w:tabs>
+            <w:rPr>
+              <w:rFonts w:eastAsiaTheme="minorEastAsia" w:hAnsiTheme="minorHAnsi" w:cstheme="minorBidi"/>
+              <w:noProof/>
+            </w:rPr>
+          </w:pPr>
+          <w:hyperlink w:anchor="_Toc481754437" w:history="1">
+            <w:r>
+              <w:rPr>
+                <w:rStyle w:val="Hyperlink"/>
+                <w:noProof/>
+              </w:rPr>
+              <w:t>Testing</w:t>
+            </w:r>
+            <w:r>
+              <w:rPr>
+                <w:noProof/>
+                <w:webHidden/>
+              </w:rPr>
+              <w:tab/>
+            </w:r>
+            <w:r>
+              <w:rPr>
+                <w:noProof/>
+                <w:webHidden/>
+              </w:rPr>
+              <w:fldChar w:fldCharType="begin"/>
+            </w:r>
+            <w:r>
+              <w:rPr>
+                <w:noProof/>
+                <w:webHidden/>
+              </w:rPr>
+              <w:instrText xml:space="preserve"> PAGEREF _Toc481754437 \h </w:instrText>
+            </w:r>
+            <w:r>
+              <w:rPr>
+                <w:noProof/>
+                <w:webHidden/>
+              </w:rPr>
+            </w:r>
+            <w:r>
+              <w:rPr>
+                <w:noProof/>
+                <w:webHidden/>
+              </w:rPr>
+              <w:fldChar w:fldCharType="separate"/>
+            </w:r>
+            <w:r>
+              <w:rPr>
+                <w:noProof/>
+                <w:webHidden/>
+              </w:rPr>
+              <w:t>6</w:t>
+            </w:r>
+            <w:r>
+              <w:rPr>
+                <w:noProof/>
+                <w:webHidden/>
+              </w:rPr>
+              <w:fldChar w:fldCharType="end"/>
+            </w:r>
+          </w:hyperlink>
+        </w:p>
+        <w:p>
+          <w:pPr>
+            <w:pStyle w:val="Verzeichnis2"/>
+            <w:tabs>
+              <w:tab w:val="right" w:leader="dot" w:pos="9062"/>
+            </w:tabs>
+            <w:rPr>
+              <w:rFonts w:eastAsiaTheme="minorEastAsia" w:hAnsiTheme="minorHAnsi" w:cstheme="minorBidi"/>
+              <w:noProof/>
+            </w:rPr>
+          </w:pPr>
+          <w:hyperlink w:anchor="_Toc481754438" w:history="1">
+            <w:r>
+              <w:rPr>
+                <w:rStyle w:val="Hyperlink"/>
+                <w:noProof/>
                 <w:lang w:val="en-GB"/>
               </w:rPr>
-              <w:t>Test fall A001, A002, A004 &amp; A005:</w:t>
+              <w:t>Testfall A001, A002, A004 &amp; A005:</w:t>
             </w:r>
             <w:r>
               <w:rPr>
@@ -1797,7 +2429,7 @@
                 <w:noProof/>
                 <w:webHidden/>
               </w:rPr>
-              <w:instrText xml:space="preserve"> PAGEREF _Toc481668744 \h </w:instrText>
+              <w:instrText xml:space="preserve"> PAGEREF _Toc481754438 \h </w:instrText>
             </w:r>
             <w:r>
               <w:rPr>
@@ -1817,7 +2449,76 @@
                 <w:noProof/>
                 <w:webHidden/>
               </w:rPr>
-              <w:t>3</w:t>
+              <w:t>6</w:t>
+            </w:r>
+            <w:r>
+              <w:rPr>
+                <w:noProof/>
+                <w:webHidden/>
+              </w:rPr>
+              <w:fldChar w:fldCharType="end"/>
+            </w:r>
+          </w:hyperlink>
+        </w:p>
+        <w:p>
+          <w:pPr>
+            <w:pStyle w:val="Verzeichnis2"/>
+            <w:tabs>
+              <w:tab w:val="right" w:leader="dot" w:pos="9062"/>
+            </w:tabs>
+            <w:rPr>
+              <w:rFonts w:eastAsiaTheme="minorEastAsia" w:hAnsiTheme="minorHAnsi" w:cstheme="minorBidi"/>
+              <w:noProof/>
+            </w:rPr>
+          </w:pPr>
+          <w:hyperlink w:anchor="_Toc481754439" w:history="1">
+            <w:r>
+              <w:rPr>
+                <w:rStyle w:val="Hyperlink"/>
+                <w:noProof/>
+              </w:rPr>
+              <w:t>Testfall A003</w:t>
+            </w:r>
+            <w:r>
+              <w:rPr>
+                <w:noProof/>
+                <w:webHidden/>
+              </w:rPr>
+              <w:tab/>
+            </w:r>
+            <w:r>
+              <w:rPr>
+                <w:noProof/>
+                <w:webHidden/>
+              </w:rPr>
+              <w:fldChar w:fldCharType="begin"/>
+            </w:r>
+            <w:r>
+              <w:rPr>
+                <w:noProof/>
+                <w:webHidden/>
+              </w:rPr>
+              <w:instrText xml:space="preserve"> PAGEREF _Toc481754439 \h </w:instrText>
+            </w:r>
+            <w:r>
+              <w:rPr>
+                <w:noProof/>
+                <w:webHidden/>
+              </w:rPr>
+            </w:r>
+            <w:r>
+              <w:rPr>
+                <w:noProof/>
+                <w:webHidden/>
+              </w:rPr>
+              <w:fldChar w:fldCharType="separate"/>
+            </w:r>
+            <w:r>
+              <w:rPr>
+                <w:noProof/>
+                <w:webHidden/>
+              </w:rPr>
+              <w:t>6</w:t>
             </w:r>
             <w:r>
               <w:rPr>
@@ -1849,7 +2550,7 @@
       <w:pPr>
         <w:pStyle w:val="berschrift1"/>
       </w:pPr>
-      <w:bookmarkStart w:id="0" w:name="_Toc481668735"/>
+      <w:bookmarkStart w:id="0" w:name="_Toc481754420"/>
       <w:r>
         <w:lastRenderedPageBreak/>
         <w:t>Programmrichtlinien</w:t>
@@ -1860,7 +2561,7 @@
       <w:pPr>
         <w:pStyle w:val="berschrift2"/>
       </w:pPr>
-      <w:bookmarkStart w:id="1" w:name="_Toc481668736"/>
+      <w:bookmarkStart w:id="1" w:name="_Toc481754421"/>
       <w:r>
         <w:t>Naming Conventions</w:t>
       </w:r>
@@ -1893,7 +2594,39 @@
         <w:t>ü</w:t>
       </w:r>
       <w:r>
-        <w:t>rzungen benennen z.B. btn, cBox, txtBox, lbl, etc.</w:t>
+        <w:t xml:space="preserve">rzungen benennen z.B. </w:t>
+      </w:r>
+      <w:proofErr w:type="spellStart"/>
+      <w:r>
+        <w:t>btn</w:t>
+      </w:r>
+      <w:proofErr w:type="spellEnd"/>
+      <w:r>
+        <w:t xml:space="preserve">, </w:t>
+      </w:r>
+      <w:proofErr w:type="spellStart"/>
+      <w:r>
+        <w:t>cBox</w:t>
+      </w:r>
+      <w:proofErr w:type="spellEnd"/>
+      <w:r>
+        <w:t xml:space="preserve">, </w:t>
+      </w:r>
+      <w:proofErr w:type="spellStart"/>
+      <w:r>
+        <w:t>txtBox</w:t>
+      </w:r>
+      <w:proofErr w:type="spellEnd"/>
+      <w:r>
+        <w:t xml:space="preserve">, </w:t>
+      </w:r>
+      <w:proofErr w:type="spellStart"/>
+      <w:r>
+        <w:t>lbl</w:t>
+      </w:r>
+      <w:proofErr w:type="spellEnd"/>
+      <w:r>
+        <w:t>, etc.</w:t>
       </w:r>
     </w:p>
     <w:p>
@@ -1936,7 +2669,7 @@
       <w:pPr>
         <w:pStyle w:val="berschrift2"/>
       </w:pPr>
-      <w:bookmarkStart w:id="2" w:name="_Toc481668737"/>
+      <w:bookmarkStart w:id="2" w:name="_Toc481754422"/>
       <w:r>
         <w:t>D</w:t>
       </w:r>
@@ -1982,7 +2715,7 @@
       <w:pPr>
         <w:pStyle w:val="berschrift2"/>
       </w:pPr>
-      <w:bookmarkStart w:id="3" w:name="_Toc481668738"/>
+      <w:bookmarkStart w:id="3" w:name="_Toc481754423"/>
       <w:r>
         <w:t>Comments</w:t>
       </w:r>
@@ -2046,7 +2779,7 @@
       <w:pPr>
         <w:pStyle w:val="berschrift2"/>
       </w:pPr>
-      <w:bookmarkStart w:id="4" w:name="_Toc481668739"/>
+      <w:bookmarkStart w:id="4" w:name="_Toc481754424"/>
       <w:r>
         <w:t>Statements</w:t>
       </w:r>
@@ -2091,7 +2824,7 @@
           <w:lang w:val="en-GB"/>
         </w:rPr>
       </w:pPr>
-      <w:bookmarkStart w:id="5" w:name="_Toc481668740"/>
+      <w:bookmarkStart w:id="5" w:name="_Toc481754425"/>
       <w:r>
         <w:rPr>
           <w:lang w:val="en-GB"/>
@@ -2114,7 +2847,7 @@
           <w:lang w:val="en-GB"/>
         </w:rPr>
       </w:pPr>
-      <w:bookmarkStart w:id="6" w:name="_Toc481668741"/>
+      <w:bookmarkStart w:id="6" w:name="_Toc481754426"/>
       <w:r>
         <w:rPr>
           <w:lang w:val="en-GB"/>
@@ -2215,7 +2948,7 @@
           <w:lang w:val="en-GB"/>
         </w:rPr>
       </w:pPr>
-      <w:bookmarkStart w:id="7" w:name="_Toc481668742"/>
+      <w:bookmarkStart w:id="7" w:name="_Toc481754427"/>
       <w:r>
         <w:rPr>
           <w:lang w:val="en-GB"/>
@@ -2288,10 +3021,12 @@
       <w:pPr>
         <w:pStyle w:val="berschrift1"/>
       </w:pPr>
+      <w:bookmarkStart w:id="8" w:name="_Toc481754428"/>
       <w:r>
         <w:lastRenderedPageBreak/>
         <w:t>Use Case</w:t>
       </w:r>
+      <w:bookmarkEnd w:id="8"/>
       <w:r>
         <w:t xml:space="preserve"> </w:t>
       </w:r>
@@ -2359,18 +3094,21 @@
       <w:pPr>
         <w:pStyle w:val="berschrift1"/>
       </w:pPr>
-      <w:bookmarkStart w:id="8" w:name="_Toc481668743"/>
+      <w:bookmarkStart w:id="9" w:name="_Toc481754429"/>
       <w:r>
         <w:t>Funktionalität</w:t>
       </w:r>
+      <w:bookmarkEnd w:id="9"/>
     </w:p>
     <w:p>
       <w:pPr>
         <w:pStyle w:val="berschrift2"/>
       </w:pPr>
+      <w:bookmarkStart w:id="10" w:name="_Toc481754430"/>
       <w:r>
         <w:t>A001</w:t>
       </w:r>
+      <w:bookmarkEnd w:id="10"/>
     </w:p>
     <w:p>
       <w:r>
@@ -2449,9 +3187,11 @@
       <w:pPr>
         <w:pStyle w:val="berschrift2"/>
       </w:pPr>
+      <w:bookmarkStart w:id="11" w:name="_Toc481754431"/>
       <w:r>
         <w:t>A002</w:t>
       </w:r>
+      <w:bookmarkEnd w:id="11"/>
     </w:p>
     <w:p>
       <w:r>
@@ -2477,9 +3217,11 @@
       <w:pPr>
         <w:pStyle w:val="berschrift2"/>
       </w:pPr>
+      <w:bookmarkStart w:id="12" w:name="_Toc481754432"/>
       <w:r>
         <w:t>A003</w:t>
       </w:r>
+      <w:bookmarkEnd w:id="12"/>
     </w:p>
     <w:p>
       <w:r>
@@ -2530,11 +3272,13 @@
       <w:pPr>
         <w:pStyle w:val="berschrift2"/>
       </w:pPr>
-      <w:bookmarkStart w:id="9" w:name="_A004"/>
-      <w:bookmarkEnd w:id="9"/>
+      <w:bookmarkStart w:id="13" w:name="_A004"/>
+      <w:bookmarkStart w:id="14" w:name="_Toc481754433"/>
+      <w:bookmarkEnd w:id="13"/>
       <w:r>
         <w:t>A004</w:t>
       </w:r>
+      <w:bookmarkEnd w:id="14"/>
     </w:p>
     <w:p>
       <w:r>
@@ -2606,9 +3350,11 @@
       <w:pPr>
         <w:pStyle w:val="berschrift2"/>
       </w:pPr>
+      <w:bookmarkStart w:id="15" w:name="_Toc481754434"/>
       <w:r>
         <w:t>A005</w:t>
       </w:r>
+      <w:bookmarkEnd w:id="15"/>
     </w:p>
     <w:p>
       <w:r>
@@ -2631,9 +3377,11 @@
       <w:pPr>
         <w:pStyle w:val="berschrift1"/>
       </w:pPr>
+      <w:bookmarkStart w:id="16" w:name="_Toc481754435"/>
       <w:r>
         <w:t>Aktivitätsdiagramm</w:t>
       </w:r>
+      <w:bookmarkEnd w:id="16"/>
     </w:p>
     <w:p>
       <w:r>
@@ -2678,9 +3426,16 @@
       </w:r>
     </w:p>
     <w:p>
-      <w:bookmarkStart w:id="10" w:name="_GoBack"/>
-      <w:bookmarkEnd w:id="10"/>
+      <w:pPr>
+        <w:pStyle w:val="berschrift1"/>
+      </w:pPr>
+      <w:bookmarkStart w:id="17" w:name="_Toc481754436"/>
+      <w:r>
+        <w:t>Installations- und Deinstallationsanleitung</w:t>
+      </w:r>
+      <w:bookmarkEnd w:id="17"/>
     </w:p>
+    <w:p/>
     <w:p>
       <w:r>
         <w:br w:type="page"/>
@@ -2693,14 +3448,12 @@
           <w:tab w:val="right" w:pos="9072"/>
         </w:tabs>
       </w:pPr>
+      <w:bookmarkStart w:id="18" w:name="_Toc481754437"/>
       <w:r>
         <w:lastRenderedPageBreak/>
-        <w:t>Testfäl</w:t>
-      </w:r>
-      <w:bookmarkEnd w:id="8"/>
-      <w:r>
-        <w:t>le</w:t>
-      </w:r>
+        <w:t>Testing</w:t>
+      </w:r>
+      <w:bookmarkEnd w:id="18"/>
     </w:p>
     <w:p>
       <w:pPr>
@@ -2709,7 +3462,7 @@
           <w:lang w:val="en-GB"/>
         </w:rPr>
       </w:pPr>
-      <w:bookmarkStart w:id="11" w:name="_Toc481668744"/>
+      <w:bookmarkStart w:id="19" w:name="_Toc481754438"/>
       <w:r>
         <w:rPr>
           <w:lang w:val="en-GB"/>
@@ -2722,7 +3475,7 @@
         </w:rPr>
         <w:t>fall A001, A002, A004 &amp; A005:</w:t>
       </w:r>
-      <w:bookmarkEnd w:id="11"/>
+      <w:bookmarkEnd w:id="19"/>
     </w:p>
     <w:p>
       <w:r>
@@ -2897,9 +3650,11 @@
             <w:r>
               <w:t>«</w:t>
             </w:r>
+            <w:proofErr w:type="spellStart"/>
             <w:r>
               <w:t>To</w:t>
             </w:r>
+            <w:proofErr w:type="spellEnd"/>
             <w:r>
               <w:t>»</w:t>
             </w:r>
@@ -2919,9 +3674,11 @@
             <w:r>
               <w:t>«</w:t>
             </w:r>
+            <w:proofErr w:type="spellStart"/>
             <w:r>
               <w:t>To</w:t>
             </w:r>
+            <w:proofErr w:type="spellEnd"/>
             <w:r>
               <w:t>»</w:t>
             </w:r>
@@ -2949,9 +3706,11 @@
             <w:r>
               <w:t>«</w:t>
             </w:r>
+            <w:proofErr w:type="spellStart"/>
             <w:r>
               <w:t>To</w:t>
             </w:r>
+            <w:proofErr w:type="spellEnd"/>
             <w:r>
               <w:t>»</w:t>
             </w:r>
@@ -3203,9 +3962,11 @@
       <w:pPr>
         <w:pStyle w:val="berschrift2"/>
       </w:pPr>
+      <w:bookmarkStart w:id="20" w:name="_Toc481754439"/>
       <w:r>
         <w:t>Testfall A003</w:t>
       </w:r>
+      <w:bookmarkEnd w:id="20"/>
     </w:p>
     <w:p>
       <w:r>
@@ -3439,6 +4200,102 @@
       </w:tr>
     </w:tbl>
     <w:p/>
+    <w:p>
+      <w:pPr>
+        <w:pStyle w:val="berschrift2"/>
+      </w:pPr>
+      <w:r>
+        <w:t>Unit-Tests</w:t>
+      </w:r>
+    </w:p>
+    <w:p>
+      <w:pPr>
+        <w:rPr>
+          <w:noProof/>
+        </w:rPr>
+      </w:pPr>
+      <w:r>
+        <w:rPr>
+          <w:noProof/>
+        </w:rPr>
+        <w:t>Alle 3 Unit-Tests funktionieren. Jedoch musste ich den Locations Test bearbeiten da ich die Suche aud Bushaltesstellen, Schiffstationen und Bahnh</w:t>
+      </w:r>
+      <w:r>
+        <w:rPr>
+          <w:noProof/>
+        </w:rPr>
+        <w:t>ö</w:t>
+      </w:r>
+      <w:r>
+        <w:rPr>
+          <w:noProof/>
+        </w:rPr>
+        <w:t>fe beschr</w:t>
+      </w:r>
+      <w:r>
+        <w:rPr>
+          <w:noProof/>
+        </w:rPr>
+        <w:t>ä</w:t>
+      </w:r>
+      <w:r>
+        <w:rPr>
+          <w:noProof/>
+        </w:rPr>
+        <w:t>nkt habe und deshalb keine Rastaurants angezeigt werden. Deshalb habe ich die Zahl der Suchergebnisse angepasst.</w:t>
+      </w:r>
+      <w:bookmarkStart w:id="21" w:name="_GoBack"/>
+      <w:bookmarkEnd w:id="21"/>
+    </w:p>
+    <w:p>
+      <w:r>
+        <w:rPr>
+          <w:noProof/>
+        </w:rPr>
+        <w:drawing>
+          <wp:inline distT="0" distB="0" distL="0" distR="0" wp14:anchorId="004D2977" wp14:editId="08E67A17">
+            <wp:extent cx="2266122" cy="2450592"/>
+            <wp:effectExtent l="0" t="0" r="1270" b="6985"/>
+            <wp:docPr id="5" name="Grafik 5"/>
+            <wp:cNvGraphicFramePr>
+              <a:graphicFrameLocks xmlns:a="http://schemas.openxmlformats.org/drawingml/2006/main" noChangeAspect="1"/>
+            </wp:cNvGraphicFramePr>
+            <a:graphic xmlns:a="http://schemas.openxmlformats.org/drawingml/2006/main">
+              <a:graphicData uri="http://schemas.openxmlformats.org/drawingml/2006/picture">
+                <pic:pic xmlns:pic="http://schemas.openxmlformats.org/drawingml/2006/picture">
+                  <pic:nvPicPr>
+                    <pic:cNvPr id="1" name=""/>
+                    <pic:cNvPicPr/>
+                  </pic:nvPicPr>
+                  <pic:blipFill rotWithShape="1">
+                    <a:blip r:embed="rId10"/>
+                    <a:srcRect b="68226"/>
+                    <a:stretch/>
+                  </pic:blipFill>
+                  <pic:spPr bwMode="auto">
+                    <a:xfrm>
+                      <a:off x="0" y="0"/>
+                      <a:ext cx="2266667" cy="2451182"/>
+                    </a:xfrm>
+                    <a:prstGeom prst="rect">
+                      <a:avLst/>
+                    </a:prstGeom>
+                    <a:ln>
+                      <a:noFill/>
+                    </a:ln>
+                    <a:extLst>
+                      <a:ext uri="{53640926-AAD7-44D8-BBD7-CCE9431645EC}">
+                        <a14:shadowObscured xmlns:a14="http://schemas.microsoft.com/office/drawing/2010/main"/>
+                      </a:ext>
+                    </a:extLst>
+                  </pic:spPr>
+                </pic:pic>
+              </a:graphicData>
+            </a:graphic>
+          </wp:inline>
+        </w:drawing>
+      </w:r>
+    </w:p>
     <w:p>
       <w:r>
         <w:br w:type="page"/>
@@ -4747,7 +5604,7 @@
 </file>
 
 <file path=customXml/itemProps1.xml><?xml version="1.0" encoding="utf-8"?>
-<ds:datastoreItem xmlns:ds="http://schemas.openxmlformats.org/officeDocument/2006/customXml" ds:itemID="{F27217D5-523C-4870-B20B-17414930AD5E}">
+<ds:datastoreItem xmlns:ds="http://schemas.openxmlformats.org/officeDocument/2006/customXml" ds:itemID="{AFF99B29-C74A-403B-9C94-EFB2EDE3CE1B}">
   <ds:schemaRefs>
     <ds:schemaRef ds:uri="http://schemas.openxmlformats.org/officeDocument/2006/bibliography"/>
   </ds:schemaRefs>

</xml_diff>

<commit_message>
Virtual Timetable: final Version
</commit_message>
<xml_diff>
--- a/doc/JannisReis_Modul318_VirtualTimetable.docx
+++ b/doc/JannisReis_Modul318_VirtualTimetable.docx
@@ -267,6 +267,7 @@
                               <w:dataBinding w:prefixMappings="xmlns:ns0='http://purl.org/dc/elements/1.1/' xmlns:ns1='http://schemas.openxmlformats.org/package/2006/metadata/core-properties' " w:xpath="/ns1:coreProperties[1]/ns0:subject[1]" w:storeItemID="{6C3C8BC8-F283-45AE-878A-BAB7291924A1}"/>
                               <w:text/>
                             </w:sdtPr>
+                            <w:sdtEndPr/>
                             <w:sdtContent>
                               <w:r>
                                 <w:rPr>
@@ -1003,6 +1004,7 @@
                               <w:dataBinding w:prefixMappings="xmlns:ns0='http://schemas.openxmlformats.org/officeDocument/2006/extended-properties' " w:xpath="/ns0:Properties[1]/ns0:Company[1]" w:storeItemID="{6668398D-A668-4E3E-A5EB-62B293D839F1}"/>
                               <w:text/>
                             </w:sdtPr>
+                            <w:sdtEndPr/>
                             <w:sdtContent>
                               <w:r>
                                 <w:rPr>
@@ -1028,6 +1030,7 @@
                             <w:dataBinding w:prefixMappings="xmlns:ns0='http://purl.org/dc/elements/1.1/' xmlns:ns1='http://schemas.openxmlformats.org/package/2006/metadata/core-properties' " w:xpath="/ns1:coreProperties[1]/ns1:category[1]" w:storeItemID="{6C3C8BC8-F283-45AE-878A-BAB7291924A1}"/>
                             <w:text/>
                           </w:sdtPr>
+                          <w:sdtEndPr/>
                           <w:sdtContent>
                             <w:p>
                               <w:pPr>
@@ -1128,7 +1131,7 @@
           <w:r>
             <w:fldChar w:fldCharType="separate"/>
           </w:r>
-          <w:hyperlink w:anchor="_Toc481754420" w:history="1">
+          <w:hyperlink w:anchor="_Toc481757314" w:history="1">
             <w:r>
               <w:rPr>
                 <w:rStyle w:val="Hyperlink"/>
@@ -1155,7 +1158,7 @@
                 <w:noProof/>
                 <w:webHidden/>
               </w:rPr>
-              <w:instrText xml:space="preserve"> PAGEREF _Toc481754420 \h </w:instrText>
+              <w:instrText xml:space="preserve"> PAGEREF _Toc481757314 \h </w:instrText>
             </w:r>
             <w:r>
               <w:rPr>
@@ -1197,7 +1200,7 @@
               <w:noProof/>
             </w:rPr>
           </w:pPr>
-          <w:hyperlink w:anchor="_Toc481754421" w:history="1">
+          <w:hyperlink w:anchor="_Toc481757315" w:history="1">
             <w:r>
               <w:rPr>
                 <w:rStyle w:val="Hyperlink"/>
@@ -1224,7 +1227,7 @@
                 <w:noProof/>
                 <w:webHidden/>
               </w:rPr>
-              <w:instrText xml:space="preserve"> PAGEREF _Toc481754421 \h </w:instrText>
+              <w:instrText xml:space="preserve"> PAGEREF _Toc481757315 \h </w:instrText>
             </w:r>
             <w:r>
               <w:rPr>
@@ -1266,7 +1269,7 @@
               <w:noProof/>
             </w:rPr>
           </w:pPr>
-          <w:hyperlink w:anchor="_Toc481754422" w:history="1">
+          <w:hyperlink w:anchor="_Toc481757316" w:history="1">
             <w:r>
               <w:rPr>
                 <w:rStyle w:val="Hyperlink"/>
@@ -1293,7 +1296,7 @@
                 <w:noProof/>
                 <w:webHidden/>
               </w:rPr>
-              <w:instrText xml:space="preserve"> PAGEREF _Toc481754422 \h </w:instrText>
+              <w:instrText xml:space="preserve"> PAGEREF _Toc481757316 \h </w:instrText>
             </w:r>
             <w:r>
               <w:rPr>
@@ -1335,7 +1338,7 @@
               <w:noProof/>
             </w:rPr>
           </w:pPr>
-          <w:hyperlink w:anchor="_Toc481754423" w:history="1">
+          <w:hyperlink w:anchor="_Toc481757317" w:history="1">
             <w:r>
               <w:rPr>
                 <w:rStyle w:val="Hyperlink"/>
@@ -1362,7 +1365,7 @@
                 <w:noProof/>
                 <w:webHidden/>
               </w:rPr>
-              <w:instrText xml:space="preserve"> PAGEREF _Toc481754423 \h </w:instrText>
+              <w:instrText xml:space="preserve"> PAGEREF _Toc481757317 \h </w:instrText>
             </w:r>
             <w:r>
               <w:rPr>
@@ -1404,7 +1407,7 @@
               <w:noProof/>
             </w:rPr>
           </w:pPr>
-          <w:hyperlink w:anchor="_Toc481754424" w:history="1">
+          <w:hyperlink w:anchor="_Toc481757318" w:history="1">
             <w:r>
               <w:rPr>
                 <w:rStyle w:val="Hyperlink"/>
@@ -1431,7 +1434,7 @@
                 <w:noProof/>
                 <w:webHidden/>
               </w:rPr>
-              <w:instrText xml:space="preserve"> PAGEREF _Toc481754424 \h </w:instrText>
+              <w:instrText xml:space="preserve"> PAGEREF _Toc481757318 \h </w:instrText>
             </w:r>
             <w:r>
               <w:rPr>
@@ -1473,7 +1476,7 @@
               <w:noProof/>
             </w:rPr>
           </w:pPr>
-          <w:hyperlink w:anchor="_Toc481754425" w:history="1">
+          <w:hyperlink w:anchor="_Toc481757319" w:history="1">
             <w:r>
               <w:rPr>
                 <w:rStyle w:val="Hyperlink"/>
@@ -1501,7 +1504,7 @@
                 <w:noProof/>
                 <w:webHidden/>
               </w:rPr>
-              <w:instrText xml:space="preserve"> PAGEREF _Toc481754425 \h </w:instrText>
+              <w:instrText xml:space="preserve"> PAGEREF _Toc481757319 \h </w:instrText>
             </w:r>
             <w:r>
               <w:rPr>
@@ -1543,7 +1546,7 @@
               <w:noProof/>
             </w:rPr>
           </w:pPr>
-          <w:hyperlink w:anchor="_Toc481754426" w:history="1">
+          <w:hyperlink w:anchor="_Toc481757320" w:history="1">
             <w:r>
               <w:rPr>
                 <w:rStyle w:val="Hyperlink"/>
@@ -1571,7 +1574,7 @@
                 <w:noProof/>
                 <w:webHidden/>
               </w:rPr>
-              <w:instrText xml:space="preserve"> PAGEREF _Toc481754426 \h </w:instrText>
+              <w:instrText xml:space="preserve"> PAGEREF _Toc481757320 \h </w:instrText>
             </w:r>
             <w:r>
               <w:rPr>
@@ -1613,7 +1616,7 @@
               <w:noProof/>
             </w:rPr>
           </w:pPr>
-          <w:hyperlink w:anchor="_Toc481754427" w:history="1">
+          <w:hyperlink w:anchor="_Toc481757321" w:history="1">
             <w:r>
               <w:rPr>
                 <w:rStyle w:val="Hyperlink"/>
@@ -1641,7 +1644,7 @@
                 <w:noProof/>
                 <w:webHidden/>
               </w:rPr>
-              <w:instrText xml:space="preserve"> PAGEREF _Toc481754427 \h </w:instrText>
+              <w:instrText xml:space="preserve"> PAGEREF _Toc481757321 \h </w:instrText>
             </w:r>
             <w:r>
               <w:rPr>
@@ -1683,7 +1686,7 @@
               <w:noProof/>
             </w:rPr>
           </w:pPr>
-          <w:hyperlink w:anchor="_Toc481754428" w:history="1">
+          <w:hyperlink w:anchor="_Toc481757322" w:history="1">
             <w:r>
               <w:rPr>
                 <w:rStyle w:val="Hyperlink"/>
@@ -1710,7 +1713,7 @@
                 <w:noProof/>
                 <w:webHidden/>
               </w:rPr>
-              <w:instrText xml:space="preserve"> PAGEREF _Toc481754428 \h </w:instrText>
+              <w:instrText xml:space="preserve"> PAGEREF _Toc481757322 \h </w:instrText>
             </w:r>
             <w:r>
               <w:rPr>
@@ -1752,7 +1755,7 @@
               <w:noProof/>
             </w:rPr>
           </w:pPr>
-          <w:hyperlink w:anchor="_Toc481754429" w:history="1">
+          <w:hyperlink w:anchor="_Toc481757323" w:history="1">
             <w:r>
               <w:rPr>
                 <w:rStyle w:val="Hyperlink"/>
@@ -1793,7 +1796,7 @@
                 <w:noProof/>
                 <w:webHidden/>
               </w:rPr>
-              <w:instrText xml:space="preserve"> PAGEREF _Toc481754429 \h </w:instrText>
+              <w:instrText xml:space="preserve"> PAGEREF _Toc481757323 \h </w:instrText>
             </w:r>
             <w:r>
               <w:rPr>
@@ -1835,7 +1838,7 @@
               <w:noProof/>
             </w:rPr>
           </w:pPr>
-          <w:hyperlink w:anchor="_Toc481754430" w:history="1">
+          <w:hyperlink w:anchor="_Toc481757324" w:history="1">
             <w:r>
               <w:rPr>
                 <w:rStyle w:val="Hyperlink"/>
@@ -1862,7 +1865,7 @@
                 <w:noProof/>
                 <w:webHidden/>
               </w:rPr>
-              <w:instrText xml:space="preserve"> PAGEREF _Toc481754430 \h </w:instrText>
+              <w:instrText xml:space="preserve"> PAGEREF _Toc481757324 \h </w:instrText>
             </w:r>
             <w:r>
               <w:rPr>
@@ -1904,7 +1907,7 @@
               <w:noProof/>
             </w:rPr>
           </w:pPr>
-          <w:hyperlink w:anchor="_Toc481754431" w:history="1">
+          <w:hyperlink w:anchor="_Toc481757325" w:history="1">
             <w:r>
               <w:rPr>
                 <w:rStyle w:val="Hyperlink"/>
@@ -1931,7 +1934,7 @@
                 <w:noProof/>
                 <w:webHidden/>
               </w:rPr>
-              <w:instrText xml:space="preserve"> PAGEREF _Toc481754431 \h </w:instrText>
+              <w:instrText xml:space="preserve"> PAGEREF _Toc481757325 \h </w:instrText>
             </w:r>
             <w:r>
               <w:rPr>
@@ -1973,7 +1976,7 @@
               <w:noProof/>
             </w:rPr>
           </w:pPr>
-          <w:hyperlink w:anchor="_Toc481754432" w:history="1">
+          <w:hyperlink w:anchor="_Toc481757326" w:history="1">
             <w:r>
               <w:rPr>
                 <w:rStyle w:val="Hyperlink"/>
@@ -2000,7 +2003,7 @@
                 <w:noProof/>
                 <w:webHidden/>
               </w:rPr>
-              <w:instrText xml:space="preserve"> PAGEREF _Toc481754432 \h </w:instrText>
+              <w:instrText xml:space="preserve"> PAGEREF _Toc481757326 \h </w:instrText>
             </w:r>
             <w:r>
               <w:rPr>
@@ -2042,7 +2045,7 @@
               <w:noProof/>
             </w:rPr>
           </w:pPr>
-          <w:hyperlink w:anchor="_Toc481754433" w:history="1">
+          <w:hyperlink w:anchor="_Toc481757327" w:history="1">
             <w:r>
               <w:rPr>
                 <w:rStyle w:val="Hyperlink"/>
@@ -2069,7 +2072,7 @@
                 <w:noProof/>
                 <w:webHidden/>
               </w:rPr>
-              <w:instrText xml:space="preserve"> PAGEREF _Toc481754433 \h </w:instrText>
+              <w:instrText xml:space="preserve"> PAGEREF _Toc481757327 \h </w:instrText>
             </w:r>
             <w:r>
               <w:rPr>
@@ -2111,7 +2114,7 @@
               <w:noProof/>
             </w:rPr>
           </w:pPr>
-          <w:hyperlink w:anchor="_Toc481754434" w:history="1">
+          <w:hyperlink w:anchor="_Toc481757328" w:history="1">
             <w:r>
               <w:rPr>
                 <w:rStyle w:val="Hyperlink"/>
@@ -2138,7 +2141,7 @@
                 <w:noProof/>
                 <w:webHidden/>
               </w:rPr>
-              <w:instrText xml:space="preserve"> PAGEREF _Toc481754434 \h </w:instrText>
+              <w:instrText xml:space="preserve"> PAGEREF _Toc481757328 \h </w:instrText>
             </w:r>
             <w:r>
               <w:rPr>
@@ -2180,7 +2183,7 @@
               <w:noProof/>
             </w:rPr>
           </w:pPr>
-          <w:hyperlink w:anchor="_Toc481754435" w:history="1">
+          <w:hyperlink w:anchor="_Toc481757329" w:history="1">
             <w:r>
               <w:rPr>
                 <w:rStyle w:val="Hyperlink"/>
@@ -2221,7 +2224,7 @@
                 <w:noProof/>
                 <w:webHidden/>
               </w:rPr>
-              <w:instrText xml:space="preserve"> PAGEREF _Toc481754435 \h </w:instrText>
+              <w:instrText xml:space="preserve"> PAGEREF _Toc481757329 \h </w:instrText>
             </w:r>
             <w:r>
               <w:rPr>
@@ -2263,7 +2266,7 @@
               <w:noProof/>
             </w:rPr>
           </w:pPr>
-          <w:hyperlink w:anchor="_Toc481754436" w:history="1">
+          <w:hyperlink w:anchor="_Toc481757330" w:history="1">
             <w:r>
               <w:rPr>
                 <w:rStyle w:val="Hyperlink"/>
@@ -2290,7 +2293,145 @@
                 <w:noProof/>
                 <w:webHidden/>
               </w:rPr>
-              <w:instrText xml:space="preserve"> PAGEREF _Toc481754436 \h </w:instrText>
+              <w:instrText xml:space="preserve"> PAGEREF _Toc481757330 \h </w:instrText>
+            </w:r>
+            <w:r>
+              <w:rPr>
+                <w:noProof/>
+                <w:webHidden/>
+              </w:rPr>
+            </w:r>
+            <w:r>
+              <w:rPr>
+                <w:noProof/>
+                <w:webHidden/>
+              </w:rPr>
+              <w:fldChar w:fldCharType="separate"/>
+            </w:r>
+            <w:r>
+              <w:rPr>
+                <w:noProof/>
+                <w:webHidden/>
+              </w:rPr>
+              <w:t>5</w:t>
+            </w:r>
+            <w:r>
+              <w:rPr>
+                <w:noProof/>
+                <w:webHidden/>
+              </w:rPr>
+              <w:fldChar w:fldCharType="end"/>
+            </w:r>
+          </w:hyperlink>
+        </w:p>
+        <w:p>
+          <w:pPr>
+            <w:pStyle w:val="Verzeichnis2"/>
+            <w:tabs>
+              <w:tab w:val="right" w:leader="dot" w:pos="9062"/>
+            </w:tabs>
+            <w:rPr>
+              <w:rFonts w:eastAsiaTheme="minorEastAsia" w:hAnsiTheme="minorHAnsi" w:cstheme="minorBidi"/>
+              <w:noProof/>
+            </w:rPr>
+          </w:pPr>
+          <w:hyperlink w:anchor="_Toc481757331" w:history="1">
+            <w:r>
+              <w:rPr>
+                <w:rStyle w:val="Hyperlink"/>
+                <w:noProof/>
+              </w:rPr>
+              <w:t>Installation</w:t>
+            </w:r>
+            <w:r>
+              <w:rPr>
+                <w:noProof/>
+                <w:webHidden/>
+              </w:rPr>
+              <w:tab/>
+            </w:r>
+            <w:r>
+              <w:rPr>
+                <w:noProof/>
+                <w:webHidden/>
+              </w:rPr>
+              <w:fldChar w:fldCharType="begin"/>
+            </w:r>
+            <w:r>
+              <w:rPr>
+                <w:noProof/>
+                <w:webHidden/>
+              </w:rPr>
+              <w:instrText xml:space="preserve"> PAGEREF _Toc481757331 \h </w:instrText>
+            </w:r>
+            <w:r>
+              <w:rPr>
+                <w:noProof/>
+                <w:webHidden/>
+              </w:rPr>
+            </w:r>
+            <w:r>
+              <w:rPr>
+                <w:noProof/>
+                <w:webHidden/>
+              </w:rPr>
+              <w:fldChar w:fldCharType="separate"/>
+            </w:r>
+            <w:r>
+              <w:rPr>
+                <w:noProof/>
+                <w:webHidden/>
+              </w:rPr>
+              <w:t>5</w:t>
+            </w:r>
+            <w:r>
+              <w:rPr>
+                <w:noProof/>
+                <w:webHidden/>
+              </w:rPr>
+              <w:fldChar w:fldCharType="end"/>
+            </w:r>
+          </w:hyperlink>
+        </w:p>
+        <w:p>
+          <w:pPr>
+            <w:pStyle w:val="Verzeichnis2"/>
+            <w:tabs>
+              <w:tab w:val="right" w:leader="dot" w:pos="9062"/>
+            </w:tabs>
+            <w:rPr>
+              <w:rFonts w:eastAsiaTheme="minorEastAsia" w:hAnsiTheme="minorHAnsi" w:cstheme="minorBidi"/>
+              <w:noProof/>
+            </w:rPr>
+          </w:pPr>
+          <w:hyperlink w:anchor="_Toc481757332" w:history="1">
+            <w:r>
+              <w:rPr>
+                <w:rStyle w:val="Hyperlink"/>
+                <w:noProof/>
+              </w:rPr>
+              <w:t>Deinstallation</w:t>
+            </w:r>
+            <w:r>
+              <w:rPr>
+                <w:noProof/>
+                <w:webHidden/>
+              </w:rPr>
+              <w:tab/>
+            </w:r>
+            <w:r>
+              <w:rPr>
+                <w:noProof/>
+                <w:webHidden/>
+              </w:rPr>
+              <w:fldChar w:fldCharType="begin"/>
+            </w:r>
+            <w:r>
+              <w:rPr>
+                <w:noProof/>
+                <w:webHidden/>
+              </w:rPr>
+              <w:instrText xml:space="preserve"> PAGEREF _Toc481757332 \h </w:instrText>
             </w:r>
             <w:r>
               <w:rPr>
@@ -2332,7 +2473,7 @@
               <w:noProof/>
             </w:rPr>
           </w:pPr>
-          <w:hyperlink w:anchor="_Toc481754437" w:history="1">
+          <w:hyperlink w:anchor="_Toc481757333" w:history="1">
             <w:r>
               <w:rPr>
                 <w:rStyle w:val="Hyperlink"/>
@@ -2359,7 +2500,7 @@
                 <w:noProof/>
                 <w:webHidden/>
               </w:rPr>
-              <w:instrText xml:space="preserve"> PAGEREF _Toc481754437 \h </w:instrText>
+              <w:instrText xml:space="preserve"> PAGEREF _Toc481757333 \h </w:instrText>
             </w:r>
             <w:r>
               <w:rPr>
@@ -2401,7 +2542,7 @@
               <w:noProof/>
             </w:rPr>
           </w:pPr>
-          <w:hyperlink w:anchor="_Toc481754438" w:history="1">
+          <w:hyperlink w:anchor="_Toc481757334" w:history="1">
             <w:r>
               <w:rPr>
                 <w:rStyle w:val="Hyperlink"/>
@@ -2429,7 +2570,7 @@
                 <w:noProof/>
                 <w:webHidden/>
               </w:rPr>
-              <w:instrText xml:space="preserve"> PAGEREF _Toc481754438 \h </w:instrText>
+              <w:instrText xml:space="preserve"> PAGEREF _Toc481757334 \h </w:instrText>
             </w:r>
             <w:r>
               <w:rPr>
@@ -2471,7 +2612,7 @@
               <w:noProof/>
             </w:rPr>
           </w:pPr>
-          <w:hyperlink w:anchor="_Toc481754439" w:history="1">
+          <w:hyperlink w:anchor="_Toc481757335" w:history="1">
             <w:r>
               <w:rPr>
                 <w:rStyle w:val="Hyperlink"/>
@@ -2498,7 +2639,7 @@
                 <w:noProof/>
                 <w:webHidden/>
               </w:rPr>
-              <w:instrText xml:space="preserve"> PAGEREF _Toc481754439 \h </w:instrText>
+              <w:instrText xml:space="preserve"> PAGEREF _Toc481757335 \h </w:instrText>
             </w:r>
             <w:r>
               <w:rPr>
@@ -2519,6 +2660,75 @@
                 <w:webHidden/>
               </w:rPr>
               <w:t>6</w:t>
+            </w:r>
+            <w:r>
+              <w:rPr>
+                <w:noProof/>
+                <w:webHidden/>
+              </w:rPr>
+              <w:fldChar w:fldCharType="end"/>
+            </w:r>
+          </w:hyperlink>
+        </w:p>
+        <w:p>
+          <w:pPr>
+            <w:pStyle w:val="Verzeichnis2"/>
+            <w:tabs>
+              <w:tab w:val="right" w:leader="dot" w:pos="9062"/>
+            </w:tabs>
+            <w:rPr>
+              <w:rFonts w:eastAsiaTheme="minorEastAsia" w:hAnsiTheme="minorHAnsi" w:cstheme="minorBidi"/>
+              <w:noProof/>
+            </w:rPr>
+          </w:pPr>
+          <w:hyperlink w:anchor="_Toc481757336" w:history="1">
+            <w:r>
+              <w:rPr>
+                <w:rStyle w:val="Hyperlink"/>
+                <w:noProof/>
+              </w:rPr>
+              <w:t>Unit-Tests</w:t>
+            </w:r>
+            <w:r>
+              <w:rPr>
+                <w:noProof/>
+                <w:webHidden/>
+              </w:rPr>
+              <w:tab/>
+            </w:r>
+            <w:r>
+              <w:rPr>
+                <w:noProof/>
+                <w:webHidden/>
+              </w:rPr>
+              <w:fldChar w:fldCharType="begin"/>
+            </w:r>
+            <w:r>
+              <w:rPr>
+                <w:noProof/>
+                <w:webHidden/>
+              </w:rPr>
+              <w:instrText xml:space="preserve"> PAGEREF _Toc481757336 \h </w:instrText>
+            </w:r>
+            <w:r>
+              <w:rPr>
+                <w:noProof/>
+                <w:webHidden/>
+              </w:rPr>
+            </w:r>
+            <w:r>
+              <w:rPr>
+                <w:noProof/>
+                <w:webHidden/>
+              </w:rPr>
+              <w:fldChar w:fldCharType="separate"/>
+            </w:r>
+            <w:r>
+              <w:rPr>
+                <w:noProof/>
+                <w:webHidden/>
+              </w:rPr>
+              <w:t>7</w:t>
             </w:r>
             <w:r>
               <w:rPr>
@@ -2550,7 +2760,7 @@
       <w:pPr>
         <w:pStyle w:val="berschrift1"/>
       </w:pPr>
-      <w:bookmarkStart w:id="0" w:name="_Toc481754420"/>
+      <w:bookmarkStart w:id="0" w:name="_Toc481757314"/>
       <w:r>
         <w:lastRenderedPageBreak/>
         <w:t>Programmrichtlinien</w:t>
@@ -2561,7 +2771,7 @@
       <w:pPr>
         <w:pStyle w:val="berschrift2"/>
       </w:pPr>
-      <w:bookmarkStart w:id="1" w:name="_Toc481754421"/>
+      <w:bookmarkStart w:id="1" w:name="_Toc481757315"/>
       <w:r>
         <w:t>Naming Conventions</w:t>
       </w:r>
@@ -2669,7 +2879,7 @@
       <w:pPr>
         <w:pStyle w:val="berschrift2"/>
       </w:pPr>
-      <w:bookmarkStart w:id="2" w:name="_Toc481754422"/>
+      <w:bookmarkStart w:id="2" w:name="_Toc481757316"/>
       <w:r>
         <w:t>D</w:t>
       </w:r>
@@ -2715,7 +2925,7 @@
       <w:pPr>
         <w:pStyle w:val="berschrift2"/>
       </w:pPr>
-      <w:bookmarkStart w:id="3" w:name="_Toc481754423"/>
+      <w:bookmarkStart w:id="3" w:name="_Toc481757317"/>
       <w:r>
         <w:t>Comments</w:t>
       </w:r>
@@ -2779,7 +2989,7 @@
       <w:pPr>
         <w:pStyle w:val="berschrift2"/>
       </w:pPr>
-      <w:bookmarkStart w:id="4" w:name="_Toc481754424"/>
+      <w:bookmarkStart w:id="4" w:name="_Toc481757318"/>
       <w:r>
         <w:t>Statements</w:t>
       </w:r>
@@ -2824,7 +3034,7 @@
           <w:lang w:val="en-GB"/>
         </w:rPr>
       </w:pPr>
-      <w:bookmarkStart w:id="5" w:name="_Toc481754425"/>
+      <w:bookmarkStart w:id="5" w:name="_Toc481757319"/>
       <w:r>
         <w:rPr>
           <w:lang w:val="en-GB"/>
@@ -2847,7 +3057,7 @@
           <w:lang w:val="en-GB"/>
         </w:rPr>
       </w:pPr>
-      <w:bookmarkStart w:id="6" w:name="_Toc481754426"/>
+      <w:bookmarkStart w:id="6" w:name="_Toc481757320"/>
       <w:r>
         <w:rPr>
           <w:lang w:val="en-GB"/>
@@ -2902,7 +3112,7 @@
                     <pic:cNvPicPr/>
                   </pic:nvPicPr>
                   <pic:blipFill>
-                    <a:blip r:embed="rId6">
+                    <a:blip r:embed="rId8">
                       <a:extLst>
                         <a:ext uri="{28A0092B-C50C-407E-A947-70E740481C1C}">
                           <a14:useLocalDpi xmlns:a14="http://schemas.microsoft.com/office/drawing/2010/main" val="0"/>
@@ -2948,7 +3158,7 @@
           <w:lang w:val="en-GB"/>
         </w:rPr>
       </w:pPr>
-      <w:bookmarkStart w:id="7" w:name="_Toc481754427"/>
+      <w:bookmarkStart w:id="7" w:name="_Toc481757321"/>
       <w:r>
         <w:rPr>
           <w:lang w:val="en-GB"/>
@@ -2983,7 +3193,7 @@
                     <pic:cNvPicPr/>
                   </pic:nvPicPr>
                   <pic:blipFill>
-                    <a:blip r:embed="rId7"/>
+                    <a:blip r:embed="rId9"/>
                     <a:stretch>
                       <a:fillRect/>
                     </a:stretch>
@@ -3021,7 +3231,7 @@
       <w:pPr>
         <w:pStyle w:val="berschrift1"/>
       </w:pPr>
-      <w:bookmarkStart w:id="8" w:name="_Toc481754428"/>
+      <w:bookmarkStart w:id="8" w:name="_Toc481757322"/>
       <w:r>
         <w:lastRenderedPageBreak/>
         <w:t>Use Case</w:t>
@@ -3060,7 +3270,7 @@
                     <pic:cNvPicPr/>
                   </pic:nvPicPr>
                   <pic:blipFill>
-                    <a:blip r:embed="rId8">
+                    <a:blip r:embed="rId10">
                       <a:extLst>
                         <a:ext uri="{28A0092B-C50C-407E-A947-70E740481C1C}">
                           <a14:useLocalDpi xmlns:a14="http://schemas.microsoft.com/office/drawing/2010/main" val="0"/>
@@ -3094,7 +3304,7 @@
       <w:pPr>
         <w:pStyle w:val="berschrift1"/>
       </w:pPr>
-      <w:bookmarkStart w:id="9" w:name="_Toc481754429"/>
+      <w:bookmarkStart w:id="9" w:name="_Toc481757323"/>
       <w:r>
         <w:t>Funktionalität</w:t>
       </w:r>
@@ -3104,7 +3314,7 @@
       <w:pPr>
         <w:pStyle w:val="berschrift2"/>
       </w:pPr>
-      <w:bookmarkStart w:id="10" w:name="_Toc481754430"/>
+      <w:bookmarkStart w:id="10" w:name="_Toc481757324"/>
       <w:r>
         <w:t>A001</w:t>
       </w:r>
@@ -3128,119 +3338,6 @@
       </w:r>
       <w:r>
         <w:t xml:space="preserve">bei </w:t>
-      </w:r>
-      <w:hyperlink w:anchor="_A004" w:history="1">
-        <w:r>
-          <w:rPr>
-            <w:rStyle w:val="Hyperlink"/>
-            <w:color w:val="auto"/>
-            <w:u w:val="none"/>
-          </w:rPr>
-          <w:t>A</w:t>
-        </w:r>
-        <w:r>
-          <w:rPr>
-            <w:rStyle w:val="Hyperlink"/>
-            <w:color w:val="auto"/>
-            <w:u w:val="none"/>
-          </w:rPr>
-          <w:t>0</w:t>
-        </w:r>
-        <w:r>
-          <w:rPr>
-            <w:rStyle w:val="Hyperlink"/>
-            <w:color w:val="auto"/>
-            <w:u w:val="none"/>
-          </w:rPr>
-          <w:t>04</w:t>
-        </w:r>
-      </w:hyperlink>
-      <w:r>
-        <w:t xml:space="preserve">. </w:t>
-      </w:r>
-      <w:r>
-        <w:t>Wird</w:t>
-      </w:r>
-      <w:r>
-        <w:t xml:space="preserve"> der Search-Knopf gedr</w:t>
-      </w:r>
-      <w:r>
-        <w:t>ü</w:t>
-      </w:r>
-      <w:r>
-        <w:t>ckt, wenn eine oder sogar beide Eingabefelder leer sind</w:t>
-      </w:r>
-      <w:r>
-        <w:t>, so</w:t>
-      </w:r>
-      <w:r>
-        <w:t xml:space="preserve"> </w:t>
-      </w:r>
-      <w:r>
-        <w:t>ö</w:t>
-      </w:r>
-      <w:r>
-        <w:t>ffnet sich eine dementsprechende Fehlermeldung.</w:t>
-      </w:r>
-    </w:p>
-    <w:p>
-      <w:pPr>
-        <w:pStyle w:val="berschrift2"/>
-      </w:pPr>
-      <w:bookmarkStart w:id="11" w:name="_Toc481754431"/>
-      <w:r>
-        <w:t>A002</w:t>
-      </w:r>
-      <w:bookmarkEnd w:id="11"/>
-    </w:p>
-    <w:p>
-      <w:r>
-        <w:t>Wird der Search-Knopf gedr</w:t>
-      </w:r>
-      <w:r>
-        <w:t>ü</w:t>
-      </w:r>
-      <w:r>
-        <w:t>ckt, wenn alle Angaben korrekt und vorhanden sind</w:t>
-      </w:r>
-      <w:r>
-        <w:t>,</w:t>
-      </w:r>
-      <w:r>
-        <w:t xml:space="preserve"> wird die Suche gestartet. Im untersten Teil des Fensters erscheinen nun, der obenstehenden Zeit entsprechend, vier </w:t>
-      </w:r>
-      <w:r>
-        <w:t>Ergebnisse. Diese beinhalten die Startstation, die Endstation, die Dauer der Reise, der Abfahrtszeitpunkt am Startort sowie den Ankunftszeitpunkt am Ziel. Die Ergebnisse sind ebenfalls nummeriert.</w:t>
-      </w:r>
-    </w:p>
-    <w:p>
-      <w:pPr>
-        <w:pStyle w:val="berschrift2"/>
-      </w:pPr>
-      <w:bookmarkStart w:id="12" w:name="_Toc481754432"/>
-      <w:r>
-        <w:t>A003</w:t>
-      </w:r>
-      <w:bookmarkEnd w:id="12"/>
-    </w:p>
-    <w:p>
-      <w:r>
-        <w:t>Mit der sich oben links befindenden Menu Leiste kann man zur zweiten Seite</w:t>
-      </w:r>
-      <w:r>
-        <w:t xml:space="preserve"> man</w:t>
-      </w:r>
-      <w:r>
-        <w:t>ö</w:t>
-      </w:r>
-      <w:r>
-        <w:t xml:space="preserve">vrieren. Wenn man auf der zweiten Seite ist, sieht man im Gegensatz zur ersten nur ein Eingabefeld. </w:t>
-      </w:r>
-      <w:r>
-        <w:t xml:space="preserve">In dieses Eingabefeld kann man einen Stationsnamen eingeben. Auch hier wird einem von der Autocomplete-Funktion </w:t>
-      </w:r>
-      <w:r>
-        <w:t xml:space="preserve">von </w:t>
       </w:r>
       <w:hyperlink w:anchor="_A004" w:history="1">
         <w:r>
@@ -3253,27 +3350,124 @@
         </w:r>
       </w:hyperlink>
       <w:r>
-        <w:t xml:space="preserve"> geholfen</w:t>
-      </w:r>
-      <w:r>
-        <w:t>. Wenn keine Station angegeben, der Search-Knopf aber trotzdem gedr</w:t>
+        <w:t xml:space="preserve">. </w:t>
+      </w:r>
+      <w:r>
+        <w:t>Wird</w:t>
+      </w:r>
+      <w:r>
+        <w:t xml:space="preserve"> der Search-Knopf gedr</w:t>
       </w:r>
       <w:r>
         <w:t>ü</w:t>
       </w:r>
       <w:r>
-        <w:t xml:space="preserve">ckt wurde erscheint auch hier </w:t>
-      </w:r>
-      <w:r>
-        <w:t xml:space="preserve">eine entsprechende Fehlermeldung. Wurde aber alles richtig eingegeben, so zeigt es einem im unteren Teil der Applikation alle Verbindungen welche von einem Ort losfahren. </w:t>
+        <w:t>ckt, wenn eine oder sogar beide Eingabefelder leer sind</w:t>
+      </w:r>
+      <w:r>
+        <w:t>, so</w:t>
+      </w:r>
+      <w:r>
+        <w:t xml:space="preserve"> </w:t>
+      </w:r>
+      <w:r>
+        <w:t>ö</w:t>
+      </w:r>
+      <w:r>
+        <w:t>ffnet sich eine dementsprechende Fehlermeldung.</w:t>
       </w:r>
     </w:p>
     <w:p>
       <w:pPr>
         <w:pStyle w:val="berschrift2"/>
       </w:pPr>
+      <w:bookmarkStart w:id="11" w:name="_Toc481757325"/>
+      <w:r>
+        <w:t>A002</w:t>
+      </w:r>
+      <w:bookmarkEnd w:id="11"/>
+    </w:p>
+    <w:p>
+      <w:r>
+        <w:t>Wird der Search-Knopf gedr</w:t>
+      </w:r>
+      <w:r>
+        <w:t>ü</w:t>
+      </w:r>
+      <w:r>
+        <w:t>ckt, wenn alle Angaben korrekt und vorhanden sind</w:t>
+      </w:r>
+      <w:r>
+        <w:t>,</w:t>
+      </w:r>
+      <w:r>
+        <w:t xml:space="preserve"> wird die Suche gestartet. Im untersten Teil des Fensters erscheinen nun, der obenstehenden Zeit entsprechend, vier </w:t>
+      </w:r>
+      <w:r>
+        <w:t>Ergebnisse. Diese beinhalten die Startstation, die Endstation, die Dauer der Reise, der Abfahrtszeitpunkt am Startort sowie den Ankunftszeitpunkt am Ziel. Die Ergebnisse sind ebenfalls nummeriert.</w:t>
+      </w:r>
+    </w:p>
+    <w:p>
+      <w:pPr>
+        <w:pStyle w:val="berschrift2"/>
+      </w:pPr>
+      <w:bookmarkStart w:id="12" w:name="_Toc481757326"/>
+      <w:r>
+        <w:t>A003</w:t>
+      </w:r>
+      <w:bookmarkEnd w:id="12"/>
+    </w:p>
+    <w:p>
+      <w:r>
+        <w:t>Mit der sich oben links befindenden Menu Leiste kann man zur zweiten Seite</w:t>
+      </w:r>
+      <w:r>
+        <w:t xml:space="preserve"> man</w:t>
+      </w:r>
+      <w:r>
+        <w:t>ö</w:t>
+      </w:r>
+      <w:r>
+        <w:t xml:space="preserve">vrieren. Wenn man auf der zweiten Seite ist, sieht man im Gegensatz zur ersten nur ein Eingabefeld. </w:t>
+      </w:r>
+      <w:r>
+        <w:t xml:space="preserve">In dieses Eingabefeld kann man einen Stationsnamen eingeben. Auch hier wird einem von der Autocomplete-Funktion </w:t>
+      </w:r>
+      <w:r>
+        <w:t xml:space="preserve">von </w:t>
+      </w:r>
+      <w:hyperlink w:anchor="_A004" w:history="1">
+        <w:r>
+          <w:rPr>
+            <w:rStyle w:val="Hyperlink"/>
+            <w:color w:val="auto"/>
+            <w:u w:val="none"/>
+          </w:rPr>
+          <w:t>A004</w:t>
+        </w:r>
+      </w:hyperlink>
+      <w:r>
+        <w:t xml:space="preserve"> geholfen</w:t>
+      </w:r>
+      <w:r>
+        <w:t>. Wenn keine Station angegeben, der Search-Knopf aber trotzdem gedr</w:t>
+      </w:r>
+      <w:r>
+        <w:t>ü</w:t>
+      </w:r>
+      <w:r>
+        <w:t xml:space="preserve">ckt wurde erscheint auch hier </w:t>
+      </w:r>
+      <w:r>
+        <w:t xml:space="preserve">eine entsprechende Fehlermeldung. Wurde aber alles richtig eingegeben, so zeigt es einem im unteren Teil der Applikation alle Verbindungen welche von einem Ort losfahren. </w:t>
+      </w:r>
+    </w:p>
+    <w:p>
+      <w:pPr>
+        <w:pStyle w:val="berschrift2"/>
+      </w:pPr>
       <w:bookmarkStart w:id="13" w:name="_A004"/>
-      <w:bookmarkStart w:id="14" w:name="_Toc481754433"/>
+      <w:bookmarkStart w:id="14" w:name="_Toc481757327"/>
       <w:bookmarkEnd w:id="13"/>
       <w:r>
         <w:t>A004</w:t>
@@ -3350,7 +3544,7 @@
       <w:pPr>
         <w:pStyle w:val="berschrift2"/>
       </w:pPr>
-      <w:bookmarkStart w:id="15" w:name="_Toc481754434"/>
+      <w:bookmarkStart w:id="15" w:name="_Toc481757328"/>
       <w:r>
         <w:t>A005</w:t>
       </w:r>
@@ -3377,7 +3571,7 @@
       <w:pPr>
         <w:pStyle w:val="berschrift1"/>
       </w:pPr>
-      <w:bookmarkStart w:id="16" w:name="_Toc481754435"/>
+      <w:bookmarkStart w:id="16" w:name="_Toc481757329"/>
       <w:r>
         <w:t>Aktivitätsdiagramm</w:t>
       </w:r>
@@ -3404,7 +3598,7 @@
                     <pic:cNvPicPr/>
                   </pic:nvPicPr>
                   <pic:blipFill>
-                    <a:blip r:embed="rId9"/>
+                    <a:blip r:embed="rId11"/>
                     <a:stretch>
                       <a:fillRect/>
                     </a:stretch>
@@ -3429,13 +3623,433 @@
       <w:pPr>
         <w:pStyle w:val="berschrift1"/>
       </w:pPr>
-      <w:bookmarkStart w:id="17" w:name="_Toc481754436"/>
+      <w:bookmarkStart w:id="17" w:name="_Toc481757330"/>
       <w:r>
         <w:t>Installations- und Deinstallationsanleitung</w:t>
       </w:r>
       <w:bookmarkEnd w:id="17"/>
     </w:p>
-    <w:p/>
+    <w:p>
+      <w:pPr>
+        <w:pStyle w:val="berschrift2"/>
+      </w:pPr>
+      <w:bookmarkStart w:id="18" w:name="_Toc481757331"/>
+      <w:r>
+        <w:t>Installation</w:t>
+      </w:r>
+      <w:bookmarkEnd w:id="18"/>
+    </w:p>
+    <w:p>
+      <w:r>
+        <w:rPr>
+          <w:noProof/>
+        </w:rPr>
+        <w:drawing>
+          <wp:anchor distT="0" distB="0" distL="114300" distR="114300" simplePos="0" relativeHeight="251666432" behindDoc="0" locked="0" layoutInCell="1" allowOverlap="1">
+            <wp:simplePos x="0" y="0"/>
+            <wp:positionH relativeFrom="margin">
+              <wp:align>left</wp:align>
+            </wp:positionH>
+            <wp:positionV relativeFrom="paragraph">
+              <wp:posOffset>3353308</wp:posOffset>
+            </wp:positionV>
+            <wp:extent cx="1909445" cy="1235710"/>
+            <wp:effectExtent l="0" t="0" r="0" b="2540"/>
+            <wp:wrapSquare wrapText="bothSides"/>
+            <wp:docPr id="10" name="Grafik 10" descr="C:\Users\reisj\AppData\Local\Temp\SNAGHTML10a80016.PNG"/>
+            <wp:cNvGraphicFramePr>
+              <a:graphicFrameLocks xmlns:a="http://schemas.openxmlformats.org/drawingml/2006/main" noChangeAspect="1"/>
+            </wp:cNvGraphicFramePr>
+            <a:graphic xmlns:a="http://schemas.openxmlformats.org/drawingml/2006/main">
+              <a:graphicData uri="http://schemas.openxmlformats.org/drawingml/2006/picture">
+                <pic:pic xmlns:pic="http://schemas.openxmlformats.org/drawingml/2006/picture">
+                  <pic:nvPicPr>
+                    <pic:cNvPr id="0" name="Picture 12" descr="C:\Users\reisj\AppData\Local\Temp\SNAGHTML10a80016.PNG"/>
+                    <pic:cNvPicPr>
+                      <a:picLocks noChangeAspect="1" noChangeArrowheads="1"/>
+                    </pic:cNvPicPr>
+                  </pic:nvPicPr>
+                  <pic:blipFill>
+                    <a:blip r:embed="rId12" cstate="print">
+                      <a:extLst>
+                        <a:ext uri="{28A0092B-C50C-407E-A947-70E740481C1C}">
+                          <a14:useLocalDpi xmlns:a14="http://schemas.microsoft.com/office/drawing/2010/main" val="0"/>
+                        </a:ext>
+                      </a:extLst>
+                    </a:blip>
+                    <a:srcRect/>
+                    <a:stretch>
+                      <a:fillRect/>
+                    </a:stretch>
+                  </pic:blipFill>
+                  <pic:spPr bwMode="auto">
+                    <a:xfrm>
+                      <a:off x="0" y="0"/>
+                      <a:ext cx="1909445" cy="1235710"/>
+                    </a:xfrm>
+                    <a:prstGeom prst="rect">
+                      <a:avLst/>
+                    </a:prstGeom>
+                    <a:noFill/>
+                    <a:ln>
+                      <a:noFill/>
+                    </a:ln>
+                  </pic:spPr>
+                </pic:pic>
+              </a:graphicData>
+            </a:graphic>
+            <wp14:sizeRelH relativeFrom="page">
+              <wp14:pctWidth>0</wp14:pctWidth>
+            </wp14:sizeRelH>
+            <wp14:sizeRelV relativeFrom="page">
+              <wp14:pctHeight>0</wp14:pctHeight>
+            </wp14:sizeRelV>
+          </wp:anchor>
+        </w:drawing>
+      </w:r>
+      <w:r>
+        <w:rPr>
+          <w:noProof/>
+        </w:rPr>
+        <w:drawing>
+          <wp:anchor distT="0" distB="0" distL="114300" distR="114300" simplePos="0" relativeHeight="251665408" behindDoc="1" locked="0" layoutInCell="1" allowOverlap="1">
+            <wp:simplePos x="0" y="0"/>
+            <wp:positionH relativeFrom="column">
+              <wp:posOffset>3400933</wp:posOffset>
+            </wp:positionH>
+            <wp:positionV relativeFrom="paragraph">
+              <wp:posOffset>1153033</wp:posOffset>
+            </wp:positionV>
+            <wp:extent cx="2581910" cy="2337435"/>
+            <wp:effectExtent l="0" t="0" r="8890" b="5715"/>
+            <wp:wrapTight wrapText="bothSides">
+              <wp:wrapPolygon edited="0">
+                <wp:start x="0" y="0"/>
+                <wp:lineTo x="0" y="21477"/>
+                <wp:lineTo x="21515" y="21477"/>
+                <wp:lineTo x="21515" y="0"/>
+                <wp:lineTo x="0" y="0"/>
+              </wp:wrapPolygon>
+            </wp:wrapTight>
+            <wp:docPr id="8" name="Grafik 8" descr="C:\Users\reisj\AppData\Local\Temp\SNAGHTML10a39f42.PNG"/>
+            <wp:cNvGraphicFramePr>
+              <a:graphicFrameLocks xmlns:a="http://schemas.openxmlformats.org/drawingml/2006/main" noChangeAspect="1"/>
+            </wp:cNvGraphicFramePr>
+            <a:graphic xmlns:a="http://schemas.openxmlformats.org/drawingml/2006/main">
+              <a:graphicData uri="http://schemas.openxmlformats.org/drawingml/2006/picture">
+                <pic:pic xmlns:pic="http://schemas.openxmlformats.org/drawingml/2006/picture">
+                  <pic:nvPicPr>
+                    <pic:cNvPr id="0" name="Picture 5" descr="C:\Users\reisj\AppData\Local\Temp\SNAGHTML10a39f42.PNG"/>
+                    <pic:cNvPicPr>
+                      <a:picLocks noChangeAspect="1" noChangeArrowheads="1"/>
+                    </pic:cNvPicPr>
+                  </pic:nvPicPr>
+                  <pic:blipFill>
+                    <a:blip r:embed="rId13">
+                      <a:extLst>
+                        <a:ext uri="{28A0092B-C50C-407E-A947-70E740481C1C}">
+                          <a14:useLocalDpi xmlns:a14="http://schemas.microsoft.com/office/drawing/2010/main" val="0"/>
+                        </a:ext>
+                      </a:extLst>
+                    </a:blip>
+                    <a:srcRect/>
+                    <a:stretch>
+                      <a:fillRect/>
+                    </a:stretch>
+                  </pic:blipFill>
+                  <pic:spPr bwMode="auto">
+                    <a:xfrm>
+                      <a:off x="0" y="0"/>
+                      <a:ext cx="2581910" cy="2337435"/>
+                    </a:xfrm>
+                    <a:prstGeom prst="rect">
+                      <a:avLst/>
+                    </a:prstGeom>
+                    <a:noFill/>
+                    <a:ln>
+                      <a:noFill/>
+                    </a:ln>
+                  </pic:spPr>
+                </pic:pic>
+              </a:graphicData>
+            </a:graphic>
+            <wp14:sizeRelH relativeFrom="page">
+              <wp14:pctWidth>0</wp14:pctWidth>
+            </wp14:sizeRelH>
+            <wp14:sizeRelV relativeFrom="page">
+              <wp14:pctHeight>0</wp14:pctHeight>
+            </wp14:sizeRelV>
+          </wp:anchor>
+        </w:drawing>
+      </w:r>
+      <w:r>
+        <w:rPr>
+          <w:noProof/>
+        </w:rPr>
+        <w:drawing>
+          <wp:anchor distT="0" distB="0" distL="114300" distR="114300" simplePos="0" relativeHeight="251664384" behindDoc="0" locked="0" layoutInCell="1" allowOverlap="1">
+            <wp:simplePos x="0" y="0"/>
+            <wp:positionH relativeFrom="margin">
+              <wp:posOffset>-635</wp:posOffset>
+            </wp:positionH>
+            <wp:positionV relativeFrom="paragraph">
+              <wp:posOffset>365760</wp:posOffset>
+            </wp:positionV>
+            <wp:extent cx="2312670" cy="1806575"/>
+            <wp:effectExtent l="0" t="0" r="0" b="3175"/>
+            <wp:wrapSquare wrapText="bothSides"/>
+            <wp:docPr id="7" name="Grafik 7" descr="C:\Users\reisj\AppData\Local\Temp\SNAGHTML10a1f5da.PNG"/>
+            <wp:cNvGraphicFramePr>
+              <a:graphicFrameLocks xmlns:a="http://schemas.openxmlformats.org/drawingml/2006/main" noChangeAspect="1"/>
+            </wp:cNvGraphicFramePr>
+            <a:graphic xmlns:a="http://schemas.openxmlformats.org/drawingml/2006/main">
+              <a:graphicData uri="http://schemas.openxmlformats.org/drawingml/2006/picture">
+                <pic:pic xmlns:pic="http://schemas.openxmlformats.org/drawingml/2006/picture">
+                  <pic:nvPicPr>
+                    <pic:cNvPr id="0" name="Picture 3" descr="C:\Users\reisj\AppData\Local\Temp\SNAGHTML10a1f5da.PNG"/>
+                    <pic:cNvPicPr>
+                      <a:picLocks noChangeAspect="1" noChangeArrowheads="1"/>
+                    </pic:cNvPicPr>
+                  </pic:nvPicPr>
+                  <pic:blipFill>
+                    <a:blip r:embed="rId14">
+                      <a:extLst>
+                        <a:ext uri="{28A0092B-C50C-407E-A947-70E740481C1C}">
+                          <a14:useLocalDpi xmlns:a14="http://schemas.microsoft.com/office/drawing/2010/main" val="0"/>
+                        </a:ext>
+                      </a:extLst>
+                    </a:blip>
+                    <a:srcRect/>
+                    <a:stretch>
+                      <a:fillRect/>
+                    </a:stretch>
+                  </pic:blipFill>
+                  <pic:spPr bwMode="auto">
+                    <a:xfrm>
+                      <a:off x="0" y="0"/>
+                      <a:ext cx="2312670" cy="1806575"/>
+                    </a:xfrm>
+                    <a:prstGeom prst="rect">
+                      <a:avLst/>
+                    </a:prstGeom>
+                    <a:noFill/>
+                    <a:ln>
+                      <a:noFill/>
+                    </a:ln>
+                  </pic:spPr>
+                </pic:pic>
+              </a:graphicData>
+            </a:graphic>
+            <wp14:sizeRelH relativeFrom="page">
+              <wp14:pctWidth>0</wp14:pctWidth>
+            </wp14:sizeRelH>
+            <wp14:sizeRelV relativeFrom="page">
+              <wp14:pctHeight>0</wp14:pctHeight>
+            </wp14:sizeRelV>
+          </wp:anchor>
+        </w:drawing>
+      </w:r>
+      <w:r>
+        <w:t xml:space="preserve">Auf </w:t>
+      </w:r>
+      <w:hyperlink r:id="rId15" w:history="1">
+        <w:r>
+          <w:rPr>
+            <w:rStyle w:val="Hyperlink"/>
+          </w:rPr>
+          <w:t>Git</w:t>
+        </w:r>
+        <w:r>
+          <w:rPr>
+            <w:rStyle w:val="Hyperlink"/>
+          </w:rPr>
+          <w:t>Hub</w:t>
+        </w:r>
+      </w:hyperlink>
+      <w:r>
+        <w:t xml:space="preserve"> finden Sie die VirtualTimetable.msi Installerdatei. Laden Sie diese herunter. Nun sollten Sie in Ihrem Downloads Ordner diese Datei finden. Mit einem Doppelklick </w:t>
+      </w:r>
+      <w:r>
+        <w:t>ö</w:t>
+      </w:r>
+      <w:r>
+        <w:t>ffnen Sie den Installer.</w:t>
+      </w:r>
+      <w:r>
+        <w:t xml:space="preserve"> </w:t>
+      </w:r>
+      <w:r>
+        <w:t>Falls die Sicherheitswarnung, welche Sie auf der linken Seite sehen aufpoppt, dr</w:t>
+      </w:r>
+      <w:r>
+        <w:t>ü</w:t>
+      </w:r>
+      <w:r>
+        <w:t>cken Sie auf ausf</w:t>
+      </w:r>
+      <w:r>
+        <w:t>ü</w:t>
+      </w:r>
+      <w:r>
+        <w:t>hren. Nach einer kurzen Wartezeit k</w:t>
+      </w:r>
+      <w:r>
+        <w:t>ö</w:t>
+      </w:r>
+      <w:r>
+        <w:t>nnte ebenfalls der Virenschutz sich beklagen. Wie bei der Windowssicherheitswarnung k</w:t>
+      </w:r>
+      <w:r>
+        <w:t>ö</w:t>
+      </w:r>
+      <w:r>
+        <w:t xml:space="preserve">nnen Sie auch </w:t>
+      </w:r>
+      <w:r>
+        <w:t>Ihrem Virenschutz sagen, dass diese Datei keine Gefahr f</w:t>
+      </w:r>
+      <w:r>
+        <w:t>ü</w:t>
+      </w:r>
+      <w:r>
+        <w:t xml:space="preserve">r den PC ist. Wenn nun auch der Virenschutz beruhigt ist, </w:t>
+      </w:r>
+      <w:r>
+        <w:t>ö</w:t>
+      </w:r>
+      <w:r>
+        <w:t>ffnet sich der Setup-Wizard. Dort k</w:t>
+      </w:r>
+      <w:r>
+        <w:t>ö</w:t>
+      </w:r>
+      <w:r>
+        <w:t xml:space="preserve">nnen Sie zwei Mal </w:t>
+      </w:r>
+      <w:r>
+        <w:t>«</w:t>
+      </w:r>
+      <w:r>
+        <w:t>Next</w:t>
+      </w:r>
+      <w:r>
+        <w:t>»</w:t>
+      </w:r>
+      <w:r>
+        <w:t xml:space="preserve"> dr</w:t>
+      </w:r>
+      <w:r>
+        <w:t>ü</w:t>
+      </w:r>
+      <w:r>
+        <w:t>cken bis dann ein Ladebalken angezeigt wird und die Windowsbenutzerkontensteuerung aufgeht. Um die Installation fortzusetzen dr</w:t>
+      </w:r>
+      <w:r>
+        <w:t>ü</w:t>
+      </w:r>
+      <w:r>
+        <w:t xml:space="preserve">cken Sie auch dort auf </w:t>
+      </w:r>
+      <w:r>
+        <w:t>«</w:t>
+      </w:r>
+      <w:r>
+        <w:t>Ja</w:t>
+      </w:r>
+      <w:r>
+        <w:t>»</w:t>
+      </w:r>
+      <w:r>
+        <w:t xml:space="preserve">. Nun sind Sie am Ende der Installation angelangt. </w:t>
+      </w:r>
+      <w:r>
+        <w:t>Sie k</w:t>
+      </w:r>
+      <w:r>
+        <w:t>ö</w:t>
+      </w:r>
+      <w:r>
+        <w:t>nnen nun das Fenster schliessen und finden auf Ihrem Desktop die Verkn</w:t>
+      </w:r>
+      <w:r>
+        <w:t>ü</w:t>
+      </w:r>
+      <w:r>
+        <w:t>pfung f</w:t>
+      </w:r>
+      <w:r>
+        <w:t>ü</w:t>
+      </w:r>
+      <w:r>
+        <w:t>rs Programm.</w:t>
+      </w:r>
+    </w:p>
+    <w:p>
+      <w:pPr>
+        <w:pStyle w:val="berschrift2"/>
+      </w:pPr>
+      <w:bookmarkStart w:id="19" w:name="_Toc481757332"/>
+      <w:r>
+        <w:t>Deinstallation</w:t>
+      </w:r>
+      <w:bookmarkEnd w:id="19"/>
+    </w:p>
+    <w:p>
+      <w:r>
+        <w:t>Um Virtual Timetable zu deinstallieren</w:t>
+      </w:r>
+      <w:r>
+        <w:t xml:space="preserve"> reicht es, wenn Sie die Setupdatei, also VirtualTimetable.msi doppelklicken. Nun </w:t>
+      </w:r>
+      <w:r>
+        <w:t>ö</w:t>
+      </w:r>
+      <w:r>
+        <w:t>ffnet sich ein Fester. Dort k</w:t>
+      </w:r>
+      <w:r>
+        <w:t>ö</w:t>
+      </w:r>
+      <w:r>
+        <w:t xml:space="preserve">nnen Sie den Punkt ins Feld neben </w:t>
+      </w:r>
+      <w:r>
+        <w:t>«</w:t>
+      </w:r>
+      <w:r>
+        <w:t>Remove Virtual Timetable</w:t>
+      </w:r>
+      <w:r>
+        <w:t>»</w:t>
+      </w:r>
+      <w:r>
+        <w:t>. Nun m</w:t>
+      </w:r>
+      <w:r>
+        <w:t>ü</w:t>
+      </w:r>
+      <w:r>
+        <w:t xml:space="preserve">ssen Sie in der Benutzerkontensteuerung auf </w:t>
+      </w:r>
+      <w:r>
+        <w:t>«</w:t>
+      </w:r>
+      <w:r>
+        <w:t>Ja</w:t>
+      </w:r>
+      <w:r>
+        <w:t>»</w:t>
+      </w:r>
+      <w:r>
+        <w:t xml:space="preserve"> dr</w:t>
+      </w:r>
+      <w:r>
+        <w:t>ü</w:t>
+      </w:r>
+      <w:r>
+        <w:t>cken und das Programm ist deinstalliert.</w:t>
+      </w:r>
+    </w:p>
     <w:p>
       <w:r>
         <w:br w:type="page"/>
@@ -3447,13 +4061,19 @@
         <w:tabs>
           <w:tab w:val="right" w:pos="9072"/>
         </w:tabs>
-      </w:pPr>
-      <w:bookmarkStart w:id="18" w:name="_Toc481754437"/>
-      <w:r>
+        <w:rPr>
+          <w:lang w:val="en-GB"/>
+        </w:rPr>
+      </w:pPr>
+      <w:bookmarkStart w:id="20" w:name="_Toc481757333"/>
+      <w:r>
+        <w:rPr>
+          <w:lang w:val="en-GB"/>
+        </w:rPr>
         <w:lastRenderedPageBreak/>
         <w:t>Testing</w:t>
       </w:r>
-      <w:bookmarkEnd w:id="18"/>
+      <w:bookmarkEnd w:id="20"/>
     </w:p>
     <w:p>
       <w:pPr>
@@ -3462,7 +4082,8 @@
           <w:lang w:val="en-GB"/>
         </w:rPr>
       </w:pPr>
-      <w:bookmarkStart w:id="19" w:name="_Toc481754438"/>
+      <w:bookmarkStart w:id="21" w:name="_Toc481757334"/>
+      <w:proofErr w:type="spellStart"/>
       <w:r>
         <w:rPr>
           <w:lang w:val="en-GB"/>
@@ -3473,9 +4094,16 @@
         <w:rPr>
           <w:lang w:val="en-GB"/>
         </w:rPr>
-        <w:t>fall A001, A002, A004 &amp; A005:</w:t>
-      </w:r>
-      <w:bookmarkEnd w:id="19"/>
+        <w:t>fall</w:t>
+      </w:r>
+      <w:proofErr w:type="spellEnd"/>
+      <w:r>
+        <w:rPr>
+          <w:lang w:val="en-GB"/>
+        </w:rPr>
+        <w:t xml:space="preserve"> A001, A002, A004 &amp; A005:</w:t>
+      </w:r>
+      <w:bookmarkEnd w:id="21"/>
     </w:p>
     <w:p>
       <w:r>
@@ -3962,11 +4590,11 @@
       <w:pPr>
         <w:pStyle w:val="berschrift2"/>
       </w:pPr>
-      <w:bookmarkStart w:id="20" w:name="_Toc481754439"/>
+      <w:bookmarkStart w:id="22" w:name="_Toc481757335"/>
       <w:r>
         <w:t>Testfall A003</w:t>
       </w:r>
-      <w:bookmarkEnd w:id="20"/>
+      <w:bookmarkEnd w:id="22"/>
     </w:p>
     <w:p>
       <w:r>
@@ -4058,6 +4686,8 @@
           </w:tcPr>
           <w:p/>
         </w:tc>
+        <w:bookmarkStart w:id="23" w:name="_GoBack"/>
+        <w:bookmarkEnd w:id="23"/>
       </w:tr>
       <w:tr>
         <w:tc>
@@ -4204,9 +4834,11 @@
       <w:pPr>
         <w:pStyle w:val="berschrift2"/>
       </w:pPr>
+      <w:bookmarkStart w:id="24" w:name="_Toc481757336"/>
       <w:r>
         <w:t>Unit-Tests</w:t>
       </w:r>
+      <w:bookmarkEnd w:id="24"/>
     </w:p>
     <w:p>
       <w:pPr>
@@ -4244,8 +4876,6 @@
         </w:rPr>
         <w:t>nkt habe und deshalb keine Rastaurants angezeigt werden. Deshalb habe ich die Zahl der Suchergebnisse angepasst.</w:t>
       </w:r>
-      <w:bookmarkStart w:id="21" w:name="_GoBack"/>
-      <w:bookmarkEnd w:id="21"/>
     </w:p>
     <w:p>
       <w:r>
@@ -4268,7 +4898,7 @@
                     <pic:cNvPicPr/>
                   </pic:nvPicPr>
                   <pic:blipFill rotWithShape="1">
-                    <a:blip r:embed="rId10"/>
+                    <a:blip r:embed="rId16"/>
                     <a:srcRect b="68226"/>
                     <a:stretch/>
                   </pic:blipFill>
@@ -4296,13 +4926,9 @@
         </w:drawing>
       </w:r>
     </w:p>
-    <w:p>
-      <w:r>
-        <w:br w:type="page"/>
-      </w:r>
-    </w:p>
-    <w:p/>
     <w:sectPr>
+      <w:headerReference w:type="default" r:id="rId17"/>
+      <w:footerReference w:type="default" r:id="rId18"/>
       <w:pgSz w:w="11906" w:h="16838"/>
       <w:pgMar w:top="1417" w:right="1417" w:bottom="1134" w:left="1417" w:header="708" w:footer="708" w:gutter="0"/>
       <w:pgNumType w:start="0"/>
@@ -4312,6 +4938,570 @@
     </w:sectPr>
   </w:body>
 </w:document>
+</file>
+
+<file path=word/endnotes.xml><?xml version="1.0" encoding="utf-8"?>
+<w:endnotes xmlns:wpc="http://schemas.microsoft.com/office/word/2010/wordprocessingCanvas" xmlns:cx="http://schemas.microsoft.com/office/drawing/2014/chartex" xmlns:cx1="http://schemas.microsoft.com/office/drawing/2015/9/8/chartex" xmlns:cx2="http://schemas.microsoft.com/office/drawing/2015/10/21/chartex" xmlns:cx3="http://schemas.microsoft.com/office/drawing/2016/5/9/chartex" xmlns:cx4="http://schemas.microsoft.com/office/drawing/2016/5/10/chartex" xmlns:cx5="http://schemas.microsoft.com/office/drawing/2016/5/11/chartex" xmlns:cx6="http://schemas.microsoft.com/office/drawing/2016/5/12/chartex" xmlns:cx7="http://schemas.microsoft.com/office/drawing/2016/5/13/chartex" xmlns:cx8="http://schemas.microsoft.com/office/drawing/2016/5/14/chartex" xmlns:mc="http://schemas.openxmlformats.org/markup-compatibility/2006" xmlns:o="urn:schemas-microsoft-com:office:office" xmlns:r="http://schemas.openxmlformats.org/officeDocument/2006/relationships" xmlns:m="http://schemas.openxmlformats.org/officeDocument/2006/math" xmlns:v="urn:schemas-microsoft-com:vml" xmlns:wp14="http://schemas.microsoft.com/office/word/2010/wordprocessingDrawing" xmlns:wp="http://schemas.openxmlformats.org/drawingml/2006/wordprocessingDrawing" xmlns:w10="urn:schemas-microsoft-com:office:word" xmlns:w="http://schemas.openxmlformats.org/wordprocessingml/2006/main" xmlns:w14="http://schemas.microsoft.com/office/word/2010/wordml" xmlns:w15="http://schemas.microsoft.com/office/word/2012/wordml" xmlns:w16se="http://schemas.microsoft.com/office/word/2015/wordml/symex" xmlns:wpg="http://schemas.microsoft.com/office/word/2010/wordprocessingGroup" xmlns:wpi="http://schemas.microsoft.com/office/word/2010/wordprocessingInk" xmlns:wne="http://schemas.microsoft.com/office/word/2006/wordml" xmlns:wps="http://schemas.microsoft.com/office/word/2010/wordprocessingShape" mc:Ignorable="w14 w15 w16se wp14">
+  <w:endnote w:type="separator" w:id="-1">
+    <w:p>
+      <w:pPr>
+        <w:spacing w:after="0" w:line="240" w:lineRule="auto"/>
+      </w:pPr>
+      <w:r>
+        <w:separator/>
+      </w:r>
+    </w:p>
+  </w:endnote>
+  <w:endnote w:type="continuationSeparator" w:id="0">
+    <w:p>
+      <w:pPr>
+        <w:spacing w:after="0" w:line="240" w:lineRule="auto"/>
+      </w:pPr>
+      <w:r>
+        <w:continuationSeparator/>
+      </w:r>
+    </w:p>
+  </w:endnote>
+</w:endnotes>
+</file>
+
+<file path=word/footer1.xml><?xml version="1.0" encoding="utf-8"?>
+<w:ftr xmlns:wpc="http://schemas.microsoft.com/office/word/2010/wordprocessingCanvas" xmlns:cx="http://schemas.microsoft.com/office/drawing/2014/chartex" xmlns:cx1="http://schemas.microsoft.com/office/drawing/2015/9/8/chartex" xmlns:cx2="http://schemas.microsoft.com/office/drawing/2015/10/21/chartex" xmlns:cx3="http://schemas.microsoft.com/office/drawing/2016/5/9/chartex" xmlns:cx4="http://schemas.microsoft.com/office/drawing/2016/5/10/chartex" xmlns:cx5="http://schemas.microsoft.com/office/drawing/2016/5/11/chartex" xmlns:cx6="http://schemas.microsoft.com/office/drawing/2016/5/12/chartex" xmlns:cx7="http://schemas.microsoft.com/office/drawing/2016/5/13/chartex" xmlns:cx8="http://schemas.microsoft.com/office/drawing/2016/5/14/chartex" xmlns:mc="http://schemas.openxmlformats.org/markup-compatibility/2006" xmlns:o="urn:schemas-microsoft-com:office:office" xmlns:r="http://schemas.openxmlformats.org/officeDocument/2006/relationships" xmlns:m="http://schemas.openxmlformats.org/officeDocument/2006/math" xmlns:v="urn:schemas-microsoft-com:vml" xmlns:wp14="http://schemas.microsoft.com/office/word/2010/wordprocessingDrawing" xmlns:wp="http://schemas.openxmlformats.org/drawingml/2006/wordprocessingDrawing" xmlns:w10="urn:schemas-microsoft-com:office:word" xmlns:w="http://schemas.openxmlformats.org/wordprocessingml/2006/main" xmlns:w14="http://schemas.microsoft.com/office/word/2010/wordml" xmlns:w15="http://schemas.microsoft.com/office/word/2012/wordml" xmlns:w16se="http://schemas.microsoft.com/office/word/2015/wordml/symex" xmlns:wpg="http://schemas.microsoft.com/office/word/2010/wordprocessingGroup" xmlns:wpi="http://schemas.microsoft.com/office/word/2010/wordprocessingInk" xmlns:wne="http://schemas.microsoft.com/office/word/2006/wordml" xmlns:wps="http://schemas.microsoft.com/office/word/2010/wordprocessingShape" mc:Ignorable="w14 w15 w16se wp14">
+  <w:p>
+    <w:pPr>
+      <w:pStyle w:val="Fuzeile"/>
+    </w:pPr>
+    <w:sdt>
+      <w:sdtPr>
+        <w:alias w:val="Autor"/>
+        <w:tag w:val=""/>
+        <w:id w:val="-1842383647"/>
+        <w:placeholder>
+          <w:docPart w:val="634F3280F88C4FA498622EE53547BD09"/>
+        </w:placeholder>
+        <w:dataBinding w:prefixMappings="xmlns:ns0='http://purl.org/dc/elements/1.1/' xmlns:ns1='http://schemas.openxmlformats.org/package/2006/metadata/core-properties' " w:xpath="/ns1:coreProperties[1]/ns0:creator[1]" w:storeItemID="{6C3C8BC8-F283-45AE-878A-BAB7291924A1}"/>
+        <w:text/>
+      </w:sdtPr>
+      <w:sdtContent>
+        <w:r>
+          <w:t>Jannis Reis</w:t>
+        </w:r>
+      </w:sdtContent>
+    </w:sdt>
+    <w:sdt>
+      <w:sdtPr>
+        <w:id w:val="781379410"/>
+        <w:docPartObj>
+          <w:docPartGallery w:val="Page Numbers (Bottom of Page)"/>
+          <w:docPartUnique/>
+        </w:docPartObj>
+      </w:sdtPr>
+      <w:sdtContent>
+        <w:r>
+          <w:rPr>
+            <w:noProof/>
+          </w:rPr>
+          <mc:AlternateContent>
+            <mc:Choice Requires="wpg">
+              <w:drawing>
+                <wp:anchor distT="0" distB="0" distL="114300" distR="114300" simplePos="0" relativeHeight="251659264" behindDoc="0" locked="0" layoutInCell="1" allowOverlap="1">
+                  <wp:simplePos x="0" y="0"/>
+                  <wp:positionH relativeFrom="page">
+                    <wp:align>center</wp:align>
+                  </wp:positionH>
+                  <wp:positionV relativeFrom="bottomMargin">
+                    <wp:align>center</wp:align>
+                  </wp:positionV>
+                  <wp:extent cx="7753350" cy="190500"/>
+                  <wp:effectExtent l="9525" t="9525" r="9525" b="0"/>
+                  <wp:wrapNone/>
+                  <wp:docPr id="6" name="Gruppieren 6"/>
+                  <wp:cNvGraphicFramePr>
+                    <a:graphicFrameLocks xmlns:a="http://schemas.openxmlformats.org/drawingml/2006/main"/>
+                  </wp:cNvGraphicFramePr>
+                  <a:graphic xmlns:a="http://schemas.openxmlformats.org/drawingml/2006/main">
+                    <a:graphicData uri="http://schemas.microsoft.com/office/word/2010/wordprocessingGroup">
+                      <wpg:wgp>
+                        <wpg:cNvGrpSpPr>
+                          <a:grpSpLocks/>
+                        </wpg:cNvGrpSpPr>
+                        <wpg:grpSpPr bwMode="auto">
+                          <a:xfrm>
+                            <a:off x="0" y="0"/>
+                            <a:ext cx="7753350" cy="190500"/>
+                            <a:chOff x="0" y="14970"/>
+                            <a:chExt cx="12255" cy="300"/>
+                          </a:xfrm>
+                        </wpg:grpSpPr>
+                        <wps:wsp>
+                          <wps:cNvPr id="9" name="Text Box 25"/>
+                          <wps:cNvSpPr txBox="1">
+                            <a:spLocks noChangeArrowheads="1"/>
+                          </wps:cNvSpPr>
+                          <wps:spPr bwMode="auto">
+                            <a:xfrm>
+                              <a:off x="10803" y="14982"/>
+                              <a:ext cx="659" cy="288"/>
+                            </a:xfrm>
+                            <a:prstGeom prst="rect">
+                              <a:avLst/>
+                            </a:prstGeom>
+                            <a:noFill/>
+                            <a:ln>
+                              <a:noFill/>
+                            </a:ln>
+                            <a:extLst>
+                              <a:ext uri="{909E8E84-426E-40DD-AFC4-6F175D3DCCD1}">
+                                <a14:hiddenFill xmlns:a14="http://schemas.microsoft.com/office/drawing/2010/main">
+                                  <a:solidFill>
+                                    <a:srgbClr val="FFFFFF"/>
+                                  </a:solidFill>
+                                </a14:hiddenFill>
+                              </a:ext>
+                              <a:ext uri="{91240B29-F687-4F45-9708-019B960494DF}">
+                                <a14:hiddenLine xmlns:a14="http://schemas.microsoft.com/office/drawing/2010/main" w="9525">
+                                  <a:solidFill>
+                                    <a:srgbClr val="000000"/>
+                                  </a:solidFill>
+                                  <a:miter lim="800000"/>
+                                  <a:headEnd/>
+                                  <a:tailEnd/>
+                                </a14:hiddenLine>
+                              </a:ext>
+                            </a:extLst>
+                          </wps:spPr>
+                          <wps:txbx>
+                            <w:txbxContent>
+                              <w:p>
+                                <w:pPr>
+                                  <w:jc w:val="center"/>
+                                  <w:rPr>
+                                    <w:color w:val="000000" w:themeColor="text1"/>
+                                    <w14:shadow w14:blurRad="38100" w14:dist="19050" w14:dir="2700000" w14:sx="100000" w14:sy="100000" w14:kx="0" w14:ky="0" w14:algn="tl">
+                                      <w14:schemeClr w14:val="dk1">
+                                        <w14:alpha w14:val="60000"/>
+                                      </w14:schemeClr>
+                                    </w14:shadow>
+                                    <w14:textOutline w14:w="0" w14:cap="flat" w14:cmpd="sng" w14:algn="ctr">
+                                      <w14:noFill/>
+                                      <w14:prstDash w14:val="solid"/>
+                                      <w14:round/>
+                                    </w14:textOutline>
+                                  </w:rPr>
+                                </w:pPr>
+                                <w:r>
+                                  <w:rPr>
+                                    <w:color w:val="000000" w:themeColor="text1"/>
+                                    <w14:shadow w14:blurRad="38100" w14:dist="19050" w14:dir="2700000" w14:sx="100000" w14:sy="100000" w14:kx="0" w14:ky="0" w14:algn="tl">
+                                      <w14:schemeClr w14:val="dk1">
+                                        <w14:alpha w14:val="60000"/>
+                                      </w14:schemeClr>
+                                    </w14:shadow>
+                                    <w14:textOutline w14:w="0" w14:cap="flat" w14:cmpd="sng" w14:algn="ctr">
+                                      <w14:noFill/>
+                                      <w14:prstDash w14:val="solid"/>
+                                      <w14:round/>
+                                    </w14:textOutline>
+                                  </w:rPr>
+                                  <w:fldChar w:fldCharType="begin"/>
+                                </w:r>
+                                <w:r>
+                                  <w:rPr>
+                                    <w:color w:val="000000" w:themeColor="text1"/>
+                                    <w14:shadow w14:blurRad="38100" w14:dist="19050" w14:dir="2700000" w14:sx="100000" w14:sy="100000" w14:kx="0" w14:ky="0" w14:algn="tl">
+                                      <w14:schemeClr w14:val="dk1">
+                                        <w14:alpha w14:val="60000"/>
+                                      </w14:schemeClr>
+                                    </w14:shadow>
+                                    <w14:textOutline w14:w="0" w14:cap="flat" w14:cmpd="sng" w14:algn="ctr">
+                                      <w14:noFill/>
+                                      <w14:prstDash w14:val="solid"/>
+                                      <w14:round/>
+                                    </w14:textOutline>
+                                  </w:rPr>
+                                  <w:instrText>PAGE    \* MERGEFORMAT</w:instrText>
+                                </w:r>
+                                <w:r>
+                                  <w:rPr>
+                                    <w:color w:val="000000" w:themeColor="text1"/>
+                                    <w14:shadow w14:blurRad="38100" w14:dist="19050" w14:dir="2700000" w14:sx="100000" w14:sy="100000" w14:kx="0" w14:ky="0" w14:algn="tl">
+                                      <w14:schemeClr w14:val="dk1">
+                                        <w14:alpha w14:val="60000"/>
+                                      </w14:schemeClr>
+                                    </w14:shadow>
+                                    <w14:textOutline w14:w="0" w14:cap="flat" w14:cmpd="sng" w14:algn="ctr">
+                                      <w14:noFill/>
+                                      <w14:prstDash w14:val="solid"/>
+                                      <w14:round/>
+                                    </w14:textOutline>
+                                  </w:rPr>
+                                  <w:fldChar w:fldCharType="separate"/>
+                                </w:r>
+                                <w:r>
+                                  <w:rPr>
+                                    <w:noProof/>
+                                    <w:color w:val="000000" w:themeColor="text1"/>
+                                    <w:lang w:val="de-DE"/>
+                                    <w14:shadow w14:blurRad="38100" w14:dist="19050" w14:dir="2700000" w14:sx="100000" w14:sy="100000" w14:kx="0" w14:ky="0" w14:algn="tl">
+                                      <w14:schemeClr w14:val="dk1">
+                                        <w14:alpha w14:val="60000"/>
+                                      </w14:schemeClr>
+                                    </w14:shadow>
+                                    <w14:textOutline w14:w="0" w14:cap="flat" w14:cmpd="sng" w14:algn="ctr">
+                                      <w14:noFill/>
+                                      <w14:prstDash w14:val="solid"/>
+                                      <w14:round/>
+                                    </w14:textOutline>
+                                  </w:rPr>
+                                  <w:t>7</w:t>
+                                </w:r>
+                                <w:r>
+                                  <w:rPr>
+                                    <w:color w:val="000000" w:themeColor="text1"/>
+                                    <w14:shadow w14:blurRad="38100" w14:dist="19050" w14:dir="2700000" w14:sx="100000" w14:sy="100000" w14:kx="0" w14:ky="0" w14:algn="tl">
+                                      <w14:schemeClr w14:val="dk1">
+                                        <w14:alpha w14:val="60000"/>
+                                      </w14:schemeClr>
+                                    </w14:shadow>
+                                    <w14:textOutline w14:w="0" w14:cap="flat" w14:cmpd="sng" w14:algn="ctr">
+                                      <w14:noFill/>
+                                      <w14:prstDash w14:val="solid"/>
+                                      <w14:round/>
+                                    </w14:textOutline>
+                                  </w:rPr>
+                                  <w:fldChar w:fldCharType="end"/>
+                                </w:r>
+                              </w:p>
+                            </w:txbxContent>
+                          </wps:txbx>
+                          <wps:bodyPr rot="0" vert="horz" wrap="square" lIns="0" tIns="0" rIns="0" bIns="0" anchor="t" anchorCtr="0" upright="1">
+                            <a:noAutofit/>
+                          </wps:bodyPr>
+                        </wps:wsp>
+                        <wpg:grpSp>
+                          <wpg:cNvPr id="11" name="Group 31"/>
+                          <wpg:cNvGrpSpPr>
+                            <a:grpSpLocks/>
+                          </wpg:cNvGrpSpPr>
+                          <wpg:grpSpPr bwMode="auto">
+                            <a:xfrm flipH="1">
+                              <a:off x="0" y="14970"/>
+                              <a:ext cx="12255" cy="230"/>
+                              <a:chOff x="-8" y="14978"/>
+                              <a:chExt cx="12255" cy="230"/>
+                            </a:xfrm>
+                          </wpg:grpSpPr>
+                          <wps:wsp>
+                            <wps:cNvPr id="12" name="AutoShape 27"/>
+                            <wps:cNvCnPr>
+                              <a:cxnSpLocks noChangeShapeType="1"/>
+                            </wps:cNvCnPr>
+                            <wps:spPr bwMode="auto">
+                              <a:xfrm flipV="1">
+                                <a:off x="-8" y="14978"/>
+                                <a:ext cx="1260" cy="230"/>
+                              </a:xfrm>
+                              <a:prstGeom prst="bentConnector3">
+                                <a:avLst>
+                                  <a:gd name="adj1" fmla="val 50000"/>
+                                </a:avLst>
+                              </a:prstGeom>
+                              <a:noFill/>
+                              <a:ln w="9525">
+                                <a:solidFill>
+                                  <a:srgbClr val="A5A5A5"/>
+                                </a:solidFill>
+                                <a:miter lim="800000"/>
+                                <a:headEnd/>
+                                <a:tailEnd/>
+                              </a:ln>
+                              <a:extLst>
+                                <a:ext uri="{909E8E84-426E-40DD-AFC4-6F175D3DCCD1}">
+                                  <a14:hiddenFill xmlns:a14="http://schemas.microsoft.com/office/drawing/2010/main">
+                                    <a:noFill/>
+                                  </a14:hiddenFill>
+                                </a:ext>
+                              </a:extLst>
+                            </wps:spPr>
+                            <wps:bodyPr/>
+                          </wps:wsp>
+                          <wps:wsp>
+                            <wps:cNvPr id="13" name="AutoShape 28"/>
+                            <wps:cNvCnPr>
+                              <a:cxnSpLocks noChangeShapeType="1"/>
+                            </wps:cNvCnPr>
+                            <wps:spPr bwMode="auto">
+                              <a:xfrm rot="10800000">
+                                <a:off x="1252" y="14978"/>
+                                <a:ext cx="10995" cy="230"/>
+                              </a:xfrm>
+                              <a:prstGeom prst="bentConnector3">
+                                <a:avLst>
+                                  <a:gd name="adj1" fmla="val 96778"/>
+                                </a:avLst>
+                              </a:prstGeom>
+                              <a:noFill/>
+                              <a:ln w="9525">
+                                <a:solidFill>
+                                  <a:srgbClr val="A5A5A5"/>
+                                </a:solidFill>
+                                <a:miter lim="800000"/>
+                                <a:headEnd/>
+                                <a:tailEnd/>
+                              </a:ln>
+                              <a:extLst>
+                                <a:ext uri="{909E8E84-426E-40DD-AFC4-6F175D3DCCD1}">
+                                  <a14:hiddenFill xmlns:a14="http://schemas.microsoft.com/office/drawing/2010/main">
+                                    <a:noFill/>
+                                  </a14:hiddenFill>
+                                </a:ext>
+                              </a:extLst>
+                            </wps:spPr>
+                            <wps:bodyPr/>
+                          </wps:wsp>
+                        </wpg:grpSp>
+                      </wpg:wgp>
+                    </a:graphicData>
+                  </a:graphic>
+                  <wp14:sizeRelH relativeFrom="page">
+                    <wp14:pctWidth>100000</wp14:pctWidth>
+                  </wp14:sizeRelH>
+                  <wp14:sizeRelV relativeFrom="page">
+                    <wp14:pctHeight>0</wp14:pctHeight>
+                  </wp14:sizeRelV>
+                </wp:anchor>
+              </w:drawing>
+            </mc:Choice>
+            <mc:Fallback>
+              <w:pict>
+                <v:group id="Gruppieren 6" o:spid="_x0000_s1028" style="position:absolute;margin-left:0;margin-top:0;width:610.5pt;height:15pt;z-index:251659264;mso-width-percent:1000;mso-position-horizontal:center;mso-position-horizontal-relative:page;mso-position-vertical:center;mso-position-vertical-relative:bottom-margin-area;mso-width-percent:1000" coordorigin=",14970" coordsize="12255,300" o:gfxdata="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">
+                  <v:shapetype id="_x0000_t202" coordsize="21600,21600" o:spt="202" path="m,l,21600r21600,l21600,xe">
+                    <v:stroke joinstyle="miter"/>
+                    <v:path gradientshapeok="t" o:connecttype="rect"/>
+                  </v:shapetype>
+                  <v:shape id="Text Box 25" o:spid="_x0000_s1029" type="#_x0000_t202" style="position:absolute;left:10803;top:14982;width:659;height:288;visibility:visible;mso-wrap-style:square;v-text-anchor:top" o:gfxdata="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" filled="f" stroked="f">
+                    <v:textbox inset="0,0,0,0">
+                      <w:txbxContent>
+                        <w:p>
+                          <w:pPr>
+                            <w:jc w:val="center"/>
+                            <w:rPr>
+                              <w:color w:val="000000" w:themeColor="text1"/>
+                              <w14:shadow w14:blurRad="38100" w14:dist="19050" w14:dir="2700000" w14:sx="100000" w14:sy="100000" w14:kx="0" w14:ky="0" w14:algn="tl">
+                                <w14:schemeClr w14:val="dk1">
+                                  <w14:alpha w14:val="60000"/>
+                                </w14:schemeClr>
+                              </w14:shadow>
+                              <w14:textOutline w14:w="0" w14:cap="flat" w14:cmpd="sng" w14:algn="ctr">
+                                <w14:noFill/>
+                                <w14:prstDash w14:val="solid"/>
+                                <w14:round/>
+                              </w14:textOutline>
+                            </w:rPr>
+                          </w:pPr>
+                          <w:r>
+                            <w:rPr>
+                              <w:color w:val="000000" w:themeColor="text1"/>
+                              <w14:shadow w14:blurRad="38100" w14:dist="19050" w14:dir="2700000" w14:sx="100000" w14:sy="100000" w14:kx="0" w14:ky="0" w14:algn="tl">
+                                <w14:schemeClr w14:val="dk1">
+                                  <w14:alpha w14:val="60000"/>
+                                </w14:schemeClr>
+                              </w14:shadow>
+                              <w14:textOutline w14:w="0" w14:cap="flat" w14:cmpd="sng" w14:algn="ctr">
+                                <w14:noFill/>
+                                <w14:prstDash w14:val="solid"/>
+                                <w14:round/>
+                              </w14:textOutline>
+                            </w:rPr>
+                            <w:fldChar w:fldCharType="begin"/>
+                          </w:r>
+                          <w:r>
+                            <w:rPr>
+                              <w:color w:val="000000" w:themeColor="text1"/>
+                              <w14:shadow w14:blurRad="38100" w14:dist="19050" w14:dir="2700000" w14:sx="100000" w14:sy="100000" w14:kx="0" w14:ky="0" w14:algn="tl">
+                                <w14:schemeClr w14:val="dk1">
+                                  <w14:alpha w14:val="60000"/>
+                                </w14:schemeClr>
+                              </w14:shadow>
+                              <w14:textOutline w14:w="0" w14:cap="flat" w14:cmpd="sng" w14:algn="ctr">
+                                <w14:noFill/>
+                                <w14:prstDash w14:val="solid"/>
+                                <w14:round/>
+                              </w14:textOutline>
+                            </w:rPr>
+                            <w:instrText>PAGE    \* MERGEFORMAT</w:instrText>
+                          </w:r>
+                          <w:r>
+                            <w:rPr>
+                              <w:color w:val="000000" w:themeColor="text1"/>
+                              <w14:shadow w14:blurRad="38100" w14:dist="19050" w14:dir="2700000" w14:sx="100000" w14:sy="100000" w14:kx="0" w14:ky="0" w14:algn="tl">
+                                <w14:schemeClr w14:val="dk1">
+                                  <w14:alpha w14:val="60000"/>
+                                </w14:schemeClr>
+                              </w14:shadow>
+                              <w14:textOutline w14:w="0" w14:cap="flat" w14:cmpd="sng" w14:algn="ctr">
+                                <w14:noFill/>
+                                <w14:prstDash w14:val="solid"/>
+                                <w14:round/>
+                              </w14:textOutline>
+                            </w:rPr>
+                            <w:fldChar w:fldCharType="separate"/>
+                          </w:r>
+                          <w:r>
+                            <w:rPr>
+                              <w:noProof/>
+                              <w:color w:val="000000" w:themeColor="text1"/>
+                              <w:lang w:val="de-DE"/>
+                              <w14:shadow w14:blurRad="38100" w14:dist="19050" w14:dir="2700000" w14:sx="100000" w14:sy="100000" w14:kx="0" w14:ky="0" w14:algn="tl">
+                                <w14:schemeClr w14:val="dk1">
+                                  <w14:alpha w14:val="60000"/>
+                                </w14:schemeClr>
+                              </w14:shadow>
+                              <w14:textOutline w14:w="0" w14:cap="flat" w14:cmpd="sng" w14:algn="ctr">
+                                <w14:noFill/>
+                                <w14:prstDash w14:val="solid"/>
+                                <w14:round/>
+                              </w14:textOutline>
+                            </w:rPr>
+                            <w:t>7</w:t>
+                          </w:r>
+                          <w:r>
+                            <w:rPr>
+                              <w:color w:val="000000" w:themeColor="text1"/>
+                              <w14:shadow w14:blurRad="38100" w14:dist="19050" w14:dir="2700000" w14:sx="100000" w14:sy="100000" w14:kx="0" w14:ky="0" w14:algn="tl">
+                                <w14:schemeClr w14:val="dk1">
+                                  <w14:alpha w14:val="60000"/>
+                                </w14:schemeClr>
+                              </w14:shadow>
+                              <w14:textOutline w14:w="0" w14:cap="flat" w14:cmpd="sng" w14:algn="ctr">
+                                <w14:noFill/>
+                                <w14:prstDash w14:val="solid"/>
+                                <w14:round/>
+                              </w14:textOutline>
+                            </w:rPr>
+                            <w:fldChar w:fldCharType="end"/>
+                          </w:r>
+                        </w:p>
+                      </w:txbxContent>
+                    </v:textbox>
+                  </v:shape>
+                  <v:group id="Group 31" o:spid="_x0000_s1030" style="position:absolute;top:14970;width:12255;height:230;flip:x" coordorigin="-8,14978" coordsize="12255,230" o:gfxdata="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">
+                    <v:shapetype id="_x0000_t34" coordsize="21600,21600" o:spt="34" o:oned="t" adj="10800" path="m,l@0,0@0,21600,21600,21600e" filled="f">
+                      <v:stroke joinstyle="miter"/>
+                      <v:formulas>
+                        <v:f eqn="val #0"/>
+                      </v:formulas>
+                      <v:path arrowok="t" fillok="f" o:connecttype="none"/>
+                      <v:handles>
+                        <v:h position="#0,center"/>
+                      </v:handles>
+                      <o:lock v:ext="edit" shapetype="t"/>
+                    </v:shapetype>
+                    <v:shape id="AutoShape 27" o:spid="_x0000_s1031" type="#_x0000_t34" style="position:absolute;left:-8;top:14978;width:1260;height:230;flip:y;visibility:visible;mso-wrap-style:square" o:connectortype="elbow" o:gfxdata="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" strokecolor="#a5a5a5"/>
+                    <v:shape id="AutoShape 28" o:spid="_x0000_s1032" type="#_x0000_t34" style="position:absolute;left:1252;top:14978;width:10995;height:230;rotation:180;visibility:visible;mso-wrap-style:square" o:connectortype="elbow" o:gfxdata="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" adj="20904" strokecolor="#a5a5a5"/>
+                  </v:group>
+                  <w10:wrap anchorx="page" anchory="margin"/>
+                </v:group>
+              </w:pict>
+            </mc:Fallback>
+          </mc:AlternateContent>
+        </w:r>
+      </w:sdtContent>
+    </w:sdt>
+  </w:p>
+</w:ftr>
+</file>
+
+<file path=word/footnotes.xml><?xml version="1.0" encoding="utf-8"?>
+<w:footnotes xmlns:wpc="http://schemas.microsoft.com/office/word/2010/wordprocessingCanvas" xmlns:cx="http://schemas.microsoft.com/office/drawing/2014/chartex" xmlns:cx1="http://schemas.microsoft.com/office/drawing/2015/9/8/chartex" xmlns:cx2="http://schemas.microsoft.com/office/drawing/2015/10/21/chartex" xmlns:cx3="http://schemas.microsoft.com/office/drawing/2016/5/9/chartex" xmlns:cx4="http://schemas.microsoft.com/office/drawing/2016/5/10/chartex" xmlns:cx5="http://schemas.microsoft.com/office/drawing/2016/5/11/chartex" xmlns:cx6="http://schemas.microsoft.com/office/drawing/2016/5/12/chartex" xmlns:cx7="http://schemas.microsoft.com/office/drawing/2016/5/13/chartex" xmlns:cx8="http://schemas.microsoft.com/office/drawing/2016/5/14/chartex" xmlns:mc="http://schemas.openxmlformats.org/markup-compatibility/2006" xmlns:o="urn:schemas-microsoft-com:office:office" xmlns:r="http://schemas.openxmlformats.org/officeDocument/2006/relationships" xmlns:m="http://schemas.openxmlformats.org/officeDocument/2006/math" xmlns:v="urn:schemas-microsoft-com:vml" xmlns:wp14="http://schemas.microsoft.com/office/word/2010/wordprocessingDrawing" xmlns:wp="http://schemas.openxmlformats.org/drawingml/2006/wordprocessingDrawing" xmlns:w10="urn:schemas-microsoft-com:office:word" xmlns:w="http://schemas.openxmlformats.org/wordprocessingml/2006/main" xmlns:w14="http://schemas.microsoft.com/office/word/2010/wordml" xmlns:w15="http://schemas.microsoft.com/office/word/2012/wordml" xmlns:w16se="http://schemas.microsoft.com/office/word/2015/wordml/symex" xmlns:wpg="http://schemas.microsoft.com/office/word/2010/wordprocessingGroup" xmlns:wpi="http://schemas.microsoft.com/office/word/2010/wordprocessingInk" xmlns:wne="http://schemas.microsoft.com/office/word/2006/wordml" xmlns:wps="http://schemas.microsoft.com/office/word/2010/wordprocessingShape" mc:Ignorable="w14 w15 w16se wp14">
+  <w:footnote w:type="separator" w:id="-1">
+    <w:p>
+      <w:pPr>
+        <w:spacing w:after="0" w:line="240" w:lineRule="auto"/>
+      </w:pPr>
+      <w:r>
+        <w:separator/>
+      </w:r>
+    </w:p>
+  </w:footnote>
+  <w:footnote w:type="continuationSeparator" w:id="0">
+    <w:p>
+      <w:pPr>
+        <w:spacing w:after="0" w:line="240" w:lineRule="auto"/>
+      </w:pPr>
+      <w:r>
+        <w:continuationSeparator/>
+      </w:r>
+    </w:p>
+  </w:footnote>
+</w:footnotes>
+</file>
+
+<file path=word/header1.xml><?xml version="1.0" encoding="utf-8"?>
+<w:hdr xmlns:wpc="http://schemas.microsoft.com/office/word/2010/wordprocessingCanvas" xmlns:cx="http://schemas.microsoft.com/office/drawing/2014/chartex" xmlns:cx1="http://schemas.microsoft.com/office/drawing/2015/9/8/chartex" xmlns:cx2="http://schemas.microsoft.com/office/drawing/2015/10/21/chartex" xmlns:cx3="http://schemas.microsoft.com/office/drawing/2016/5/9/chartex" xmlns:cx4="http://schemas.microsoft.com/office/drawing/2016/5/10/chartex" xmlns:cx5="http://schemas.microsoft.com/office/drawing/2016/5/11/chartex" xmlns:cx6="http://schemas.microsoft.com/office/drawing/2016/5/12/chartex" xmlns:cx7="http://schemas.microsoft.com/office/drawing/2016/5/13/chartex" xmlns:cx8="http://schemas.microsoft.com/office/drawing/2016/5/14/chartex" xmlns:mc="http://schemas.openxmlformats.org/markup-compatibility/2006" xmlns:o="urn:schemas-microsoft-com:office:office" xmlns:r="http://schemas.openxmlformats.org/officeDocument/2006/relationships" xmlns:m="http://schemas.openxmlformats.org/officeDocument/2006/math" xmlns:v="urn:schemas-microsoft-com:vml" xmlns:wp14="http://schemas.microsoft.com/office/word/2010/wordprocessingDrawing" xmlns:wp="http://schemas.openxmlformats.org/drawingml/2006/wordprocessingDrawing" xmlns:w10="urn:schemas-microsoft-com:office:word" xmlns:w="http://schemas.openxmlformats.org/wordprocessingml/2006/main" xmlns:w14="http://schemas.microsoft.com/office/word/2010/wordml" xmlns:w15="http://schemas.microsoft.com/office/word/2012/wordml" xmlns:w16se="http://schemas.microsoft.com/office/word/2015/wordml/symex" xmlns:wpg="http://schemas.microsoft.com/office/word/2010/wordprocessingGroup" xmlns:wpi="http://schemas.microsoft.com/office/word/2010/wordprocessingInk" xmlns:wne="http://schemas.microsoft.com/office/word/2006/wordml" xmlns:wps="http://schemas.microsoft.com/office/word/2010/wordprocessingShape" mc:Ignorable="w14 w15 w16se wp14">
+  <w:p>
+    <w:pPr>
+      <w:pStyle w:val="Kopfzeile"/>
+      <w:tabs>
+        <w:tab w:val="clear" w:pos="4536"/>
+        <w:tab w:val="clear" w:pos="9072"/>
+        <w:tab w:val="left" w:pos="1728"/>
+      </w:tabs>
+    </w:pPr>
+    <w:r>
+      <w:tab/>
+    </w:r>
+    <w:r>
+      <w:tab/>
+    </w:r>
+    <w:r>
+      <w:tab/>
+    </w:r>
+    <w:r>
+      <w:tab/>
+    </w:r>
+    <w:r>
+      <w:tab/>
+    </w:r>
+    <w:r>
+      <w:tab/>
+    </w:r>
+    <w:r>
+      <w:tab/>
+    </w:r>
+    <w:r>
+      <w:tab/>
+    </w:r>
+    <w:r>
+      <w:tab/>
+    </w:r>
+    <w:r>
+      <w:tab/>
+    </w:r>
+    <w:r>
+      <w:fldChar w:fldCharType="begin"/>
+    </w:r>
+    <w:r>
+      <w:rPr>
+        <w:rFonts w:hAnsiTheme="minorHAnsi"/>
+      </w:rPr>
+      <w:instrText xml:space="preserve"> TIME \@ "dd.MM.yyyy" </w:instrText>
+    </w:r>
+    <w:r>
+      <w:fldChar w:fldCharType="separate"/>
+    </w:r>
+    <w:r>
+      <w:rPr>
+        <w:rFonts w:hAnsiTheme="minorHAnsi"/>
+        <w:noProof/>
+      </w:rPr>
+      <w:t>05.05.2017</w:t>
+    </w:r>
+    <w:r>
+      <w:fldChar w:fldCharType="end"/>
+    </w:r>
+  </w:p>
+</w:hdr>
 </file>
 
 <file path=word/numbering.xml><?xml version="1.0" encoding="utf-8"?>
@@ -5335,7 +6525,618 @@
       <w:u w:val="single"/>
     </w:rPr>
   </w:style>
+  <w:style w:type="paragraph" w:styleId="Kopfzeile">
+    <w:name w:val="header"/>
+    <w:basedOn w:val="Standard"/>
+    <w:link w:val="KopfzeileZchn"/>
+    <w:uiPriority w:val="99"/>
+    <w:unhideWhenUsed/>
+    <w:rsid w:val="00F81CC2"/>
+    <w:pPr>
+      <w:tabs>
+        <w:tab w:val="center" w:pos="4536"/>
+        <w:tab w:val="right" w:pos="9072"/>
+      </w:tabs>
+      <w:spacing w:after="0" w:line="240" w:lineRule="auto"/>
+    </w:pPr>
+  </w:style>
+  <w:style w:type="character" w:customStyle="1" w:styleId="KopfzeileZchn">
+    <w:name w:val="Kopfzeile Zchn"/>
+    <w:basedOn w:val="Absatz-Standardschriftart"/>
+    <w:link w:val="Kopfzeile"/>
+    <w:uiPriority w:val="99"/>
+    <w:rsid w:val="00F81CC2"/>
+  </w:style>
+  <w:style w:type="paragraph" w:styleId="Fuzeile">
+    <w:name w:val="footer"/>
+    <w:basedOn w:val="Standard"/>
+    <w:link w:val="FuzeileZchn"/>
+    <w:uiPriority w:val="99"/>
+    <w:unhideWhenUsed/>
+    <w:rsid w:val="00F81CC2"/>
+    <w:pPr>
+      <w:tabs>
+        <w:tab w:val="center" w:pos="4536"/>
+        <w:tab w:val="right" w:pos="9072"/>
+      </w:tabs>
+      <w:spacing w:after="0" w:line="240" w:lineRule="auto"/>
+    </w:pPr>
+  </w:style>
+  <w:style w:type="character" w:customStyle="1" w:styleId="FuzeileZchn">
+    <w:name w:val="Fußzeile Zchn"/>
+    <w:basedOn w:val="Absatz-Standardschriftart"/>
+    <w:link w:val="Fuzeile"/>
+    <w:uiPriority w:val="99"/>
+    <w:rsid w:val="00F81CC2"/>
+  </w:style>
+  <w:style w:type="character" w:styleId="Platzhaltertext">
+    <w:name w:val="Placeholder Text"/>
+    <w:basedOn w:val="Absatz-Standardschriftart"/>
+    <w:uiPriority w:val="99"/>
+    <w:semiHidden/>
+    <w:rsid w:val="00F81CC2"/>
+    <w:rPr>
+      <w:color w:val="808080"/>
+    </w:rPr>
+  </w:style>
 </w:styles>
+</file>
+
+<file path=word/glossary/document.xml><?xml version="1.0" encoding="utf-8"?>
+<w:glossaryDocument xmlns:wpc="http://schemas.microsoft.com/office/word/2010/wordprocessingCanvas" xmlns:cx="http://schemas.microsoft.com/office/drawing/2014/chartex" xmlns:cx1="http://schemas.microsoft.com/office/drawing/2015/9/8/chartex" xmlns:cx2="http://schemas.microsoft.com/office/drawing/2015/10/21/chartex" xmlns:cx3="http://schemas.microsoft.com/office/drawing/2016/5/9/chartex" xmlns:cx4="http://schemas.microsoft.com/office/drawing/2016/5/10/chartex" xmlns:cx5="http://schemas.microsoft.com/office/drawing/2016/5/11/chartex" xmlns:cx6="http://schemas.microsoft.com/office/drawing/2016/5/12/chartex" xmlns:cx7="http://schemas.microsoft.com/office/drawing/2016/5/13/chartex" xmlns:cx8="http://schemas.microsoft.com/office/drawing/2016/5/14/chartex" xmlns:mc="http://schemas.openxmlformats.org/markup-compatibility/2006" xmlns:o="urn:schemas-microsoft-com:office:office" xmlns:r="http://schemas.openxmlformats.org/officeDocument/2006/relationships" xmlns:m="http://schemas.openxmlformats.org/officeDocument/2006/math" xmlns:v="urn:schemas-microsoft-com:vml" xmlns:wp14="http://schemas.microsoft.com/office/word/2010/wordprocessingDrawing" xmlns:wp="http://schemas.openxmlformats.org/drawingml/2006/wordprocessingDrawing" xmlns:w10="urn:schemas-microsoft-com:office:word" xmlns:w="http://schemas.openxmlformats.org/wordprocessingml/2006/main" xmlns:w14="http://schemas.microsoft.com/office/word/2010/wordml" xmlns:w15="http://schemas.microsoft.com/office/word/2012/wordml" xmlns:w16se="http://schemas.microsoft.com/office/word/2015/wordml/symex" xmlns:wpg="http://schemas.microsoft.com/office/word/2010/wordprocessingGroup" xmlns:wpi="http://schemas.microsoft.com/office/word/2010/wordprocessingInk" xmlns:wne="http://schemas.microsoft.com/office/word/2006/wordml" xmlns:wps="http://schemas.microsoft.com/office/word/2010/wordprocessingShape" mc:Ignorable="w14 w15 w16se wp14">
+  <w:docParts>
+    <w:docPart>
+      <w:docPartPr>
+        <w:name w:val="634F3280F88C4FA498622EE53547BD09"/>
+        <w:category>
+          <w:name w:val="Allgemein"/>
+          <w:gallery w:val="placeholder"/>
+        </w:category>
+        <w:types>
+          <w:type w:val="bbPlcHdr"/>
+        </w:types>
+        <w:behaviors>
+          <w:behavior w:val="content"/>
+        </w:behaviors>
+        <w:guid w:val="{DABFFFB7-111E-4862-8B0D-43254F8253B7}"/>
+      </w:docPartPr>
+      <w:docPartBody>
+        <w:p>
+          <w:r>
+            <w:rPr>
+              <w:rStyle w:val="Platzhaltertext"/>
+            </w:rPr>
+            <w:t>[Autor]</w:t>
+          </w:r>
+        </w:p>
+      </w:docPartBody>
+    </w:docPart>
+  </w:docParts>
+</w:glossaryDocument>
+</file>
+
+<file path=word/glossary/fontTable.xml><?xml version="1.0" encoding="utf-8"?>
+<w:fonts xmlns:mc="http://schemas.openxmlformats.org/markup-compatibility/2006" xmlns:r="http://schemas.openxmlformats.org/officeDocument/2006/relationships" xmlns:w="http://schemas.openxmlformats.org/wordprocessingml/2006/main" xmlns:w14="http://schemas.microsoft.com/office/word/2010/wordml" xmlns:w15="http://schemas.microsoft.com/office/word/2012/wordml" xmlns:w16se="http://schemas.microsoft.com/office/word/2015/wordml/symex" mc:Ignorable="w14 w15 w16se">
+  <w:font w:name="Times New Roman">
+    <w:panose1 w:val="02020603050405020304"/>
+    <w:charset w:val="00"/>
+    <w:family w:val="roman"/>
+    <w:pitch w:val="variable"/>
+    <w:sig w:usb0="E0002AFF" w:usb1="C0007841" w:usb2="00000009" w:usb3="00000000" w:csb0="000001FF" w:csb1="00000000"/>
+  </w:font>
+  <w:font w:name="Calibri">
+    <w:panose1 w:val="020F0502020204030204"/>
+    <w:charset w:val="00"/>
+    <w:family w:val="swiss"/>
+    <w:pitch w:val="variable"/>
+    <w:sig w:usb0="E00002FF" w:usb1="4000ACFF" w:usb2="00000001" w:usb3="00000000" w:csb0="0000019F" w:csb1="00000000"/>
+  </w:font>
+  <w:font w:name="Calibri Light">
+    <w:panose1 w:val="020F0302020204030204"/>
+    <w:charset w:val="00"/>
+    <w:family w:val="swiss"/>
+    <w:pitch w:val="variable"/>
+    <w:sig w:usb0="A00002EF" w:usb1="4000207B" w:usb2="00000000" w:usb3="00000000" w:csb0="0000019F" w:csb1="00000000"/>
+  </w:font>
+  <w:font w:name="Arial">
+    <w:panose1 w:val="020B0604020202020204"/>
+    <w:charset w:val="00"/>
+    <w:family w:val="swiss"/>
+    <w:pitch w:val="variable"/>
+    <w:sig w:usb0="E0002AFF" w:usb1="C0007843" w:usb2="00000009" w:usb3="00000000" w:csb0="000001FF" w:csb1="00000000"/>
+  </w:font>
+</w:fonts>
+</file>
+
+<file path=word/glossary/settings.xml><?xml version="1.0" encoding="utf-8"?>
+<w:settings xmlns:mc="http://schemas.openxmlformats.org/markup-compatibility/2006" xmlns:o="urn:schemas-microsoft-com:office:office" xmlns:r="http://schemas.openxmlformats.org/officeDocument/2006/relationships" xmlns:m="http://schemas.openxmlformats.org/officeDocument/2006/math" xmlns:v="urn:schemas-microsoft-com:vml" xmlns:w10="urn:schemas-microsoft-com:office:word" xmlns:w="http://schemas.openxmlformats.org/wordprocessingml/2006/main" xmlns:w14="http://schemas.microsoft.com/office/word/2010/wordml" xmlns:w15="http://schemas.microsoft.com/office/word/2012/wordml" xmlns:w16se="http://schemas.microsoft.com/office/word/2015/wordml/symex" xmlns:sl="http://schemas.openxmlformats.org/schemaLibrary/2006/main" mc:Ignorable="w14 w15 w16se">
+  <w:view w:val="normal"/>
+  <w:defaultTabStop w:val="708"/>
+  <w:hyphenationZone w:val="425"/>
+  <w:characterSpacingControl w:val="doNotCompress"/>
+  <w:compat>
+    <w:useFELayout/>
+    <w:compatSetting w:name="compatibilityMode" w:uri="http://schemas.microsoft.com/office/word" w:val="15"/>
+    <w:compatSetting w:name="overrideTableStyleFontSizeAndJustification" w:uri="http://schemas.microsoft.com/office/word" w:val="1"/>
+    <w:compatSetting w:name="enableOpenTypeFeatures" w:uri="http://schemas.microsoft.com/office/word" w:val="1"/>
+    <w:compatSetting w:name="doNotFlipMirrorIndents" w:uri="http://schemas.microsoft.com/office/word" w:val="1"/>
+    <w:compatSetting w:name="differentiateMultirowTableHeaders" w:uri="http://schemas.microsoft.com/office/word" w:val="1"/>
+  </w:compat>
+  <w:rsids>
+    <w:rsidRoot w:val="004F1118"/>
+    <w:rsid w:val="00254418"/>
+    <w:rsid w:val="004F1118"/>
+  </w:rsids>
+  <m:mathPr>
+    <m:mathFont m:val="Cambria Math"/>
+    <m:brkBin m:val="before"/>
+    <m:brkBinSub m:val="--"/>
+    <m:smallFrac m:val="0"/>
+    <m:dispDef/>
+    <m:lMargin m:val="0"/>
+    <m:rMargin m:val="0"/>
+    <m:defJc m:val="centerGroup"/>
+    <m:wrapIndent m:val="1440"/>
+    <m:intLim m:val="subSup"/>
+    <m:naryLim m:val="undOvr"/>
+  </m:mathPr>
+  <w:themeFontLang w:val="de-CH"/>
+  <w:clrSchemeMapping w:bg1="light1" w:t1="dark1" w:bg2="light2" w:t2="dark2" w:accent1="accent1" w:accent2="accent2" w:accent3="accent3" w:accent4="accent4" w:accent5="accent5" w:accent6="accent6" w:hyperlink="hyperlink" w:followedHyperlink="followedHyperlink"/>
+  <w:decimalSymbol w:val=","/>
+  <w:listSeparator w:val=";"/>
+  <w15:chartTrackingRefBased/>
+</w:settings>
+</file>
+
+<file path=word/glossary/styles.xml><?xml version="1.0" encoding="utf-8"?>
+<w:styles xmlns:mc="http://schemas.openxmlformats.org/markup-compatibility/2006" xmlns:r="http://schemas.openxmlformats.org/officeDocument/2006/relationships" xmlns:w="http://schemas.openxmlformats.org/wordprocessingml/2006/main" xmlns:w14="http://schemas.microsoft.com/office/word/2010/wordml" xmlns:w15="http://schemas.microsoft.com/office/word/2012/wordml" xmlns:w16se="http://schemas.microsoft.com/office/word/2015/wordml/symex" mc:Ignorable="w14 w15 w16se">
+  <w:docDefaults>
+    <w:rPrDefault>
+      <w:rPr>
+        <w:rFonts w:asciiTheme="minorHAnsi" w:eastAsiaTheme="minorEastAsia" w:hAnsiTheme="minorHAnsi" w:cstheme="minorBidi"/>
+        <w:sz w:val="22"/>
+        <w:szCs w:val="22"/>
+        <w:lang w:val="de-CH" w:eastAsia="de-CH" w:bidi="ar-SA"/>
+      </w:rPr>
+    </w:rPrDefault>
+    <w:pPrDefault>
+      <w:pPr>
+        <w:spacing w:after="160" w:line="259" w:lineRule="auto"/>
+      </w:pPr>
+    </w:pPrDefault>
+  </w:docDefaults>
+  <w:latentStyles w:defLockedState="0" w:defUIPriority="99" w:defSemiHidden="0" w:defUnhideWhenUsed="0" w:defQFormat="0" w:count="374">
+    <w:lsdException w:name="Normal" w:uiPriority="0" w:qFormat="1"/>
+    <w:lsdException w:name="heading 1" w:uiPriority="9" w:qFormat="1"/>
+    <w:lsdException w:name="heading 2" w:semiHidden="1" w:uiPriority="9" w:unhideWhenUsed="1" w:qFormat="1"/>
+    <w:lsdException w:name="heading 3" w:semiHidden="1" w:uiPriority="9" w:unhideWhenUsed="1" w:qFormat="1"/>
+    <w:lsdException w:name="heading 4" w:semiHidden="1" w:uiPriority="9" w:unhideWhenUsed="1" w:qFormat="1"/>
+    <w:lsdException w:name="heading 5" w:semiHidden="1" w:uiPriority="9" w:unhideWhenUsed="1" w:qFormat="1"/>
+    <w:lsdException w:name="heading 6" w:semiHidden="1" w:uiPriority="9" w:unhideWhenUsed="1" w:qFormat="1"/>
+    <w:lsdException w:name="heading 7" w:semiHidden="1" w:uiPriority="9" w:unhideWhenUsed="1" w:qFormat="1"/>
+    <w:lsdException w:name="heading 8" w:semiHidden="1" w:uiPriority="9" w:unhideWhenUsed="1" w:qFormat="1"/>
+    <w:lsdException w:name="heading 9" w:semiHidden="1" w:uiPriority="9" w:unhideWhenUsed="1" w:qFormat="1"/>
+    <w:lsdException w:name="index 1" w:semiHidden="1" w:unhideWhenUsed="1"/>
+    <w:lsdException w:name="index 2" w:semiHidden="1" w:unhideWhenUsed="1"/>
+    <w:lsdException w:name="index 3" w:semiHidden="1" w:unhideWhenUsed="1"/>
+    <w:lsdException w:name="index 4" w:semiHidden="1" w:unhideWhenUsed="1"/>
+    <w:lsdException w:name="index 5" w:semiHidden="1" w:unhideWhenUsed="1"/>
+    <w:lsdException w:name="index 6" w:semiHidden="1" w:unhideWhenUsed="1"/>
+    <w:lsdException w:name="index 7" w:semiHidden="1" w:unhideWhenUsed="1"/>
+    <w:lsdException w:name="index 8" w:semiHidden="1" w:unhideWhenUsed="1"/>
+    <w:lsdException w:name="index 9" w:semiHidden="1" w:unhideWhenUsed="1"/>
+    <w:lsdException w:name="toc 1" w:semiHidden="1" w:uiPriority="39" w:unhideWhenUsed="1"/>
+    <w:lsdException w:name="toc 2" w:semiHidden="1" w:uiPriority="39" w:unhideWhenUsed="1"/>
+    <w:lsdException w:name="toc 3" w:semiHidden="1" w:uiPriority="39" w:unhideWhenUsed="1"/>
+    <w:lsdException w:name="toc 4" w:semiHidden="1" w:uiPriority="39" w:unhideWhenUsed="1"/>
+    <w:lsdException w:name="toc 5" w:semiHidden="1" w:uiPriority="39" w:unhideWhenUsed="1"/>
+    <w:lsdException w:name="toc 6" w:semiHidden="1" w:uiPriority="39" w:unhideWhenUsed="1"/>
+    <w:lsdException w:name="toc 7" w:semiHidden="1" w:uiPriority="39" w:unhideWhenUsed="1"/>
+    <w:lsdException w:name="toc 8" w:semiHidden="1" w:uiPriority="39" w:unhideWhenUsed="1"/>
+    <w:lsdException w:name="toc 9" w:semiHidden="1" w:uiPriority="39" w:unhideWhenUsed="1"/>
+    <w:lsdException w:name="Normal Indent" w:semiHidden="1" w:unhideWhenUsed="1"/>
+    <w:lsdException w:name="footnote text" w:semiHidden="1" w:unhideWhenUsed="1"/>
+    <w:lsdException w:name="annotation text" w:semiHidden="1" w:unhideWhenUsed="1"/>
+    <w:lsdException w:name="header" w:semiHidden="1" w:unhideWhenUsed="1"/>
+    <w:lsdException w:name="footer" w:semiHidden="1" w:unhideWhenUsed="1"/>
+    <w:lsdException w:name="index heading" w:semiHidden="1" w:unhideWhenUsed="1"/>
+    <w:lsdException w:name="caption" w:semiHidden="1" w:uiPriority="35" w:unhideWhenUsed="1" w:qFormat="1"/>
+    <w:lsdException w:name="table of figures" w:semiHidden="1" w:unhideWhenUsed="1"/>
+    <w:lsdException w:name="envelope address" w:semiHidden="1" w:unhideWhenUsed="1"/>
+    <w:lsdException w:name="envelope return" w:semiHidden="1" w:unhideWhenUsed="1"/>
+    <w:lsdException w:name="footnote reference" w:semiHidden="1" w:unhideWhenUsed="1"/>
+    <w:lsdException w:name="annotation reference" w:semiHidden="1" w:unhideWhenUsed="1"/>
+    <w:lsdException w:name="line number" w:semiHidden="1" w:unhideWhenUsed="1"/>
+    <w:lsdException w:name="page number" w:semiHidden="1" w:unhideWhenUsed="1"/>
+    <w:lsdException w:name="endnote reference" w:semiHidden="1" w:unhideWhenUsed="1"/>
+    <w:lsdException w:name="endnote text" w:semiHidden="1" w:unhideWhenUsed="1"/>
+    <w:lsdException w:name="table of authorities" w:semiHidden="1" w:unhideWhenUsed="1"/>
+    <w:lsdException w:name="macro" w:semiHidden="1" w:unhideWhenUsed="1"/>
+    <w:lsdException w:name="toa heading" w:semiHidden="1" w:unhideWhenUsed="1"/>
+    <w:lsdException w:name="List" w:semiHidden="1" w:unhideWhenUsed="1"/>
+    <w:lsdException w:name="List Bullet" w:semiHidden="1" w:unhideWhenUsed="1"/>
+    <w:lsdException w:name="List Number" w:semiHidden="1" w:unhideWhenUsed="1"/>
+    <w:lsdException w:name="List 2" w:semiHidden="1" w:unhideWhenUsed="1"/>
+    <w:lsdException w:name="List 3" w:semiHidden="1" w:unhideWhenUsed="1"/>
+    <w:lsdException w:name="List 4" w:semiHidden="1" w:unhideWhenUsed="1"/>
+    <w:lsdException w:name="List 5" w:semiHidden="1" w:unhideWhenUsed="1"/>
+    <w:lsdException w:name="List Bullet 2" w:semiHidden="1" w:unhideWhenUsed="1"/>
+    <w:lsdException w:name="List Bullet 3" w:semiHidden="1" w:unhideWhenUsed="1"/>
+    <w:lsdException w:name="List Bullet 4" w:semiHidden="1" w:unhideWhenUsed="1"/>
+    <w:lsdException w:name="List Bullet 5" w:semiHidden="1" w:unhideWhenUsed="1"/>
+    <w:lsdException w:name="List Number 2" w:semiHidden="1" w:unhideWhenUsed="1"/>
+    <w:lsdException w:name="List Number 3" w:semiHidden="1" w:unhideWhenUsed="1"/>
+    <w:lsdException w:name="List Number 4" w:semiHidden="1" w:unhideWhenUsed="1"/>
+    <w:lsdException w:name="List Number 5" w:semiHidden="1" w:unhideWhenUsed="1"/>
+    <w:lsdException w:name="Title" w:uiPriority="10" w:qFormat="1"/>
+    <w:lsdException w:name="Closing" w:semiHidden="1" w:unhideWhenUsed="1"/>
+    <w:lsdException w:name="Signature" w:semiHidden="1" w:unhideWhenUsed="1"/>
+    <w:lsdException w:name="Default Paragraph Font" w:semiHidden="1" w:uiPriority="1" w:unhideWhenUsed="1"/>
+    <w:lsdException w:name="Body Text" w:semiHidden="1" w:unhideWhenUsed="1"/>
+    <w:lsdException w:name="Body Text Indent" w:semiHidden="1" w:unhideWhenUsed="1"/>
+    <w:lsdException w:name="List Continue" w:semiHidden="1" w:unhideWhenUsed="1"/>
+    <w:lsdException w:name="List Continue 2" w:semiHidden="1" w:unhideWhenUsed="1"/>
+    <w:lsdException w:name="List Continue 3" w:semiHidden="1" w:unhideWhenUsed="1"/>
+    <w:lsdException w:name="List Continue 4" w:semiHidden="1" w:unhideWhenUsed="1"/>
+    <w:lsdException w:name="List Continue 5" w:semiHidden="1" w:unhideWhenUsed="1"/>
+    <w:lsdException w:name="Message Header" w:semiHidden="1" w:unhideWhenUsed="1"/>
+    <w:lsdException w:name="Subtitle" w:uiPriority="11" w:qFormat="1"/>
+    <w:lsdException w:name="Salutation" w:semiHidden="1" w:unhideWhenUsed="1"/>
+    <w:lsdException w:name="Date" w:semiHidden="1" w:unhideWhenUsed="1"/>
+    <w:lsdException w:name="Body Text First Indent" w:semiHidden="1" w:unhideWhenUsed="1"/>
+    <w:lsdException w:name="Body Text First Indent 2" w:semiHidden="1" w:unhideWhenUsed="1"/>
+    <w:lsdException w:name="Note Heading" w:semiHidden="1" w:unhideWhenUsed="1"/>
+    <w:lsdException w:name="Body Text 2" w:semiHidden="1" w:unhideWhenUsed="1"/>
+    <w:lsdException w:name="Body Text 3" w:semiHidden="1" w:unhideWhenUsed="1"/>
+    <w:lsdException w:name="Body Text Indent 2" w:semiHidden="1" w:unhideWhenUsed="1"/>
+    <w:lsdException w:name="Body Text Indent 3" w:semiHidden="1" w:unhideWhenUsed="1"/>
+    <w:lsdException w:name="Block Text" w:semiHidden="1" w:unhideWhenUsed="1"/>
+    <w:lsdException w:name="Hyperlink" w:semiHidden="1" w:unhideWhenUsed="1"/>
+    <w:lsdException w:name="FollowedHyperlink" w:semiHidden="1" w:unhideWhenUsed="1"/>
+    <w:lsdException w:name="Strong" w:uiPriority="22" w:qFormat="1"/>
+    <w:lsdException w:name="Emphasis" w:uiPriority="20" w:qFormat="1"/>
+    <w:lsdException w:name="Document Map" w:semiHidden="1" w:unhideWhenUsed="1"/>
+    <w:lsdException w:name="Plain Text" w:semiHidden="1" w:unhideWhenUsed="1"/>
+    <w:lsdException w:name="E-mail Signature" w:semiHidden="1" w:unhideWhenUsed="1"/>
+    <w:lsdException w:name="HTML Top of Form" w:semiHidden="1" w:unhideWhenUsed="1"/>
+    <w:lsdException w:name="HTML Bottom of Form" w:semiHidden="1" w:unhideWhenUsed="1"/>
+    <w:lsdException w:name="Normal (Web)" w:semiHidden="1" w:unhideWhenUsed="1"/>
+    <w:lsdException w:name="HTML Acronym" w:semiHidden="1" w:unhideWhenUsed="1"/>
+    <w:lsdException w:name="HTML Address" w:semiHidden="1" w:unhideWhenUsed="1"/>
+    <w:lsdException w:name="HTML Cite" w:semiHidden="1" w:unhideWhenUsed="1"/>
+    <w:lsdException w:name="HTML Code" w:semiHidden="1" w:unhideWhenUsed="1"/>
+    <w:lsdException w:name="HTML Definition" w:semiHidden="1" w:unhideWhenUsed="1"/>
+    <w:lsdException w:name="HTML Keyboard" w:semiHidden="1" w:unhideWhenUsed="1"/>
+    <w:lsdException w:name="HTML Preformatted" w:semiHidden="1" w:unhideWhenUsed="1"/>
+    <w:lsdException w:name="HTML Sample" w:semiHidden="1" w:unhideWhenUsed="1"/>
+    <w:lsdException w:name="HTML Typewriter" w:semiHidden="1" w:unhideWhenUsed="1"/>
+    <w:lsdException w:name="HTML Variable" w:semiHidden="1" w:unhideWhenUsed="1"/>
+    <w:lsdException w:name="Normal Table" w:semiHidden="1" w:unhideWhenUsed="1"/>
+    <w:lsdException w:name="annotation subject" w:semiHidden="1" w:unhideWhenUsed="1"/>
+    <w:lsdException w:name="No List" w:semiHidden="1" w:unhideWhenUsed="1"/>
+    <w:lsdException w:name="Outline List 1" w:semiHidden="1" w:unhideWhenUsed="1"/>
+    <w:lsdException w:name="Outline List 2" w:semiHidden="1" w:unhideWhenUsed="1"/>
+    <w:lsdException w:name="Outline List 3" w:semiHidden="1" w:unhideWhenUsed="1"/>
+    <w:lsdException w:name="Table Simple 1" w:semiHidden="1" w:unhideWhenUsed="1"/>
+    <w:lsdException w:name="Table Simple 2" w:semiHidden="1" w:unhideWhenUsed="1"/>
+    <w:lsdException w:name="Table Simple 3" w:semiHidden="1" w:unhideWhenUsed="1"/>
+    <w:lsdException w:name="Table Classic 1" w:semiHidden="1" w:unhideWhenUsed="1"/>
+    <w:lsdException w:name="Table Classic 2" w:semiHidden="1" w:unhideWhenUsed="1"/>
+    <w:lsdException w:name="Table Classic 3" w:semiHidden="1" w:unhideWhenUsed="1"/>
+    <w:lsdException w:name="Table Classic 4" w:semiHidden="1" w:unhideWhenUsed="1"/>
+    <w:lsdException w:name="Table Colorful 1" w:semiHidden="1" w:unhideWhenUsed="1"/>
+    <w:lsdException w:name="Table Colorful 2" w:semiHidden="1" w:unhideWhenUsed="1"/>
+    <w:lsdException w:name="Table Colorful 3" w:semiHidden="1" w:unhideWhenUsed="1"/>
+    <w:lsdException w:name="Table Columns 1" w:semiHidden="1" w:unhideWhenUsed="1"/>
+    <w:lsdException w:name="Table Columns 2" w:semiHidden="1" w:unhideWhenUsed="1"/>
+    <w:lsdException w:name="Table Columns 3" w:semiHidden="1" w:unhideWhenUsed="1"/>
+    <w:lsdException w:name="Table Columns 4" w:semiHidden="1" w:unhideWhenUsed="1"/>
+    <w:lsdException w:name="Table Columns 5" w:semiHidden="1" w:unhideWhenUsed="1"/>
+    <w:lsdException w:name="Table Grid 1" w:semiHidden="1" w:unhideWhenUsed="1"/>
+    <w:lsdException w:name="Table Grid 2" w:semiHidden="1" w:unhideWhenUsed="1"/>
+    <w:lsdException w:name="Table Grid 3" w:semiHidden="1" w:unhideWhenUsed="1"/>
+    <w:lsdException w:name="Table Grid 4" w:semiHidden="1" w:unhideWhenUsed="1"/>
+    <w:lsdException w:name="Table Grid 5" w:semiHidden="1" w:unhideWhenUsed="1"/>
+    <w:lsdException w:name="Table Grid 6" w:semiHidden="1" w:unhideWhenUsed="1"/>
+    <w:lsdException w:name="Table Grid 7" w:semiHidden="1" w:unhideWhenUsed="1"/>
+    <w:lsdException w:name="Table Grid 8" w:semiHidden="1" w:unhideWhenUsed="1"/>
+    <w:lsdException w:name="Table List 1" w:semiHidden="1" w:unhideWhenUsed="1"/>
+    <w:lsdException w:name="Table List 2" w:semiHidden="1" w:unhideWhenUsed="1"/>
+    <w:lsdException w:name="Table List 3" w:semiHidden="1" w:unhideWhenUsed="1"/>
+    <w:lsdException w:name="Table List 4" w:semiHidden="1" w:unhideWhenUsed="1"/>
+    <w:lsdException w:name="Table List 5" w:semiHidden="1" w:unhideWhenUsed="1"/>
+    <w:lsdException w:name="Table List 6" w:semiHidden="1" w:unhideWhenUsed="1"/>
+    <w:lsdException w:name="Table List 7" w:semiHidden="1" w:unhideWhenUsed="1"/>
+    <w:lsdException w:name="Table List 8" w:semiHidden="1" w:unhideWhenUsed="1"/>
+    <w:lsdException w:name="Table 3D effects 1" w:semiHidden="1" w:unhideWhenUsed="1"/>
+    <w:lsdException w:name="Table 3D effects 2" w:semiHidden="1" w:unhideWhenUsed="1"/>
+    <w:lsdException w:name="Table 3D effects 3" w:semiHidden="1" w:unhideWhenUsed="1"/>
+    <w:lsdException w:name="Table Contemporary" w:semiHidden="1" w:unhideWhenUsed="1"/>
+    <w:lsdException w:name="Table Elegant" w:semiHidden="1" w:unhideWhenUsed="1"/>
+    <w:lsdException w:name="Table Professional" w:semiHidden="1" w:unhideWhenUsed="1"/>
+    <w:lsdException w:name="Table Subtle 1" w:semiHidden="1" w:unhideWhenUsed="1"/>
+    <w:lsdException w:name="Table Subtle 2" w:semiHidden="1" w:unhideWhenUsed="1"/>
+    <w:lsdException w:name="Table Web 1" w:semiHidden="1" w:unhideWhenUsed="1"/>
+    <w:lsdException w:name="Table Web 2" w:semiHidden="1" w:unhideWhenUsed="1"/>
+    <w:lsdException w:name="Table Web 3" w:semiHidden="1" w:unhideWhenUsed="1"/>
+    <w:lsdException w:name="Balloon Text" w:semiHidden="1" w:unhideWhenUsed="1"/>
+    <w:lsdException w:name="Table Grid" w:uiPriority="39"/>
+    <w:lsdException w:name="Table Theme" w:semiHidden="1" w:unhideWhenUsed="1"/>
+    <w:lsdException w:name="Placeholder Text" w:semiHidden="1"/>
+    <w:lsdException w:name="No Spacing" w:uiPriority="1" w:qFormat="1"/>
+    <w:lsdException w:name="Light Shading" w:uiPriority="60"/>
+    <w:lsdException w:name="Light List" w:uiPriority="61"/>
+    <w:lsdException w:name="Light Grid" w:uiPriority="62"/>
+    <w:lsdException w:name="Medium Shading 1" w:uiPriority="63"/>
+    <w:lsdException w:name="Medium Shading 2" w:uiPriority="64"/>
+    <w:lsdException w:name="Medium List 1" w:uiPriority="65"/>
+    <w:lsdException w:name="Medium List 2" w:uiPriority="66"/>
+    <w:lsdException w:name="Medium Grid 1" w:uiPriority="67"/>
+    <w:lsdException w:name="Medium Grid 2" w:uiPriority="68"/>
+    <w:lsdException w:name="Medium Grid 3" w:uiPriority="69"/>
+    <w:lsdException w:name="Dark List" w:uiPriority="70"/>
+    <w:lsdException w:name="Colorful Shading" w:uiPriority="71"/>
+    <w:lsdException w:name="Colorful List" w:uiPriority="72"/>
+    <w:lsdException w:name="Colorful Grid" w:uiPriority="73"/>
+    <w:lsdException w:name="Light Shading Accent 1" w:uiPriority="60"/>
+    <w:lsdException w:name="Light List Accent 1" w:uiPriority="61"/>
+    <w:lsdException w:name="Light Grid Accent 1" w:uiPriority="62"/>
+    <w:lsdException w:name="Medium Shading 1 Accent 1" w:uiPriority="63"/>
+    <w:lsdException w:name="Medium Shading 2 Accent 1" w:uiPriority="64"/>
+    <w:lsdException w:name="Medium List 1 Accent 1" w:uiPriority="65"/>
+    <w:lsdException w:name="Revision" w:semiHidden="1"/>
+    <w:lsdException w:name="List Paragraph" w:uiPriority="34" w:qFormat="1"/>
+    <w:lsdException w:name="Quote" w:uiPriority="29" w:qFormat="1"/>
+    <w:lsdException w:name="Intense Quote" w:uiPriority="30" w:qFormat="1"/>
+    <w:lsdException w:name="Medium List 2 Accent 1" w:uiPriority="66"/>
+    <w:lsdException w:name="Medium Grid 1 Accent 1" w:uiPriority="67"/>
+    <w:lsdException w:name="Medium Grid 2 Accent 1" w:uiPriority="68"/>
+    <w:lsdException w:name="Medium Grid 3 Accent 1" w:uiPriority="69"/>
+    <w:lsdException w:name="Dark List Accent 1" w:uiPriority="70"/>
+    <w:lsdException w:name="Colorful Shading Accent 1" w:uiPriority="71"/>
+    <w:lsdException w:name="Colorful List Accent 1" w:uiPriority="72"/>
+    <w:lsdException w:name="Colorful Grid Accent 1" w:uiPriority="73"/>
+    <w:lsdException w:name="Light Shading Accent 2" w:uiPriority="60"/>
+    <w:lsdException w:name="Light List Accent 2" w:uiPriority="61"/>
+    <w:lsdException w:name="Light Grid Accent 2" w:uiPriority="62"/>
+    <w:lsdException w:name="Medium Shading 1 Accent 2" w:uiPriority="63"/>
+    <w:lsdException w:name="Medium Shading 2 Accent 2" w:uiPriority="64"/>
+    <w:lsdException w:name="Medium List 1 Accent 2" w:uiPriority="65"/>
+    <w:lsdException w:name="Medium List 2 Accent 2" w:uiPriority="66"/>
+    <w:lsdException w:name="Medium Grid 1 Accent 2" w:uiPriority="67"/>
+    <w:lsdException w:name="Medium Grid 2 Accent 2" w:uiPriority="68"/>
+    <w:lsdException w:name="Medium Grid 3 Accent 2" w:uiPriority="69"/>
+    <w:lsdException w:name="Dark List Accent 2" w:uiPriority="70"/>
+    <w:lsdException w:name="Colorful Shading Accent 2" w:uiPriority="71"/>
+    <w:lsdException w:name="Colorful List Accent 2" w:uiPriority="72"/>
+    <w:lsdException w:name="Colorful Grid Accent 2" w:uiPriority="73"/>
+    <w:lsdException w:name="Light Shading Accent 3" w:uiPriority="60"/>
+    <w:lsdException w:name="Light List Accent 3" w:uiPriority="61"/>
+    <w:lsdException w:name="Light Grid Accent 3" w:uiPriority="62"/>
+    <w:lsdException w:name="Medium Shading 1 Accent 3" w:uiPriority="63"/>
+    <w:lsdException w:name="Medium Shading 2 Accent 3" w:uiPriority="64"/>
+    <w:lsdException w:name="Medium List 1 Accent 3" w:uiPriority="65"/>
+    <w:lsdException w:name="Medium List 2 Accent 3" w:uiPriority="66"/>
+    <w:lsdException w:name="Medium Grid 1 Accent 3" w:uiPriority="67"/>
+    <w:lsdException w:name="Medium Grid 2 Accent 3" w:uiPriority="68"/>
+    <w:lsdException w:name="Medium Grid 3 Accent 3" w:uiPriority="69"/>
+    <w:lsdException w:name="Dark List Accent 3" w:uiPriority="70"/>
+    <w:lsdException w:name="Colorful Shading Accent 3" w:uiPriority="71"/>
+    <w:lsdException w:name="Colorful List Accent 3" w:uiPriority="72"/>
+    <w:lsdException w:name="Colorful Grid Accent 3" w:uiPriority="73"/>
+    <w:lsdException w:name="Light Shading Accent 4" w:uiPriority="60"/>
+    <w:lsdException w:name="Light List Accent 4" w:uiPriority="61"/>
+    <w:lsdException w:name="Light Grid Accent 4" w:uiPriority="62"/>
+    <w:lsdException w:name="Medium Shading 1 Accent 4" w:uiPriority="63"/>
+    <w:lsdException w:name="Medium Shading 2 Accent 4" w:uiPriority="64"/>
+    <w:lsdException w:name="Medium List 1 Accent 4" w:uiPriority="65"/>
+    <w:lsdException w:name="Medium List 2 Accent 4" w:uiPriority="66"/>
+    <w:lsdException w:name="Medium Grid 1 Accent 4" w:uiPriority="67"/>
+    <w:lsdException w:name="Medium Grid 2 Accent 4" w:uiPriority="68"/>
+    <w:lsdException w:name="Medium Grid 3 Accent 4" w:uiPriority="69"/>
+    <w:lsdException w:name="Dark List Accent 4" w:uiPriority="70"/>
+    <w:lsdException w:name="Colorful Shading Accent 4" w:uiPriority="71"/>
+    <w:lsdException w:name="Colorful List Accent 4" w:uiPriority="72"/>
+    <w:lsdException w:name="Colorful Grid Accent 4" w:uiPriority="73"/>
+    <w:lsdException w:name="Light Shading Accent 5" w:uiPriority="60"/>
+    <w:lsdException w:name="Light List Accent 5" w:uiPriority="61"/>
+    <w:lsdException w:name="Light Grid Accent 5" w:uiPriority="62"/>
+    <w:lsdException w:name="Medium Shading 1 Accent 5" w:uiPriority="63"/>
+    <w:lsdException w:name="Medium Shading 2 Accent 5" w:uiPriority="64"/>
+    <w:lsdException w:name="Medium List 1 Accent 5" w:uiPriority="65"/>
+    <w:lsdException w:name="Medium List 2 Accent 5" w:uiPriority="66"/>
+    <w:lsdException w:name="Medium Grid 1 Accent 5" w:uiPriority="67"/>
+    <w:lsdException w:name="Medium Grid 2 Accent 5" w:uiPriority="68"/>
+    <w:lsdException w:name="Medium Grid 3 Accent 5" w:uiPriority="69"/>
+    <w:lsdException w:name="Dark List Accent 5" w:uiPriority="70"/>
+    <w:lsdException w:name="Colorful Shading Accent 5" w:uiPriority="71"/>
+    <w:lsdException w:name="Colorful List Accent 5" w:uiPriority="72"/>
+    <w:lsdException w:name="Colorful Grid Accent 5" w:uiPriority="73"/>
+    <w:lsdException w:name="Light Shading Accent 6" w:uiPriority="60"/>
+    <w:lsdException w:name="Light List Accent 6" w:uiPriority="61"/>
+    <w:lsdException w:name="Light Grid Accent 6" w:uiPriority="62"/>
+    <w:lsdException w:name="Medium Shading 1 Accent 6" w:uiPriority="63"/>
+    <w:lsdException w:name="Medium Shading 2 Accent 6" w:uiPriority="64"/>
+    <w:lsdException w:name="Medium List 1 Accent 6" w:uiPriority="65"/>
+    <w:lsdException w:name="Medium List 2 Accent 6" w:uiPriority="66"/>
+    <w:lsdException w:name="Medium Grid 1 Accent 6" w:uiPriority="67"/>
+    <w:lsdException w:name="Medium Grid 2 Accent 6" w:uiPriority="68"/>
+    <w:lsdException w:name="Medium Grid 3 Accent 6" w:uiPriority="69"/>
+    <w:lsdException w:name="Dark List Accent 6" w:uiPriority="70"/>
+    <w:lsdException w:name="Colorful Shading Accent 6" w:uiPriority="71"/>
+    <w:lsdException w:name="Colorful List Accent 6" w:uiPriority="72"/>
+    <w:lsdException w:name="Colorful Grid Accent 6" w:uiPriority="73"/>
+    <w:lsdException w:name="Subtle Emphasis" w:uiPriority="19" w:qFormat="1"/>
+    <w:lsdException w:name="Intense Emphasis" w:uiPriority="21" w:qFormat="1"/>
+    <w:lsdException w:name="Subtle Reference" w:uiPriority="31" w:qFormat="1"/>
+    <w:lsdException w:name="Intense Reference" w:uiPriority="32" w:qFormat="1"/>
+    <w:lsdException w:name="Book Title" w:uiPriority="33" w:qFormat="1"/>
+    <w:lsdException w:name="Bibliography" w:semiHidden="1" w:uiPriority="37" w:unhideWhenUsed="1"/>
+    <w:lsdException w:name="TOC Heading" w:semiHidden="1" w:uiPriority="39" w:unhideWhenUsed="1" w:qFormat="1"/>
+    <w:lsdException w:name="Plain Table 1" w:uiPriority="41"/>
+    <w:lsdException w:name="Plain Table 2" w:uiPriority="42"/>
+    <w:lsdException w:name="Plain Table 3" w:uiPriority="43"/>
+    <w:lsdException w:name="Plain Table 4" w:uiPriority="44"/>
+    <w:lsdException w:name="Plain Table 5" w:uiPriority="45"/>
+    <w:lsdException w:name="Grid Table Light" w:uiPriority="40"/>
+    <w:lsdException w:name="Grid Table 1 Light" w:uiPriority="46"/>
+    <w:lsdException w:name="Grid Table 2" w:uiPriority="47"/>
+    <w:lsdException w:name="Grid Table 3" w:uiPriority="48"/>
+    <w:lsdException w:name="Grid Table 4" w:uiPriority="49"/>
+    <w:lsdException w:name="Grid Table 5 Dark" w:uiPriority="50"/>
+    <w:lsdException w:name="Grid Table 6 Colorful" w:uiPriority="51"/>
+    <w:lsdException w:name="Grid Table 7 Colorful" w:uiPriority="52"/>
+    <w:lsdException w:name="Grid Table 1 Light Accent 1" w:uiPriority="46"/>
+    <w:lsdException w:name="Grid Table 2 Accent 1" w:uiPriority="47"/>
+    <w:lsdException w:name="Grid Table 3 Accent 1" w:uiPriority="48"/>
+    <w:lsdException w:name="Grid Table 4 Accent 1" w:uiPriority="49"/>
+    <w:lsdException w:name="Grid Table 5 Dark Accent 1" w:uiPriority="50"/>
+    <w:lsdException w:name="Grid Table 6 Colorful Accent 1" w:uiPriority="51"/>
+    <w:lsdException w:name="Grid Table 7 Colorful Accent 1" w:uiPriority="52"/>
+    <w:lsdException w:name="Grid Table 1 Light Accent 2" w:uiPriority="46"/>
+    <w:lsdException w:name="Grid Table 2 Accent 2" w:uiPriority="47"/>
+    <w:lsdException w:name="Grid Table 3 Accent 2" w:uiPriority="48"/>
+    <w:lsdException w:name="Grid Table 4 Accent 2" w:uiPriority="49"/>
+    <w:lsdException w:name="Grid Table 5 Dark Accent 2" w:uiPriority="50"/>
+    <w:lsdException w:name="Grid Table 6 Colorful Accent 2" w:uiPriority="51"/>
+    <w:lsdException w:name="Grid Table 7 Colorful Accent 2" w:uiPriority="52"/>
+    <w:lsdException w:name="Grid Table 1 Light Accent 3" w:uiPriority="46"/>
+    <w:lsdException w:name="Grid Table 2 Accent 3" w:uiPriority="47"/>
+    <w:lsdException w:name="Grid Table 3 Accent 3" w:uiPriority="48"/>
+    <w:lsdException w:name="Grid Table 4 Accent 3" w:uiPriority="49"/>
+    <w:lsdException w:name="Grid Table 5 Dark Accent 3" w:uiPriority="50"/>
+    <w:lsdException w:name="Grid Table 6 Colorful Accent 3" w:uiPriority="51"/>
+    <w:lsdException w:name="Grid Table 7 Colorful Accent 3" w:uiPriority="52"/>
+    <w:lsdException w:name="Grid Table 1 Light Accent 4" w:uiPriority="46"/>
+    <w:lsdException w:name="Grid Table 2 Accent 4" w:uiPriority="47"/>
+    <w:lsdException w:name="Grid Table 3 Accent 4" w:uiPriority="48"/>
+    <w:lsdException w:name="Grid Table 4 Accent 4" w:uiPriority="49"/>
+    <w:lsdException w:name="Grid Table 5 Dark Accent 4" w:uiPriority="50"/>
+    <w:lsdException w:name="Grid Table 6 Colorful Accent 4" w:uiPriority="51"/>
+    <w:lsdException w:name="Grid Table 7 Colorful Accent 4" w:uiPriority="52"/>
+    <w:lsdException w:name="Grid Table 1 Light Accent 5" w:uiPriority="46"/>
+    <w:lsdException w:name="Grid Table 2 Accent 5" w:uiPriority="47"/>
+    <w:lsdException w:name="Grid Table 3 Accent 5" w:uiPriority="48"/>
+    <w:lsdException w:name="Grid Table 4 Accent 5" w:uiPriority="49"/>
+    <w:lsdException w:name="Grid Table 5 Dark Accent 5" w:uiPriority="50"/>
+    <w:lsdException w:name="Grid Table 6 Colorful Accent 5" w:uiPriority="51"/>
+    <w:lsdException w:name="Grid Table 7 Colorful Accent 5" w:uiPriority="52"/>
+    <w:lsdException w:name="Grid Table 1 Light Accent 6" w:uiPriority="46"/>
+    <w:lsdException w:name="Grid Table 2 Accent 6" w:uiPriority="47"/>
+    <w:lsdException w:name="Grid Table 3 Accent 6" w:uiPriority="48"/>
+    <w:lsdException w:name="Grid Table 4 Accent 6" w:uiPriority="49"/>
+    <w:lsdException w:name="Grid Table 5 Dark Accent 6" w:uiPriority="50"/>
+    <w:lsdException w:name="Grid Table 6 Colorful Accent 6" w:uiPriority="51"/>
+    <w:lsdException w:name="Grid Table 7 Colorful Accent 6" w:uiPriority="52"/>
+    <w:lsdException w:name="List Table 1 Light" w:uiPriority="46"/>
+    <w:lsdException w:name="List Table 2" w:uiPriority="47"/>
+    <w:lsdException w:name="List Table 3" w:uiPriority="48"/>
+    <w:lsdException w:name="List Table 4" w:uiPriority="49"/>
+    <w:lsdException w:name="List Table 5 Dark" w:uiPriority="50"/>
+    <w:lsdException w:name="List Table 6 Colorful" w:uiPriority="51"/>
+    <w:lsdException w:name="List Table 7 Colorful" w:uiPriority="52"/>
+    <w:lsdException w:name="List Table 1 Light Accent 1" w:uiPriority="46"/>
+    <w:lsdException w:name="List Table 2 Accent 1" w:uiPriority="47"/>
+    <w:lsdException w:name="List Table 3 Accent 1" w:uiPriority="48"/>
+    <w:lsdException w:name="List Table 4 Accent 1" w:uiPriority="49"/>
+    <w:lsdException w:name="List Table 5 Dark Accent 1" w:uiPriority="50"/>
+    <w:lsdException w:name="List Table 6 Colorful Accent 1" w:uiPriority="51"/>
+    <w:lsdException w:name="List Table 7 Colorful Accent 1" w:uiPriority="52"/>
+    <w:lsdException w:name="List Table 1 Light Accent 2" w:uiPriority="46"/>
+    <w:lsdException w:name="List Table 2 Accent 2" w:uiPriority="47"/>
+    <w:lsdException w:name="List Table 3 Accent 2" w:uiPriority="48"/>
+    <w:lsdException w:name="List Table 4 Accent 2" w:uiPriority="49"/>
+    <w:lsdException w:name="List Table 5 Dark Accent 2" w:uiPriority="50"/>
+    <w:lsdException w:name="List Table 6 Colorful Accent 2" w:uiPriority="51"/>
+    <w:lsdException w:name="List Table 7 Colorful Accent 2" w:uiPriority="52"/>
+    <w:lsdException w:name="List Table 1 Light Accent 3" w:uiPriority="46"/>
+    <w:lsdException w:name="List Table 2 Accent 3" w:uiPriority="47"/>
+    <w:lsdException w:name="List Table 3 Accent 3" w:uiPriority="48"/>
+    <w:lsdException w:name="List Table 4 Accent 3" w:uiPriority="49"/>
+    <w:lsdException w:name="List Table 5 Dark Accent 3" w:uiPriority="50"/>
+    <w:lsdException w:name="List Table 6 Colorful Accent 3" w:uiPriority="51"/>
+    <w:lsdException w:name="List Table 7 Colorful Accent 3" w:uiPriority="52"/>
+    <w:lsdException w:name="List Table 1 Light Accent 4" w:uiPriority="46"/>
+    <w:lsdException w:name="List Table 2 Accent 4" w:uiPriority="47"/>
+    <w:lsdException w:name="List Table 3 Accent 4" w:uiPriority="48"/>
+    <w:lsdException w:name="List Table 4 Accent 4" w:uiPriority="49"/>
+    <w:lsdException w:name="List Table 5 Dark Accent 4" w:uiPriority="50"/>
+    <w:lsdException w:name="List Table 6 Colorful Accent 4" w:uiPriority="51"/>
+    <w:lsdException w:name="List Table 7 Colorful Accent 4" w:uiPriority="52"/>
+    <w:lsdException w:name="List Table 1 Light Accent 5" w:uiPriority="46"/>
+    <w:lsdException w:name="List Table 2 Accent 5" w:uiPriority="47"/>
+    <w:lsdException w:name="List Table 3 Accent 5" w:uiPriority="48"/>
+    <w:lsdException w:name="List Table 4 Accent 5" w:uiPriority="49"/>
+    <w:lsdException w:name="List Table 5 Dark Accent 5" w:uiPriority="50"/>
+    <w:lsdException w:name="List Table 6 Colorful Accent 5" w:uiPriority="51"/>
+    <w:lsdException w:name="List Table 7 Colorful Accent 5" w:uiPriority="52"/>
+    <w:lsdException w:name="List Table 1 Light Accent 6" w:uiPriority="46"/>
+    <w:lsdException w:name="List Table 2 Accent 6" w:uiPriority="47"/>
+    <w:lsdException w:name="List Table 3 Accent 6" w:uiPriority="48"/>
+    <w:lsdException w:name="List Table 4 Accent 6" w:uiPriority="49"/>
+    <w:lsdException w:name="List Table 5 Dark Accent 6" w:uiPriority="50"/>
+    <w:lsdException w:name="List Table 6 Colorful Accent 6" w:uiPriority="51"/>
+    <w:lsdException w:name="List Table 7 Colorful Accent 6" w:uiPriority="52"/>
+    <w:lsdException w:name="Mention" w:semiHidden="1" w:unhideWhenUsed="1"/>
+    <w:lsdException w:name="Smart Hyperlink" w:semiHidden="1" w:unhideWhenUsed="1"/>
+    <w:lsdException w:name="Hashtag" w:semiHidden="1" w:unhideWhenUsed="1"/>
+  </w:latentStyles>
+  <w:style w:type="paragraph" w:default="1" w:styleId="Standard">
+    <w:name w:val="Normal"/>
+    <w:qFormat/>
+    <w:rsid w:val="004F1118"/>
+    <w:rPr>
+      <w:rFonts w:cs="Times New Roman"/>
+      <w:sz w:val="3276"/>
+      <w:szCs w:val="3276"/>
+    </w:rPr>
+  </w:style>
+  <w:style w:type="character" w:default="1" w:styleId="Absatz-Standardschriftart">
+    <w:name w:val="Default Paragraph Font"/>
+    <w:uiPriority w:val="1"/>
+    <w:semiHidden/>
+    <w:unhideWhenUsed/>
+    <w:rsid w:val="004F1118"/>
+  </w:style>
+  <w:style w:type="table" w:default="1" w:styleId="NormaleTabelle">
+    <w:name w:val="Normal Table"/>
+    <w:uiPriority w:val="99"/>
+    <w:semiHidden/>
+    <w:unhideWhenUsed/>
+    <w:tblPr>
+      <w:tblInd w:w="0" w:type="dxa"/>
+      <w:tblCellMar>
+        <w:top w:w="0" w:type="dxa"/>
+        <w:left w:w="108" w:type="dxa"/>
+        <w:bottom w:w="0" w:type="dxa"/>
+        <w:right w:w="108" w:type="dxa"/>
+      </w:tblCellMar>
+    </w:tblPr>
+  </w:style>
+  <w:style w:type="numbering" w:default="1" w:styleId="KeineListe">
+    <w:name w:val="No List"/>
+    <w:uiPriority w:val="99"/>
+    <w:semiHidden/>
+    <w:unhideWhenUsed/>
+  </w:style>
+  <w:style w:type="character" w:styleId="Platzhaltertext">
+    <w:name w:val="Placeholder Text"/>
+    <w:basedOn w:val="Absatz-Standardschriftart"/>
+    <w:uiPriority w:val="99"/>
+    <w:semiHidden/>
+    <w:rsid w:val="004F1118"/>
+    <w:rPr>
+      <w:color w:val="808080"/>
+    </w:rPr>
+  </w:style>
+</w:styles>
+</file>
+
+<file path=word/glossary/webSettings.xml><?xml version="1.0" encoding="utf-8"?>
+<w:webSettings xmlns:mc="http://schemas.openxmlformats.org/markup-compatibility/2006" xmlns:r="http://schemas.openxmlformats.org/officeDocument/2006/relationships" xmlns:w="http://schemas.openxmlformats.org/wordprocessingml/2006/main" xmlns:w14="http://schemas.microsoft.com/office/word/2010/wordml" xmlns:w15="http://schemas.microsoft.com/office/word/2012/wordml" xmlns:w16se="http://schemas.microsoft.com/office/word/2015/wordml/symex" mc:Ignorable="w14 w15 w16se">
+  <w:optimizeForBrowser/>
+  <w:allowPNG/>
+</w:webSettings>
 </file>
 
 <file path=word/theme/theme1.xml><?xml version="1.0" encoding="utf-8"?>
@@ -5604,7 +7405,7 @@
 </file>
 
 <file path=customXml/itemProps1.xml><?xml version="1.0" encoding="utf-8"?>
-<ds:datastoreItem xmlns:ds="http://schemas.openxmlformats.org/officeDocument/2006/customXml" ds:itemID="{AFF99B29-C74A-403B-9C94-EFB2EDE3CE1B}">
+<ds:datastoreItem xmlns:ds="http://schemas.openxmlformats.org/officeDocument/2006/customXml" ds:itemID="{1C6E0EC1-2172-4B24-8CB1-D93E5999E735}">
   <ds:schemaRefs>
     <ds:schemaRef ds:uri="http://schemas.openxmlformats.org/officeDocument/2006/bibliography"/>
   </ds:schemaRefs>

</xml_diff>